<commit_message>
desarrollo algo de la estrategia (descripción de tablas)
</commit_message>
<xml_diff>
--- a/Estrategia.docx
+++ b/Estrategia.docx
@@ -1,6 +1,6 @@
 
 <file path=word/document.xml><?xml version="1.0" encoding="utf-8"?>
-<w:document xmlns:wpc="http://schemas.microsoft.com/office/word/2010/wordprocessingCanvas" xmlns:cx="http://schemas.microsoft.com/office/drawing/2014/chartex" xmlns:mc="http://schemas.openxmlformats.org/markup-compatibility/2006" xmlns:o="urn:schemas-microsoft-com:office:office" xmlns:r="http://schemas.openxmlformats.org/officeDocument/2006/relationships" xmlns:m="http://schemas.openxmlformats.org/officeDocument/2006/math" xmlns:v="urn:schemas-microsoft-com:vml" xmlns:wp14="http://schemas.microsoft.com/office/word/2010/wordprocessingDrawing" xmlns:wp="http://schemas.openxmlformats.org/drawingml/2006/wordprocessingDrawing" xmlns:w10="urn:schemas-microsoft-com:office:word" xmlns:w="http://schemas.openxmlformats.org/wordprocessingml/2006/main" xmlns:w14="http://schemas.microsoft.com/office/word/2010/wordml" xmlns:w15="http://schemas.microsoft.com/office/word/2012/wordml" xmlns:w16se="http://schemas.microsoft.com/office/word/2015/wordml/symex" xmlns:wpg="http://schemas.microsoft.com/office/word/2010/wordprocessingGroup" xmlns:wpi="http://schemas.microsoft.com/office/word/2010/wordprocessingInk" xmlns:wne="http://schemas.microsoft.com/office/word/2006/wordml" xmlns:wps="http://schemas.microsoft.com/office/word/2010/wordprocessingShape" mc:Ignorable="w14 w15 w16se wp14">
+<w:document xmlns:wpc="http://schemas.microsoft.com/office/word/2010/wordprocessingCanvas" xmlns:cx="http://schemas.microsoft.com/office/drawing/2014/chartex" xmlns:cx1="http://schemas.microsoft.com/office/drawing/2015/9/8/chartex" xmlns:cx2="http://schemas.microsoft.com/office/drawing/2015/10/21/chartex" xmlns:cx3="http://schemas.microsoft.com/office/drawing/2016/5/9/chartex" xmlns:cx4="http://schemas.microsoft.com/office/drawing/2016/5/10/chartex" xmlns:cx5="http://schemas.microsoft.com/office/drawing/2016/5/11/chartex" xmlns:cx6="http://schemas.microsoft.com/office/drawing/2016/5/12/chartex" xmlns:cx7="http://schemas.microsoft.com/office/drawing/2016/5/13/chartex" xmlns:cx8="http://schemas.microsoft.com/office/drawing/2016/5/14/chartex" xmlns:mc="http://schemas.openxmlformats.org/markup-compatibility/2006" xmlns:aink="http://schemas.microsoft.com/office/drawing/2016/ink" xmlns:am3d="http://schemas.microsoft.com/office/drawing/2017/model3d" xmlns:o="urn:schemas-microsoft-com:office:office" xmlns:r="http://schemas.openxmlformats.org/officeDocument/2006/relationships" xmlns:m="http://schemas.openxmlformats.org/officeDocument/2006/math" xmlns:v="urn:schemas-microsoft-com:vml" xmlns:wp14="http://schemas.microsoft.com/office/word/2010/wordprocessingDrawing" xmlns:wp="http://schemas.openxmlformats.org/drawingml/2006/wordprocessingDrawing" xmlns:w10="urn:schemas-microsoft-com:office:word" xmlns:w="http://schemas.openxmlformats.org/wordprocessingml/2006/main" xmlns:w14="http://schemas.microsoft.com/office/word/2010/wordml" xmlns:w15="http://schemas.microsoft.com/office/word/2012/wordml" xmlns:w16cex="http://schemas.microsoft.com/office/word/2018/wordml/cex" xmlns:w16cid="http://schemas.microsoft.com/office/word/2016/wordml/cid" xmlns:w16="http://schemas.microsoft.com/office/word/2018/wordml" xmlns:w16se="http://schemas.microsoft.com/office/word/2015/wordml/symex" xmlns:wpg="http://schemas.microsoft.com/office/word/2010/wordprocessingGroup" xmlns:wpi="http://schemas.microsoft.com/office/word/2010/wordprocessingInk" xmlns:wne="http://schemas.microsoft.com/office/word/2006/wordml" xmlns:wps="http://schemas.microsoft.com/office/word/2010/wordprocessingShape" mc:Ignorable="w14 w15 w16se w16cid w16 w16cex wp14">
   <w:body>
     <w:p>
       <w:pPr>
@@ -138,7 +138,25 @@
           <w:sz w:val="72"/>
           <w:szCs w:val="72"/>
         </w:rPr>
-        <w:t>TP Frba Viajes - 1C 2020</w:t>
+        <w:t xml:space="preserve">TP </w:t>
+      </w:r>
+      <w:proofErr w:type="spellStart"/>
+      <w:r>
+        <w:rPr>
+          <w:rFonts w:ascii="Calibri" w:eastAsia="Calibri" w:hAnsi="Calibri" w:cs="Calibri"/>
+          <w:sz w:val="72"/>
+          <w:szCs w:val="72"/>
+        </w:rPr>
+        <w:t>Frba</w:t>
+      </w:r>
+      <w:proofErr w:type="spellEnd"/>
+      <w:r>
+        <w:rPr>
+          <w:rFonts w:ascii="Calibri" w:eastAsia="Calibri" w:hAnsi="Calibri" w:cs="Calibri"/>
+          <w:sz w:val="72"/>
+          <w:szCs w:val="72"/>
+        </w:rPr>
+        <w:t xml:space="preserve"> Viajes - 1C 2020</w:t>
       </w:r>
     </w:p>
     <w:p>
@@ -221,7 +239,25 @@
           <w:sz w:val="36"/>
           <w:szCs w:val="41"/>
         </w:rPr>
-        <w:t xml:space="preserve">Turno: Martes y Jueves </w:t>
+        <w:t xml:space="preserve">Turno: </w:t>
+      </w:r>
+      <w:proofErr w:type="gramStart"/>
+      <w:r>
+        <w:rPr>
+          <w:rFonts w:ascii="Calibri" w:hAnsi="Calibri" w:cs="Calibri"/>
+          <w:sz w:val="36"/>
+          <w:szCs w:val="41"/>
+        </w:rPr>
+        <w:t>Martes</w:t>
+      </w:r>
+      <w:proofErr w:type="gramEnd"/>
+      <w:r>
+        <w:rPr>
+          <w:rFonts w:ascii="Calibri" w:hAnsi="Calibri" w:cs="Calibri"/>
+          <w:sz w:val="36"/>
+          <w:szCs w:val="41"/>
+        </w:rPr>
+        <w:t xml:space="preserve"> y Jueves </w:t>
       </w:r>
       <w:r>
         <w:rPr>
@@ -323,10 +359,10 @@
     </w:p>
     <w:p>
       <w:pPr>
-        <w:pStyle w:val="ListParagraph"/>
+        <w:pStyle w:val="Prrafodelista"/>
         <w:numPr>
           <w:ilvl w:val="0"/>
-          <w:numId w:val="1"/>
+          <w:numId w:val="20"/>
         </w:numPr>
         <w:spacing w:after="0"/>
         <w:rPr>
@@ -335,21 +371,31 @@
           <w:szCs w:val="36"/>
         </w:rPr>
       </w:pPr>
+      <w:proofErr w:type="spellStart"/>
       <w:r>
         <w:rPr>
           <w:rFonts w:ascii="Calibri" w:hAnsi="Calibri" w:cs="Calibri"/>
           <w:sz w:val="36"/>
           <w:szCs w:val="36"/>
         </w:rPr>
-        <w:t>Vitelli, Maximiliano 158.008-5</w:t>
+        <w:t>Vitelli</w:t>
+      </w:r>
+      <w:proofErr w:type="spellEnd"/>
+      <w:r>
+        <w:rPr>
+          <w:rFonts w:ascii="Calibri" w:hAnsi="Calibri" w:cs="Calibri"/>
+          <w:sz w:val="36"/>
+          <w:szCs w:val="36"/>
+        </w:rPr>
+        <w:t>, Maximiliano 158.008-5</w:t>
       </w:r>
     </w:p>
     <w:p>
       <w:pPr>
-        <w:pStyle w:val="ListParagraph"/>
+        <w:pStyle w:val="Prrafodelista"/>
         <w:numPr>
           <w:ilvl w:val="0"/>
-          <w:numId w:val="1"/>
+          <w:numId w:val="20"/>
         </w:numPr>
         <w:spacing w:after="0"/>
         <w:rPr>
@@ -378,7 +424,158 @@
         <w:rPr>
           <w:rFonts w:ascii="Calibri" w:hAnsi="Calibri" w:cs="Calibri"/>
           <w:sz w:val="36"/>
-          <w:szCs w:val="41"/>
+          <w:szCs w:val="36"/>
+        </w:rPr>
+        <w:tab/>
+      </w:r>
+      <w:r>
+        <w:rPr>
+          <w:rFonts w:ascii="Calibri" w:hAnsi="Calibri" w:cs="Calibri"/>
+          <w:sz w:val="36"/>
+          <w:szCs w:val="36"/>
+        </w:rPr>
+        <w:tab/>
+      </w:r>
+      <w:r>
+        <w:rPr>
+          <w:rFonts w:ascii="Calibri" w:hAnsi="Calibri" w:cs="Calibri"/>
+          <w:sz w:val="36"/>
+          <w:szCs w:val="36"/>
+        </w:rPr>
+        <w:tab/>
+      </w:r>
+      <w:r>
+        <w:rPr>
+          <w:rFonts w:ascii="Calibri" w:hAnsi="Calibri" w:cs="Calibri"/>
+          <w:sz w:val="36"/>
+          <w:szCs w:val="36"/>
+        </w:rPr>
+        <w:tab/>
+      </w:r>
+      <w:r>
+        <w:rPr>
+          <w:rFonts w:ascii="Calibri" w:hAnsi="Calibri" w:cs="Calibri"/>
+          <w:sz w:val="36"/>
+          <w:szCs w:val="36"/>
+        </w:rPr>
+        <w:tab/>
+      </w:r>
+    </w:p>
+    <w:p>
+      <w:pPr>
+        <w:pStyle w:val="Prrafodelista"/>
+        <w:numPr>
+          <w:ilvl w:val="0"/>
+          <w:numId w:val="20"/>
+        </w:numPr>
+        <w:spacing w:after="0"/>
+        <w:rPr>
+          <w:rFonts w:eastAsiaTheme="minorEastAsia"/>
+          <w:sz w:val="36"/>
+          <w:szCs w:val="36"/>
+        </w:rPr>
+      </w:pPr>
+      <w:r>
+        <w:rPr>
+          <w:rFonts w:ascii="Calibri" w:hAnsi="Calibri" w:cs="Calibri"/>
+          <w:sz w:val="36"/>
+          <w:szCs w:val="36"/>
+        </w:rPr>
+        <w:t xml:space="preserve">Arellano, Fernando </w:t>
+      </w:r>
+      <w:r>
+        <w:rPr>
+          <w:rFonts w:ascii="Calibri" w:hAnsi="Calibri" w:cs="Calibri"/>
+          <w:sz w:val="36"/>
+          <w:szCs w:val="36"/>
+        </w:rPr>
+        <w:t>142.698-9</w:t>
+      </w:r>
+      <w:r>
+        <w:rPr>
+          <w:rFonts w:ascii="Calibri" w:hAnsi="Calibri" w:cs="Calibri"/>
+          <w:sz w:val="36"/>
+          <w:szCs w:val="36"/>
+        </w:rPr>
+        <w:tab/>
+      </w:r>
+      <w:r>
+        <w:rPr>
+          <w:rFonts w:ascii="Calibri" w:hAnsi="Calibri" w:cs="Calibri"/>
+          <w:sz w:val="36"/>
+          <w:szCs w:val="36"/>
+        </w:rPr>
+        <w:tab/>
+      </w:r>
+      <w:r>
+        <w:rPr>
+          <w:rFonts w:ascii="Calibri" w:hAnsi="Calibri" w:cs="Calibri"/>
+          <w:sz w:val="36"/>
+          <w:szCs w:val="36"/>
+        </w:rPr>
+        <w:tab/>
+      </w:r>
+      <w:r>
+        <w:rPr>
+          <w:rFonts w:ascii="Calibri" w:hAnsi="Calibri" w:cs="Calibri"/>
+          <w:sz w:val="36"/>
+          <w:szCs w:val="36"/>
+        </w:rPr>
+        <w:tab/>
+      </w:r>
+      <w:r>
+        <w:rPr>
+          <w:rFonts w:ascii="Calibri" w:hAnsi="Calibri" w:cs="Calibri"/>
+          <w:sz w:val="36"/>
+          <w:szCs w:val="36"/>
+        </w:rPr>
+        <w:tab/>
+      </w:r>
+    </w:p>
+    <w:p>
+      <w:pPr>
+        <w:pStyle w:val="Default"/>
+        <w:numPr>
+          <w:ilvl w:val="0"/>
+          <w:numId w:val="20"/>
+        </w:numPr>
+        <w:rPr>
+          <w:rFonts w:eastAsia="Times New Roman" w:cstheme="minorHAnsi"/>
+          <w:color w:val="333333"/>
+          <w:lang w:eastAsia="es-AR"/>
+        </w:rPr>
+      </w:pPr>
+      <w:proofErr w:type="spellStart"/>
+      <w:r>
+        <w:rPr>
+          <w:rFonts w:ascii="Calibri" w:hAnsi="Calibri" w:cs="Calibri"/>
+          <w:sz w:val="36"/>
+          <w:szCs w:val="36"/>
+        </w:rPr>
+        <w:t>Sorbelli</w:t>
+      </w:r>
+      <w:proofErr w:type="spellEnd"/>
+      <w:r>
+        <w:rPr>
+          <w:rFonts w:ascii="Calibri" w:hAnsi="Calibri" w:cs="Calibri"/>
+          <w:sz w:val="36"/>
+          <w:szCs w:val="36"/>
+        </w:rPr>
+        <w:t xml:space="preserve">, Luciana </w:t>
+      </w:r>
+      <w:r>
+        <w:rPr>
+          <w:rFonts w:ascii="Calibri" w:hAnsi="Calibri" w:cs="Calibri"/>
+          <w:sz w:val="36"/>
+          <w:szCs w:val="36"/>
+        </w:rPr>
+        <w:t>141.977-8</w:t>
+      </w:r>
+      <w:r>
+        <w:rPr>
+          <w:rFonts w:ascii="Calibri" w:hAnsi="Calibri" w:cs="Calibri"/>
+          <w:sz w:val="36"/>
+          <w:szCs w:val="36"/>
         </w:rPr>
         <w:tab/>
       </w:r>
@@ -414,778 +611,642 @@
         </w:rPr>
         <w:tab/>
       </w:r>
+      <w:r>
+        <w:rPr>
+          <w:rFonts w:eastAsia="Times New Roman" w:cstheme="minorHAnsi"/>
+          <w:color w:val="333333"/>
+          <w:lang w:eastAsia="es-AR"/>
+        </w:rPr>
+        <w:tab/>
+      </w:r>
+      <w:r>
+        <w:rPr>
+          <w:rFonts w:eastAsia="Times New Roman" w:cstheme="minorHAnsi"/>
+          <w:color w:val="333333"/>
+          <w:lang w:eastAsia="es-AR"/>
+        </w:rPr>
+        <w:tab/>
+      </w:r>
+      <w:r>
+        <w:rPr>
+          <w:rFonts w:eastAsia="Times New Roman" w:cstheme="minorHAnsi"/>
+          <w:color w:val="333333"/>
+          <w:lang w:eastAsia="es-AR"/>
+        </w:rPr>
+        <w:tab/>
+      </w:r>
+      <w:r>
+        <w:rPr>
+          <w:rFonts w:eastAsia="Times New Roman" w:cstheme="minorHAnsi"/>
+          <w:color w:val="333333"/>
+          <w:lang w:eastAsia="es-AR"/>
+        </w:rPr>
+        <w:tab/>
+      </w:r>
+      <w:r>
+        <w:rPr>
+          <w:rFonts w:eastAsia="Times New Roman" w:cstheme="minorHAnsi"/>
+          <w:color w:val="0086B3"/>
+          <w:lang w:eastAsia="es-AR"/>
+        </w:rPr>
+        <w:tab/>
+      </w:r>
+      <w:r>
+        <w:rPr>
+          <w:rFonts w:eastAsia="Times New Roman" w:cstheme="minorHAnsi"/>
+          <w:color w:val="0086B3"/>
+          <w:lang w:eastAsia="es-AR"/>
+        </w:rPr>
+        <w:tab/>
+      </w:r>
+      <w:r>
+        <w:rPr>
+          <w:rFonts w:eastAsia="Times New Roman" w:cstheme="minorHAnsi"/>
+          <w:color w:val="333333"/>
+          <w:lang w:eastAsia="es-AR"/>
+        </w:rPr>
+        <w:tab/>
+      </w:r>
+      <w:r>
+        <w:rPr>
+          <w:rFonts w:eastAsia="Times New Roman" w:cstheme="minorHAnsi"/>
+          <w:color w:val="333333"/>
+          <w:lang w:eastAsia="es-AR"/>
+        </w:rPr>
+        <w:tab/>
+      </w:r>
+      <w:r>
+        <w:rPr>
+          <w:rFonts w:eastAsia="Times New Roman" w:cstheme="minorHAnsi"/>
+          <w:color w:val="333333"/>
+          <w:lang w:eastAsia="es-AR"/>
+        </w:rPr>
+        <w:tab/>
+      </w:r>
+      <w:r>
+        <w:rPr>
+          <w:rFonts w:eastAsia="Times New Roman" w:cstheme="minorHAnsi"/>
+          <w:color w:val="333333"/>
+          <w:lang w:eastAsia="es-AR"/>
+        </w:rPr>
+        <w:tab/>
+      </w:r>
+      <w:r>
+        <w:rPr>
+          <w:rFonts w:eastAsia="Times New Roman" w:cstheme="minorHAnsi"/>
+          <w:color w:val="333333"/>
+          <w:lang w:eastAsia="es-AR"/>
+        </w:rPr>
+        <w:tab/>
+      </w:r>
+      <w:r>
+        <w:rPr>
+          <w:rFonts w:eastAsia="Times New Roman" w:cstheme="minorHAnsi"/>
+          <w:color w:val="333333"/>
+          <w:lang w:eastAsia="es-AR"/>
+        </w:rPr>
+        <w:tab/>
+      </w:r>
+      <w:r>
+        <w:rPr>
+          <w:rFonts w:eastAsia="Times New Roman" w:cstheme="minorHAnsi"/>
+          <w:color w:val="0086B3"/>
+          <w:lang w:eastAsia="es-AR"/>
+        </w:rPr>
+        <w:tab/>
+      </w:r>
+      <w:r>
+        <w:rPr>
+          <w:rFonts w:eastAsia="Times New Roman" w:cstheme="minorHAnsi"/>
+          <w:color w:val="0086B3"/>
+          <w:lang w:eastAsia="es-AR"/>
+        </w:rPr>
+        <w:tab/>
+      </w:r>
+      <w:r>
+        <w:rPr>
+          <w:rFonts w:eastAsia="Times New Roman" w:cstheme="minorHAnsi"/>
+          <w:color w:val="333333"/>
+          <w:lang w:eastAsia="es-AR"/>
+        </w:rPr>
+        <w:tab/>
+      </w:r>
+      <w:r>
+        <w:rPr>
+          <w:rFonts w:eastAsia="Times New Roman" w:cstheme="minorHAnsi"/>
+          <w:color w:val="333333"/>
+          <w:lang w:eastAsia="es-AR"/>
+        </w:rPr>
+        <w:tab/>
+      </w:r>
+      <w:r>
+        <w:rPr>
+          <w:rFonts w:eastAsia="Times New Roman" w:cstheme="minorHAnsi"/>
+          <w:color w:val="333333"/>
+          <w:lang w:eastAsia="es-AR"/>
+        </w:rPr>
+        <w:tab/>
+      </w:r>
+      <w:r>
+        <w:rPr>
+          <w:rFonts w:eastAsia="Times New Roman" w:cstheme="minorHAnsi"/>
+          <w:color w:val="333333"/>
+          <w:lang w:eastAsia="es-AR"/>
+        </w:rPr>
+        <w:tab/>
+      </w:r>
+      <w:r>
+        <w:rPr>
+          <w:rFonts w:eastAsia="Times New Roman" w:cstheme="minorHAnsi"/>
+          <w:color w:val="333333"/>
+          <w:lang w:eastAsia="es-AR"/>
+        </w:rPr>
+        <w:tab/>
+      </w:r>
+      <w:r>
+        <w:rPr>
+          <w:rFonts w:eastAsia="Times New Roman" w:cstheme="minorHAnsi"/>
+          <w:color w:val="0086B3"/>
+          <w:lang w:eastAsia="es-AR"/>
+        </w:rPr>
+        <w:tab/>
+      </w:r>
+      <w:r>
+        <w:rPr>
+          <w:rFonts w:eastAsia="Times New Roman" w:cstheme="minorHAnsi"/>
+          <w:color w:val="0086B3"/>
+          <w:lang w:eastAsia="es-AR"/>
+        </w:rPr>
+        <w:tab/>
+      </w:r>
+      <w:r>
+        <w:rPr>
+          <w:rFonts w:eastAsia="Times New Roman" w:cstheme="minorHAnsi"/>
+          <w:color w:val="333333"/>
+          <w:lang w:eastAsia="es-AR"/>
+        </w:rPr>
+        <w:tab/>
+      </w:r>
+      <w:r>
+        <w:rPr>
+          <w:rFonts w:eastAsia="Times New Roman" w:cstheme="minorHAnsi"/>
+          <w:color w:val="333333"/>
+          <w:lang w:eastAsia="es-AR"/>
+        </w:rPr>
+        <w:tab/>
+      </w:r>
+      <w:r>
+        <w:rPr>
+          <w:rFonts w:eastAsia="Times New Roman" w:cstheme="minorHAnsi"/>
+          <w:color w:val="0086B3"/>
+          <w:lang w:eastAsia="es-AR"/>
+        </w:rPr>
+        <w:tab/>
+      </w:r>
+      <w:r>
+        <w:rPr>
+          <w:rFonts w:eastAsia="Times New Roman" w:cstheme="minorHAnsi"/>
+          <w:color w:val="0086B3"/>
+          <w:lang w:eastAsia="es-AR"/>
+        </w:rPr>
+        <w:tab/>
+      </w:r>
+      <w:r>
+        <w:rPr>
+          <w:rFonts w:eastAsia="Times New Roman" w:cstheme="minorHAnsi"/>
+          <w:color w:val="333333"/>
+          <w:lang w:eastAsia="es-AR"/>
+        </w:rPr>
+        <w:tab/>
+      </w:r>
+      <w:r>
+        <w:rPr>
+          <w:rFonts w:eastAsia="Times New Roman" w:cstheme="minorHAnsi"/>
+          <w:color w:val="333333"/>
+          <w:lang w:eastAsia="es-AR"/>
+        </w:rPr>
+        <w:tab/>
+      </w:r>
+      <w:r>
+        <w:rPr>
+          <w:rFonts w:eastAsia="Times New Roman" w:cstheme="minorHAnsi"/>
+          <w:color w:val="0086B3"/>
+          <w:lang w:eastAsia="es-AR"/>
+        </w:rPr>
+        <w:tab/>
+      </w:r>
+      <w:r>
+        <w:rPr>
+          <w:rFonts w:eastAsia="Times New Roman" w:cstheme="minorHAnsi"/>
+          <w:color w:val="333333"/>
+          <w:lang w:eastAsia="es-AR"/>
+        </w:rPr>
+        <w:tab/>
+      </w:r>
+      <w:r>
+        <w:rPr>
+          <w:rFonts w:eastAsia="Times New Roman" w:cstheme="minorHAnsi"/>
+          <w:color w:val="333333"/>
+          <w:lang w:eastAsia="es-AR"/>
+        </w:rPr>
+        <w:tab/>
+      </w:r>
+      <w:r>
+        <w:rPr>
+          <w:rFonts w:eastAsia="Times New Roman" w:cstheme="minorHAnsi"/>
+          <w:color w:val="0086B3"/>
+          <w:lang w:eastAsia="es-AR"/>
+        </w:rPr>
+        <w:tab/>
+      </w:r>
+      <w:r>
+        <w:rPr>
+          <w:rFonts w:eastAsia="Times New Roman" w:cstheme="minorHAnsi"/>
+          <w:color w:val="333333"/>
+          <w:lang w:eastAsia="es-AR"/>
+        </w:rPr>
+        <w:tab/>
+      </w:r>
+      <w:r>
+        <w:rPr>
+          <w:rFonts w:eastAsia="Times New Roman" w:cstheme="minorHAnsi"/>
+          <w:color w:val="333333"/>
+          <w:lang w:eastAsia="es-AR"/>
+        </w:rPr>
+        <w:tab/>
+      </w:r>
+      <w:r>
+        <w:rPr>
+          <w:rFonts w:eastAsia="Times New Roman" w:cstheme="minorHAnsi"/>
+          <w:color w:val="333333"/>
+          <w:lang w:eastAsia="es-AR"/>
+        </w:rPr>
+        <w:tab/>
+      </w:r>
+      <w:r>
+        <w:rPr>
+          <w:rFonts w:eastAsia="Times New Roman" w:cstheme="minorHAnsi"/>
+          <w:color w:val="333333"/>
+          <w:lang w:eastAsia="es-AR"/>
+        </w:rPr>
+        <w:tab/>
+      </w:r>
+      <w:r>
+        <w:rPr>
+          <w:rFonts w:eastAsia="Times New Roman" w:cstheme="minorHAnsi"/>
+          <w:color w:val="333333"/>
+          <w:lang w:eastAsia="es-AR"/>
+        </w:rPr>
+        <w:tab/>
+      </w:r>
+      <w:r>
+        <w:rPr>
+          <w:rFonts w:eastAsia="Times New Roman" w:cstheme="minorHAnsi"/>
+          <w:color w:val="333333"/>
+          <w:lang w:eastAsia="es-AR"/>
+        </w:rPr>
+        <w:tab/>
+      </w:r>
+      <w:r>
+        <w:rPr>
+          <w:rFonts w:eastAsia="Times New Roman" w:cstheme="minorHAnsi"/>
+          <w:color w:val="333333"/>
+          <w:lang w:eastAsia="es-AR"/>
+        </w:rPr>
+        <w:tab/>
+      </w:r>
+      <w:r>
+        <w:rPr>
+          <w:rFonts w:eastAsia="Times New Roman" w:cstheme="minorHAnsi"/>
+          <w:color w:val="0086B3"/>
+          <w:lang w:eastAsia="es-AR"/>
+        </w:rPr>
+        <w:tab/>
+      </w:r>
+      <w:r>
+        <w:rPr>
+          <w:rFonts w:eastAsia="Times New Roman" w:cstheme="minorHAnsi"/>
+          <w:color w:val="0086B3"/>
+          <w:lang w:eastAsia="es-AR"/>
+        </w:rPr>
+        <w:tab/>
+      </w:r>
+      <w:r>
+        <w:rPr>
+          <w:rFonts w:eastAsia="Times New Roman" w:cstheme="minorHAnsi"/>
+          <w:color w:val="333333"/>
+          <w:lang w:eastAsia="es-AR"/>
+        </w:rPr>
+        <w:tab/>
+      </w:r>
+      <w:r>
+        <w:rPr>
+          <w:rFonts w:eastAsia="Times New Roman" w:cstheme="minorHAnsi"/>
+          <w:color w:val="333333"/>
+          <w:lang w:eastAsia="es-AR"/>
+        </w:rPr>
+        <w:tab/>
+      </w:r>
+      <w:r>
+        <w:rPr>
+          <w:rFonts w:eastAsia="Times New Roman" w:cstheme="minorHAnsi"/>
+          <w:color w:val="333333"/>
+          <w:lang w:eastAsia="es-AR"/>
+        </w:rPr>
+        <w:tab/>
+      </w:r>
+      <w:r>
+        <w:rPr>
+          <w:rFonts w:eastAsia="Times New Roman" w:cstheme="minorHAnsi"/>
+          <w:color w:val="333333"/>
+          <w:lang w:eastAsia="es-AR"/>
+        </w:rPr>
+        <w:tab/>
+      </w:r>
+      <w:r>
+        <w:rPr>
+          <w:rFonts w:eastAsia="Times New Roman" w:cstheme="minorHAnsi"/>
+          <w:color w:val="333333"/>
+          <w:lang w:eastAsia="es-AR"/>
+        </w:rPr>
+        <w:tab/>
+      </w:r>
+      <w:r>
+        <w:rPr>
+          <w:rFonts w:eastAsia="Times New Roman" w:cstheme="minorHAnsi"/>
+          <w:color w:val="333333"/>
+          <w:lang w:eastAsia="es-AR"/>
+        </w:rPr>
+        <w:tab/>
+      </w:r>
+      <w:r>
+        <w:rPr>
+          <w:rFonts w:eastAsia="Times New Roman" w:cstheme="minorHAnsi"/>
+          <w:color w:val="333333"/>
+          <w:lang w:eastAsia="es-AR"/>
+        </w:rPr>
+        <w:tab/>
+      </w:r>
+      <w:r>
+        <w:rPr>
+          <w:rFonts w:eastAsia="Times New Roman" w:cstheme="minorHAnsi"/>
+          <w:color w:val="333333"/>
+          <w:lang w:eastAsia="es-AR"/>
+        </w:rPr>
+        <w:tab/>
+      </w:r>
+      <w:r>
+        <w:rPr>
+          <w:rFonts w:eastAsia="Times New Roman" w:cstheme="minorHAnsi"/>
+          <w:color w:val="333333"/>
+          <w:lang w:eastAsia="es-AR"/>
+        </w:rPr>
+        <w:tab/>
+      </w:r>
+      <w:r>
+        <w:rPr>
+          <w:rFonts w:eastAsia="Times New Roman" w:cstheme="minorHAnsi"/>
+          <w:color w:val="333333"/>
+          <w:lang w:eastAsia="es-AR"/>
+        </w:rPr>
+        <w:tab/>
+      </w:r>
+      <w:r>
+        <w:rPr>
+          <w:rFonts w:eastAsia="Times New Roman" w:cstheme="minorHAnsi"/>
+          <w:color w:val="333333"/>
+          <w:lang w:eastAsia="es-AR"/>
+        </w:rPr>
+        <w:tab/>
+      </w:r>
+      <w:r>
+        <w:rPr>
+          <w:rFonts w:eastAsia="Times New Roman" w:cstheme="minorHAnsi"/>
+          <w:color w:val="333333"/>
+          <w:lang w:eastAsia="es-AR"/>
+        </w:rPr>
+        <w:tab/>
+      </w:r>
+      <w:r>
+        <w:rPr>
+          <w:rFonts w:eastAsia="Times New Roman" w:cstheme="minorHAnsi"/>
+          <w:color w:val="0086B3"/>
+          <w:lang w:eastAsia="es-AR"/>
+        </w:rPr>
+        <w:tab/>
+      </w:r>
+      <w:r>
+        <w:rPr>
+          <w:rFonts w:eastAsia="Times New Roman" w:cstheme="minorHAnsi"/>
+          <w:color w:val="0086B3"/>
+          <w:lang w:eastAsia="es-AR"/>
+        </w:rPr>
+        <w:tab/>
+      </w:r>
+      <w:r>
+        <w:rPr>
+          <w:rFonts w:eastAsia="Times New Roman" w:cstheme="minorHAnsi"/>
+          <w:b/>
+          <w:bCs/>
+          <w:color w:val="333333"/>
+          <w:lang w:eastAsia="es-AR"/>
+        </w:rPr>
+        <w:tab/>
+      </w:r>
+      <w:r>
+        <w:rPr>
+          <w:rFonts w:eastAsia="Times New Roman" w:cstheme="minorHAnsi"/>
+          <w:color w:val="333333"/>
+          <w:lang w:eastAsia="es-AR"/>
+        </w:rPr>
+        <w:tab/>
+      </w:r>
+      <w:r>
+        <w:rPr>
+          <w:rFonts w:eastAsia="Times New Roman" w:cstheme="minorHAnsi"/>
+          <w:color w:val="333333"/>
+          <w:lang w:eastAsia="es-AR"/>
+        </w:rPr>
+        <w:tab/>
+      </w:r>
+      <w:r>
+        <w:rPr>
+          <w:rFonts w:eastAsia="Times New Roman" w:cstheme="minorHAnsi"/>
+          <w:color w:val="333333"/>
+          <w:lang w:eastAsia="es-AR"/>
+        </w:rPr>
+        <w:tab/>
+      </w:r>
+      <w:r>
+        <w:rPr>
+          <w:rFonts w:eastAsia="Times New Roman" w:cstheme="minorHAnsi"/>
+          <w:color w:val="0086B3"/>
+          <w:lang w:eastAsia="es-AR"/>
+        </w:rPr>
+        <w:tab/>
+      </w:r>
+      <w:r>
+        <w:rPr>
+          <w:rFonts w:eastAsia="Times New Roman" w:cstheme="minorHAnsi"/>
+          <w:color w:val="0086B3"/>
+          <w:lang w:eastAsia="es-AR"/>
+        </w:rPr>
+        <w:tab/>
+      </w:r>
+      <w:r>
+        <w:rPr>
+          <w:rFonts w:eastAsia="Times New Roman" w:cstheme="minorHAnsi"/>
+          <w:b/>
+          <w:bCs/>
+          <w:color w:val="333333"/>
+          <w:lang w:eastAsia="es-AR"/>
+        </w:rPr>
+        <w:tab/>
+      </w:r>
+      <w:r>
+        <w:rPr>
+          <w:rFonts w:eastAsia="Times New Roman" w:cstheme="minorHAnsi"/>
+          <w:color w:val="333333"/>
+          <w:lang w:eastAsia="es-AR"/>
+        </w:rPr>
+        <w:tab/>
+      </w:r>
+      <w:r>
+        <w:rPr>
+          <w:rFonts w:eastAsia="Times New Roman" w:cstheme="minorHAnsi"/>
+          <w:color w:val="333333"/>
+          <w:lang w:eastAsia="es-AR"/>
+        </w:rPr>
+        <w:tab/>
+      </w:r>
+      <w:r>
+        <w:rPr>
+          <w:rFonts w:eastAsia="Times New Roman" w:cstheme="minorHAnsi"/>
+          <w:color w:val="0086B3"/>
+          <w:lang w:eastAsia="es-AR"/>
+        </w:rPr>
+        <w:tab/>
+      </w:r>
+      <w:r>
+        <w:rPr>
+          <w:rFonts w:eastAsia="Times New Roman" w:cstheme="minorHAnsi"/>
+          <w:color w:val="0086B3"/>
+          <w:lang w:eastAsia="es-AR"/>
+        </w:rPr>
+        <w:tab/>
+      </w:r>
+      <w:r>
+        <w:rPr>
+          <w:rFonts w:eastAsia="Times New Roman" w:cstheme="minorHAnsi"/>
+          <w:b/>
+          <w:bCs/>
+          <w:color w:val="333333"/>
+          <w:lang w:eastAsia="es-AR"/>
+        </w:rPr>
+        <w:tab/>
+      </w:r>
+      <w:r>
+        <w:rPr>
+          <w:rFonts w:eastAsia="Times New Roman" w:cstheme="minorHAnsi"/>
+          <w:color w:val="333333"/>
+          <w:lang w:eastAsia="es-AR"/>
+        </w:rPr>
+        <w:tab/>
+      </w:r>
+      <w:r>
+        <w:rPr>
+          <w:rFonts w:eastAsia="Times New Roman" w:cstheme="minorHAnsi"/>
+          <w:color w:val="333333"/>
+          <w:lang w:eastAsia="es-AR"/>
+        </w:rPr>
+        <w:tab/>
+      </w:r>
+      <w:r>
+        <w:rPr>
+          <w:rFonts w:eastAsia="Times New Roman" w:cstheme="minorHAnsi"/>
+          <w:color w:val="333333"/>
+          <w:lang w:eastAsia="es-AR"/>
+        </w:rPr>
+        <w:tab/>
+      </w:r>
+      <w:r>
+        <w:rPr>
+          <w:rFonts w:eastAsia="Times New Roman" w:cstheme="minorHAnsi"/>
+          <w:color w:val="333333"/>
+          <w:lang w:eastAsia="es-AR"/>
+        </w:rPr>
+        <w:tab/>
+      </w:r>
+      <w:r>
+        <w:rPr>
+          <w:rFonts w:eastAsia="Times New Roman" w:cstheme="minorHAnsi"/>
+          <w:color w:val="333333"/>
+          <w:lang w:eastAsia="es-AR"/>
+        </w:rPr>
+        <w:tab/>
+      </w:r>
+      <w:r>
+        <w:rPr>
+          <w:rFonts w:eastAsia="Times New Roman" w:cstheme="minorHAnsi"/>
+          <w:color w:val="333333"/>
+          <w:lang w:eastAsia="es-AR"/>
+        </w:rPr>
+        <w:tab/>
+      </w:r>
+      <w:r>
+        <w:rPr>
+          <w:rFonts w:eastAsia="Times New Roman" w:cstheme="minorHAnsi"/>
+          <w:color w:val="0086B3"/>
+          <w:lang w:eastAsia="es-AR"/>
+        </w:rPr>
+        <w:tab/>
+      </w:r>
+      <w:r>
+        <w:rPr>
+          <w:rFonts w:eastAsia="Times New Roman" w:cstheme="minorHAnsi"/>
+          <w:color w:val="0086B3"/>
+          <w:lang w:eastAsia="es-AR"/>
+        </w:rPr>
+        <w:tab/>
+      </w:r>
+      <w:r>
+        <w:rPr>
+          <w:rFonts w:eastAsia="Times New Roman" w:cstheme="minorHAnsi"/>
+          <w:b/>
+          <w:bCs/>
+          <w:color w:val="333333"/>
+          <w:lang w:eastAsia="es-AR"/>
+        </w:rPr>
+        <w:tab/>
+      </w:r>
+      <w:r>
+        <w:rPr>
+          <w:rFonts w:eastAsia="Times New Roman" w:cstheme="minorHAnsi"/>
+          <w:color w:val="333333"/>
+          <w:lang w:eastAsia="es-AR"/>
+        </w:rPr>
+        <w:tab/>
+      </w:r>
+      <w:r>
+        <w:rPr>
+          <w:rFonts w:eastAsia="Times New Roman" w:cstheme="minorHAnsi"/>
+          <w:color w:val="333333"/>
+          <w:lang w:eastAsia="es-AR"/>
+        </w:rPr>
+        <w:tab/>
+      </w:r>
     </w:p>
     <w:p>
       <w:pPr>
-        <w:pStyle w:val="ListParagraph"/>
-        <w:numPr>
-          <w:ilvl w:val="0"/>
-          <w:numId w:val="1"/>
-        </w:numPr>
-        <w:spacing w:after="0"/>
-        <w:rPr>
-          <w:rFonts w:eastAsiaTheme="minorEastAsia"/>
-          <w:sz w:val="36"/>
-          <w:szCs w:val="36"/>
-        </w:rPr>
-      </w:pPr>
-      <w:r>
-        <w:rPr>
-          <w:rFonts w:ascii="Calibri" w:hAnsi="Calibri" w:cs="Calibri"/>
-          <w:sz w:val="36"/>
-          <w:szCs w:val="36"/>
-        </w:rPr>
-        <w:t xml:space="preserve">Arellano, Fernando </w:t>
-      </w:r>
-      <w:r>
-        <w:rPr>
-          <w:rFonts w:ascii="Calibri" w:hAnsi="Calibri" w:cs="Calibri"/>
-          <w:sz w:val="36"/>
-          <w:szCs w:val="36"/>
-        </w:rPr>
-        <w:t>142.698-9</w:t>
-      </w:r>
-      <w:r>
-        <w:rPr>
-          <w:rFonts w:ascii="Calibri" w:hAnsi="Calibri" w:cs="Calibri"/>
-          <w:sz w:val="36"/>
-          <w:szCs w:val="41"/>
-        </w:rPr>
-        <w:tab/>
-      </w:r>
-      <w:r>
-        <w:rPr>
-          <w:rFonts w:ascii="Calibri" w:hAnsi="Calibri" w:cs="Calibri"/>
-          <w:sz w:val="36"/>
-          <w:szCs w:val="41"/>
-        </w:rPr>
-        <w:tab/>
-      </w:r>
-      <w:r>
-        <w:rPr>
-          <w:rFonts w:ascii="Calibri" w:hAnsi="Calibri" w:cs="Calibri"/>
-          <w:sz w:val="36"/>
-          <w:szCs w:val="41"/>
-        </w:rPr>
-        <w:tab/>
-      </w:r>
-      <w:r>
-        <w:rPr>
-          <w:rFonts w:ascii="Calibri" w:hAnsi="Calibri" w:cs="Calibri"/>
-          <w:sz w:val="36"/>
-          <w:szCs w:val="41"/>
-        </w:rPr>
-        <w:tab/>
-      </w:r>
-      <w:r>
-        <w:rPr>
-          <w:rFonts w:ascii="Calibri" w:hAnsi="Calibri" w:cs="Calibri"/>
-          <w:sz w:val="36"/>
-          <w:szCs w:val="41"/>
-        </w:rPr>
-        <w:tab/>
-      </w:r>
-    </w:p>
-    <w:p>
-      <w:pPr>
         <w:pStyle w:val="Default"/>
         <w:rPr>
           <w:rFonts w:eastAsia="Times New Roman" w:cstheme="minorHAnsi"/>
-          <w:color w:val="333333"/>
-          <w:lang w:eastAsia="es-AR"/>
-        </w:rPr>
-      </w:pPr>
-      <w:r>
-        <w:rPr>
-          <w:rFonts w:ascii="Calibri" w:hAnsi="Calibri" w:cs="Calibri"/>
-          <w:sz w:val="36"/>
-          <w:szCs w:val="36"/>
-        </w:rPr>
-        <w:t xml:space="preserve">Sorbelli, Luciana </w:t>
-      </w:r>
-      <w:r>
-        <w:rPr>
-          <w:rFonts w:ascii="Calibri" w:hAnsi="Calibri" w:cs="Calibri"/>
-          <w:sz w:val="36"/>
-          <w:szCs w:val="36"/>
-        </w:rPr>
-        <w:t>141.977-8</w:t>
-      </w:r>
-      <w:r>
-        <w:rPr>
-          <w:rFonts w:ascii="Calibri" w:hAnsi="Calibri" w:cs="Calibri"/>
-          <w:sz w:val="36"/>
-          <w:szCs w:val="41"/>
-        </w:rPr>
-        <w:tab/>
-      </w:r>
-      <w:r>
-        <w:rPr>
-          <w:rFonts w:ascii="Calibri" w:hAnsi="Calibri" w:cs="Calibri"/>
-          <w:sz w:val="36"/>
-          <w:szCs w:val="41"/>
-        </w:rPr>
-        <w:tab/>
-      </w:r>
-      <w:r>
-        <w:rPr>
-          <w:rFonts w:ascii="Calibri" w:hAnsi="Calibri" w:cs="Calibri"/>
-          <w:sz w:val="36"/>
-          <w:szCs w:val="41"/>
-        </w:rPr>
-        <w:tab/>
-      </w:r>
-      <w:r>
-        <w:rPr>
-          <w:rFonts w:ascii="Calibri" w:hAnsi="Calibri" w:cs="Calibri"/>
-          <w:sz w:val="36"/>
-          <w:szCs w:val="41"/>
-        </w:rPr>
-        <w:tab/>
-      </w:r>
-      <w:r>
-        <w:rPr>
-          <w:rFonts w:ascii="Calibri" w:hAnsi="Calibri" w:cs="Calibri"/>
-          <w:sz w:val="36"/>
-          <w:szCs w:val="41"/>
-        </w:rPr>
-        <w:tab/>
-      </w:r>
-      <w:r>
-        <w:rPr>
-          <w:rFonts w:eastAsia="Times New Roman" w:cstheme="minorHAnsi"/>
-          <w:color w:val="333333"/>
-          <w:lang w:eastAsia="es-AR"/>
-        </w:rPr>
-        <w:tab/>
-      </w:r>
-      <w:r>
-        <w:rPr>
-          <w:rFonts w:eastAsia="Times New Roman" w:cstheme="minorHAnsi"/>
-          <w:color w:val="333333"/>
-          <w:lang w:eastAsia="es-AR"/>
-        </w:rPr>
-        <w:tab/>
-      </w:r>
-      <w:r>
-        <w:rPr>
-          <w:rFonts w:eastAsia="Times New Roman" w:cstheme="minorHAnsi"/>
-          <w:color w:val="333333"/>
-          <w:lang w:eastAsia="es-AR"/>
-        </w:rPr>
-        <w:tab/>
-      </w:r>
-      <w:r>
-        <w:rPr>
-          <w:rFonts w:eastAsia="Times New Roman" w:cstheme="minorHAnsi"/>
-          <w:color w:val="333333"/>
-          <w:lang w:eastAsia="es-AR"/>
-        </w:rPr>
-        <w:tab/>
-      </w:r>
-      <w:r>
-        <w:rPr>
-          <w:rFonts w:eastAsia="Times New Roman" w:cstheme="minorHAnsi"/>
-          <w:color w:val="0086B3"/>
-          <w:lang w:eastAsia="es-AR"/>
-        </w:rPr>
-        <w:tab/>
-      </w:r>
-      <w:r>
-        <w:rPr>
-          <w:rFonts w:eastAsia="Times New Roman" w:cstheme="minorHAnsi"/>
-          <w:color w:val="0086B3"/>
-          <w:lang w:eastAsia="es-AR"/>
-        </w:rPr>
-        <w:tab/>
-      </w:r>
-      <w:r>
-        <w:rPr>
-          <w:rFonts w:eastAsia="Times New Roman" w:cstheme="minorHAnsi"/>
-          <w:color w:val="333333"/>
-          <w:lang w:eastAsia="es-AR"/>
-        </w:rPr>
-        <w:tab/>
-      </w:r>
-      <w:r>
-        <w:rPr>
-          <w:rFonts w:eastAsia="Times New Roman" w:cstheme="minorHAnsi"/>
-          <w:color w:val="333333"/>
-          <w:lang w:eastAsia="es-AR"/>
-        </w:rPr>
-        <w:tab/>
-      </w:r>
-      <w:r>
-        <w:rPr>
-          <w:rFonts w:eastAsia="Times New Roman" w:cstheme="minorHAnsi"/>
-          <w:color w:val="333333"/>
-          <w:lang w:eastAsia="es-AR"/>
-        </w:rPr>
-        <w:tab/>
-      </w:r>
-      <w:r>
-        <w:rPr>
-          <w:rFonts w:eastAsia="Times New Roman" w:cstheme="minorHAnsi"/>
-          <w:color w:val="333333"/>
-          <w:lang w:eastAsia="es-AR"/>
-        </w:rPr>
-        <w:tab/>
-      </w:r>
-      <w:r>
-        <w:rPr>
-          <w:rFonts w:eastAsia="Times New Roman" w:cstheme="minorHAnsi"/>
-          <w:color w:val="333333"/>
-          <w:lang w:eastAsia="es-AR"/>
-        </w:rPr>
-        <w:tab/>
-      </w:r>
-      <w:r>
-        <w:rPr>
-          <w:rFonts w:eastAsia="Times New Roman" w:cstheme="minorHAnsi"/>
-          <w:color w:val="333333"/>
-          <w:lang w:eastAsia="es-AR"/>
-        </w:rPr>
-        <w:tab/>
-      </w:r>
-      <w:r>
-        <w:rPr>
-          <w:rFonts w:eastAsia="Times New Roman" w:cstheme="minorHAnsi"/>
-          <w:color w:val="0086B3"/>
-          <w:lang w:eastAsia="es-AR"/>
-        </w:rPr>
-        <w:tab/>
-      </w:r>
-      <w:r>
-        <w:rPr>
-          <w:rFonts w:eastAsia="Times New Roman" w:cstheme="minorHAnsi"/>
-          <w:color w:val="0086B3"/>
-          <w:lang w:eastAsia="es-AR"/>
-        </w:rPr>
-        <w:tab/>
-      </w:r>
-      <w:r>
-        <w:rPr>
-          <w:rFonts w:eastAsia="Times New Roman" w:cstheme="minorHAnsi"/>
-          <w:color w:val="333333"/>
-          <w:lang w:eastAsia="es-AR"/>
-        </w:rPr>
-        <w:tab/>
-      </w:r>
-      <w:r>
-        <w:rPr>
-          <w:rFonts w:eastAsia="Times New Roman" w:cstheme="minorHAnsi"/>
-          <w:color w:val="333333"/>
-          <w:lang w:eastAsia="es-AR"/>
-        </w:rPr>
-        <w:tab/>
-      </w:r>
-      <w:r>
-        <w:rPr>
-          <w:rFonts w:eastAsia="Times New Roman" w:cstheme="minorHAnsi"/>
-          <w:color w:val="333333"/>
-          <w:lang w:eastAsia="es-AR"/>
-        </w:rPr>
-        <w:tab/>
-      </w:r>
-      <w:r>
-        <w:rPr>
-          <w:rFonts w:eastAsia="Times New Roman" w:cstheme="minorHAnsi"/>
-          <w:color w:val="333333"/>
-          <w:lang w:eastAsia="es-AR"/>
-        </w:rPr>
-        <w:tab/>
-      </w:r>
-      <w:r>
-        <w:rPr>
-          <w:rFonts w:eastAsia="Times New Roman" w:cstheme="minorHAnsi"/>
-          <w:color w:val="333333"/>
-          <w:lang w:eastAsia="es-AR"/>
-        </w:rPr>
-        <w:tab/>
-      </w:r>
-      <w:r>
-        <w:rPr>
-          <w:rFonts w:eastAsia="Times New Roman" w:cstheme="minorHAnsi"/>
-          <w:color w:val="0086B3"/>
-          <w:lang w:eastAsia="es-AR"/>
-        </w:rPr>
-        <w:tab/>
-      </w:r>
-      <w:r>
-        <w:rPr>
-          <w:rFonts w:eastAsia="Times New Roman" w:cstheme="minorHAnsi"/>
-          <w:color w:val="0086B3"/>
-          <w:lang w:eastAsia="es-AR"/>
-        </w:rPr>
-        <w:tab/>
-      </w:r>
-      <w:r>
-        <w:rPr>
-          <w:rFonts w:eastAsia="Times New Roman" w:cstheme="minorHAnsi"/>
-          <w:color w:val="333333"/>
-          <w:lang w:eastAsia="es-AR"/>
-        </w:rPr>
-        <w:tab/>
-      </w:r>
-      <w:r>
-        <w:rPr>
-          <w:rFonts w:eastAsia="Times New Roman" w:cstheme="minorHAnsi"/>
-          <w:color w:val="333333"/>
-          <w:lang w:eastAsia="es-AR"/>
-        </w:rPr>
-        <w:tab/>
-      </w:r>
-      <w:r>
-        <w:rPr>
-          <w:rFonts w:eastAsia="Times New Roman" w:cstheme="minorHAnsi"/>
-          <w:color w:val="0086B3"/>
-          <w:lang w:eastAsia="es-AR"/>
-        </w:rPr>
-        <w:tab/>
-      </w:r>
-      <w:r>
-        <w:rPr>
-          <w:rFonts w:eastAsia="Times New Roman" w:cstheme="minorHAnsi"/>
-          <w:color w:val="0086B3"/>
-          <w:lang w:eastAsia="es-AR"/>
-        </w:rPr>
-        <w:tab/>
-      </w:r>
-      <w:r>
-        <w:rPr>
-          <w:rFonts w:eastAsia="Times New Roman" w:cstheme="minorHAnsi"/>
-          <w:color w:val="333333"/>
-          <w:lang w:eastAsia="es-AR"/>
-        </w:rPr>
-        <w:tab/>
-      </w:r>
-      <w:r>
-        <w:rPr>
-          <w:rFonts w:eastAsia="Times New Roman" w:cstheme="minorHAnsi"/>
-          <w:color w:val="333333"/>
-          <w:lang w:eastAsia="es-AR"/>
-        </w:rPr>
-        <w:tab/>
-      </w:r>
-      <w:r>
-        <w:rPr>
-          <w:rFonts w:eastAsia="Times New Roman" w:cstheme="minorHAnsi"/>
-          <w:color w:val="0086B3"/>
-          <w:lang w:eastAsia="es-AR"/>
-        </w:rPr>
-        <w:tab/>
-      </w:r>
-      <w:r>
-        <w:rPr>
-          <w:rFonts w:eastAsia="Times New Roman" w:cstheme="minorHAnsi"/>
-          <w:color w:val="333333"/>
-          <w:lang w:eastAsia="es-AR"/>
-        </w:rPr>
-        <w:tab/>
-      </w:r>
-      <w:r>
-        <w:rPr>
-          <w:rFonts w:eastAsia="Times New Roman" w:cstheme="minorHAnsi"/>
-          <w:color w:val="333333"/>
-          <w:lang w:eastAsia="es-AR"/>
-        </w:rPr>
-        <w:tab/>
-      </w:r>
-      <w:r>
-        <w:rPr>
-          <w:rFonts w:eastAsia="Times New Roman" w:cstheme="minorHAnsi"/>
-          <w:color w:val="0086B3"/>
-          <w:lang w:eastAsia="es-AR"/>
-        </w:rPr>
-        <w:tab/>
-      </w:r>
-      <w:r>
-        <w:rPr>
-          <w:rFonts w:eastAsia="Times New Roman" w:cstheme="minorHAnsi"/>
-          <w:color w:val="333333"/>
-          <w:lang w:eastAsia="es-AR"/>
-        </w:rPr>
-        <w:tab/>
-      </w:r>
-      <w:r>
-        <w:rPr>
-          <w:rFonts w:eastAsia="Times New Roman" w:cstheme="minorHAnsi"/>
-          <w:color w:val="333333"/>
-          <w:lang w:eastAsia="es-AR"/>
-        </w:rPr>
-        <w:tab/>
-      </w:r>
-      <w:r>
-        <w:rPr>
-          <w:rFonts w:eastAsia="Times New Roman" w:cstheme="minorHAnsi"/>
-          <w:color w:val="333333"/>
-          <w:lang w:eastAsia="es-AR"/>
-        </w:rPr>
-        <w:tab/>
-      </w:r>
-      <w:r>
-        <w:rPr>
-          <w:rFonts w:eastAsia="Times New Roman" w:cstheme="minorHAnsi"/>
-          <w:color w:val="333333"/>
-          <w:lang w:eastAsia="es-AR"/>
-        </w:rPr>
-        <w:tab/>
-      </w:r>
-      <w:r>
-        <w:rPr>
-          <w:rFonts w:eastAsia="Times New Roman" w:cstheme="minorHAnsi"/>
-          <w:color w:val="333333"/>
-          <w:lang w:eastAsia="es-AR"/>
-        </w:rPr>
-        <w:tab/>
-      </w:r>
-      <w:r>
-        <w:rPr>
-          <w:rFonts w:eastAsia="Times New Roman" w:cstheme="minorHAnsi"/>
-          <w:color w:val="333333"/>
-          <w:lang w:eastAsia="es-AR"/>
-        </w:rPr>
-        <w:tab/>
-      </w:r>
-      <w:r>
-        <w:rPr>
-          <w:rFonts w:eastAsia="Times New Roman" w:cstheme="minorHAnsi"/>
-          <w:color w:val="333333"/>
-          <w:lang w:eastAsia="es-AR"/>
-        </w:rPr>
-        <w:tab/>
-      </w:r>
-      <w:r>
-        <w:rPr>
-          <w:rFonts w:eastAsia="Times New Roman" w:cstheme="minorHAnsi"/>
-          <w:color w:val="0086B3"/>
-          <w:lang w:eastAsia="es-AR"/>
-        </w:rPr>
-        <w:tab/>
-      </w:r>
-      <w:r>
-        <w:rPr>
-          <w:rFonts w:eastAsia="Times New Roman" w:cstheme="minorHAnsi"/>
-          <w:color w:val="0086B3"/>
-          <w:lang w:eastAsia="es-AR"/>
-        </w:rPr>
-        <w:tab/>
-      </w:r>
-      <w:r>
-        <w:rPr>
-          <w:rFonts w:eastAsia="Times New Roman" w:cstheme="minorHAnsi"/>
-          <w:color w:val="333333"/>
-          <w:lang w:eastAsia="es-AR"/>
-        </w:rPr>
-        <w:tab/>
-      </w:r>
-      <w:r>
-        <w:rPr>
-          <w:rFonts w:eastAsia="Times New Roman" w:cstheme="minorHAnsi"/>
-          <w:color w:val="333333"/>
-          <w:lang w:eastAsia="es-AR"/>
-        </w:rPr>
-        <w:tab/>
-      </w:r>
-      <w:r>
-        <w:rPr>
-          <w:rFonts w:eastAsia="Times New Roman" w:cstheme="minorHAnsi"/>
-          <w:color w:val="333333"/>
-          <w:lang w:eastAsia="es-AR"/>
-        </w:rPr>
-        <w:tab/>
-      </w:r>
-      <w:r>
-        <w:rPr>
-          <w:rFonts w:eastAsia="Times New Roman" w:cstheme="minorHAnsi"/>
-          <w:color w:val="333333"/>
-          <w:lang w:eastAsia="es-AR"/>
-        </w:rPr>
-        <w:tab/>
-      </w:r>
-      <w:r>
-        <w:rPr>
-          <w:rFonts w:eastAsia="Times New Roman" w:cstheme="minorHAnsi"/>
-          <w:color w:val="333333"/>
-          <w:lang w:eastAsia="es-AR"/>
-        </w:rPr>
-        <w:tab/>
-      </w:r>
-      <w:r>
-        <w:rPr>
-          <w:rFonts w:eastAsia="Times New Roman" w:cstheme="minorHAnsi"/>
-          <w:color w:val="333333"/>
-          <w:lang w:eastAsia="es-AR"/>
-        </w:rPr>
-        <w:tab/>
-      </w:r>
-      <w:r>
-        <w:rPr>
-          <w:rFonts w:eastAsia="Times New Roman" w:cstheme="minorHAnsi"/>
-          <w:color w:val="333333"/>
-          <w:lang w:eastAsia="es-AR"/>
-        </w:rPr>
-        <w:tab/>
-      </w:r>
-      <w:r>
-        <w:rPr>
-          <w:rFonts w:eastAsia="Times New Roman" w:cstheme="minorHAnsi"/>
-          <w:color w:val="333333"/>
-          <w:lang w:eastAsia="es-AR"/>
-        </w:rPr>
-        <w:tab/>
-      </w:r>
-      <w:r>
-        <w:rPr>
-          <w:rFonts w:eastAsia="Times New Roman" w:cstheme="minorHAnsi"/>
-          <w:color w:val="333333"/>
-          <w:lang w:eastAsia="es-AR"/>
-        </w:rPr>
-        <w:tab/>
-      </w:r>
-      <w:r>
-        <w:rPr>
-          <w:rFonts w:eastAsia="Times New Roman" w:cstheme="minorHAnsi"/>
-          <w:color w:val="333333"/>
-          <w:lang w:eastAsia="es-AR"/>
-        </w:rPr>
-        <w:tab/>
-      </w:r>
-      <w:r>
-        <w:rPr>
-          <w:rFonts w:eastAsia="Times New Roman" w:cstheme="minorHAnsi"/>
-          <w:color w:val="333333"/>
-          <w:lang w:eastAsia="es-AR"/>
-        </w:rPr>
-        <w:tab/>
-      </w:r>
-      <w:r>
-        <w:rPr>
-          <w:rFonts w:eastAsia="Times New Roman" w:cstheme="minorHAnsi"/>
-          <w:color w:val="333333"/>
-          <w:lang w:eastAsia="es-AR"/>
-        </w:rPr>
-        <w:tab/>
-      </w:r>
-      <w:r>
-        <w:rPr>
-          <w:rFonts w:eastAsia="Times New Roman" w:cstheme="minorHAnsi"/>
-          <w:color w:val="0086B3"/>
-          <w:lang w:eastAsia="es-AR"/>
-        </w:rPr>
-        <w:tab/>
-      </w:r>
-      <w:r>
-        <w:rPr>
-          <w:rFonts w:eastAsia="Times New Roman" w:cstheme="minorHAnsi"/>
-          <w:color w:val="0086B3"/>
-          <w:lang w:eastAsia="es-AR"/>
-        </w:rPr>
-        <w:tab/>
-      </w:r>
-      <w:r>
-        <w:rPr>
-          <w:rFonts w:eastAsia="Times New Roman" w:cstheme="minorHAnsi"/>
-          <w:b/>
-          <w:bCs/>
-          <w:color w:val="333333"/>
-          <w:lang w:eastAsia="es-AR"/>
-        </w:rPr>
-        <w:tab/>
-      </w:r>
-      <w:r>
-        <w:rPr>
-          <w:rFonts w:eastAsia="Times New Roman" w:cstheme="minorHAnsi"/>
-          <w:color w:val="333333"/>
-          <w:lang w:eastAsia="es-AR"/>
-        </w:rPr>
-        <w:tab/>
-      </w:r>
-      <w:r>
-        <w:rPr>
-          <w:rFonts w:eastAsia="Times New Roman" w:cstheme="minorHAnsi"/>
-          <w:color w:val="333333"/>
-          <w:lang w:eastAsia="es-AR"/>
-        </w:rPr>
-        <w:tab/>
-      </w:r>
-      <w:r>
-        <w:rPr>
-          <w:rFonts w:eastAsia="Times New Roman" w:cstheme="minorHAnsi"/>
-          <w:color w:val="333333"/>
-          <w:lang w:eastAsia="es-AR"/>
-        </w:rPr>
-        <w:tab/>
-      </w:r>
-      <w:r>
-        <w:rPr>
-          <w:rFonts w:eastAsia="Times New Roman" w:cstheme="minorHAnsi"/>
-          <w:color w:val="0086B3"/>
-          <w:lang w:eastAsia="es-AR"/>
-        </w:rPr>
-        <w:tab/>
-      </w:r>
-      <w:r>
-        <w:rPr>
-          <w:rFonts w:eastAsia="Times New Roman" w:cstheme="minorHAnsi"/>
-          <w:color w:val="0086B3"/>
-          <w:lang w:eastAsia="es-AR"/>
-        </w:rPr>
-        <w:tab/>
-      </w:r>
-      <w:r>
-        <w:rPr>
-          <w:rFonts w:eastAsia="Times New Roman" w:cstheme="minorHAnsi"/>
-          <w:b/>
-          <w:bCs/>
-          <w:color w:val="333333"/>
-          <w:lang w:eastAsia="es-AR"/>
-        </w:rPr>
-        <w:tab/>
-      </w:r>
-      <w:r>
-        <w:rPr>
-          <w:rFonts w:eastAsia="Times New Roman" w:cstheme="minorHAnsi"/>
-          <w:color w:val="333333"/>
-          <w:lang w:eastAsia="es-AR"/>
-        </w:rPr>
-        <w:tab/>
-      </w:r>
-      <w:r>
-        <w:rPr>
-          <w:rFonts w:eastAsia="Times New Roman" w:cstheme="minorHAnsi"/>
-          <w:color w:val="333333"/>
-          <w:lang w:eastAsia="es-AR"/>
-        </w:rPr>
-        <w:tab/>
-      </w:r>
-      <w:r>
-        <w:rPr>
-          <w:rFonts w:eastAsia="Times New Roman" w:cstheme="minorHAnsi"/>
-          <w:color w:val="0086B3"/>
-          <w:lang w:eastAsia="es-AR"/>
-        </w:rPr>
-        <w:tab/>
-      </w:r>
-      <w:r>
-        <w:rPr>
-          <w:rFonts w:eastAsia="Times New Roman" w:cstheme="minorHAnsi"/>
-          <w:color w:val="0086B3"/>
-          <w:lang w:eastAsia="es-AR"/>
-        </w:rPr>
-        <w:tab/>
-      </w:r>
-      <w:r>
-        <w:rPr>
-          <w:rFonts w:eastAsia="Times New Roman" w:cstheme="minorHAnsi"/>
-          <w:b/>
-          <w:bCs/>
-          <w:color w:val="333333"/>
-          <w:lang w:eastAsia="es-AR"/>
-        </w:rPr>
-        <w:tab/>
-      </w:r>
-      <w:r>
-        <w:rPr>
-          <w:rFonts w:eastAsia="Times New Roman" w:cstheme="minorHAnsi"/>
-          <w:color w:val="333333"/>
-          <w:lang w:eastAsia="es-AR"/>
-        </w:rPr>
-        <w:tab/>
-      </w:r>
-      <w:r>
-        <w:rPr>
-          <w:rFonts w:eastAsia="Times New Roman" w:cstheme="minorHAnsi"/>
-          <w:color w:val="333333"/>
-          <w:lang w:eastAsia="es-AR"/>
-        </w:rPr>
-        <w:tab/>
-      </w:r>
-      <w:r>
-        <w:rPr>
-          <w:rFonts w:eastAsia="Times New Roman" w:cstheme="minorHAnsi"/>
-          <w:color w:val="333333"/>
-          <w:lang w:eastAsia="es-AR"/>
-        </w:rPr>
-        <w:tab/>
-      </w:r>
-      <w:r>
-        <w:rPr>
-          <w:rFonts w:eastAsia="Times New Roman" w:cstheme="minorHAnsi"/>
-          <w:color w:val="333333"/>
-          <w:lang w:eastAsia="es-AR"/>
-        </w:rPr>
-        <w:tab/>
-      </w:r>
-      <w:r>
-        <w:rPr>
-          <w:rFonts w:eastAsia="Times New Roman" w:cstheme="minorHAnsi"/>
-          <w:color w:val="333333"/>
-          <w:lang w:eastAsia="es-AR"/>
-        </w:rPr>
-        <w:tab/>
-      </w:r>
-      <w:r>
-        <w:rPr>
-          <w:rFonts w:eastAsia="Times New Roman" w:cstheme="minorHAnsi"/>
-          <w:color w:val="333333"/>
-          <w:lang w:eastAsia="es-AR"/>
-        </w:rPr>
-        <w:tab/>
-      </w:r>
-      <w:r>
-        <w:rPr>
-          <w:rFonts w:eastAsia="Times New Roman" w:cstheme="minorHAnsi"/>
-          <w:color w:val="0086B3"/>
-          <w:lang w:eastAsia="es-AR"/>
-        </w:rPr>
-        <w:tab/>
-      </w:r>
-      <w:r>
-        <w:rPr>
-          <w:rFonts w:eastAsia="Times New Roman" w:cstheme="minorHAnsi"/>
-          <w:color w:val="0086B3"/>
-          <w:lang w:eastAsia="es-AR"/>
-        </w:rPr>
-        <w:tab/>
-      </w:r>
-      <w:r>
-        <w:rPr>
-          <w:rFonts w:eastAsia="Times New Roman" w:cstheme="minorHAnsi"/>
-          <w:b/>
-          <w:bCs/>
-          <w:color w:val="333333"/>
-          <w:lang w:eastAsia="es-AR"/>
-        </w:rPr>
-        <w:tab/>
-      </w:r>
-      <w:r>
-        <w:rPr>
-          <w:rFonts w:eastAsia="Times New Roman" w:cstheme="minorHAnsi"/>
-          <w:color w:val="333333"/>
-          <w:lang w:eastAsia="es-AR"/>
-        </w:rPr>
-        <w:tab/>
-      </w:r>
-      <w:r>
-        <w:rPr>
-          <w:rFonts w:eastAsia="Times New Roman" w:cstheme="minorHAnsi"/>
-          <w:color w:val="333333"/>
-          <w:lang w:eastAsia="es-AR"/>
-        </w:rPr>
-        <w:tab/>
-      </w:r>
-    </w:p>
-    <w:p>
-      <w:pPr>
-        <w:pStyle w:val="Default"/>
-        <w:rPr>
-          <w:rFonts w:eastAsia="Times New Roman" w:cstheme="minorHAnsi"/>
-          <w:b/>
-          <w:color w:val="333333"/>
-          <w:lang w:eastAsia="es-AR"/>
-        </w:rPr>
-      </w:pPr>
+          <w:b/>
+          <w:color w:val="333333"/>
+          <w:lang w:eastAsia="es-AR"/>
+        </w:rPr>
+      </w:pPr>
+      <w:proofErr w:type="spellStart"/>
       <w:r>
         <w:rPr>
           <w:rFonts w:eastAsia="Times New Roman" w:cstheme="minorHAnsi"/>
@@ -1196,6 +1257,7 @@
         <w:lastRenderedPageBreak/>
         <w:t>Índice</w:t>
       </w:r>
+      <w:proofErr w:type="spellEnd"/>
       <w:r>
         <w:rPr>
           <w:rFonts w:eastAsia="Times New Roman" w:cstheme="minorHAnsi"/>
@@ -5283,227 +5345,1031 @@
         </w:rPr>
         <w:t>Tablas</w:t>
       </w:r>
+      <w:r>
+        <w:rPr>
+          <w:b/>
+        </w:rPr>
+        <w:fldChar w:fldCharType="begin"/>
+      </w:r>
+      <w:r>
+        <w:instrText xml:space="preserve"> XE "</w:instrText>
+      </w:r>
+      <w:r>
+        <w:rPr>
+          <w:b/>
+          <w:sz w:val="28"/>
+          <w:szCs w:val="28"/>
+        </w:rPr>
+        <w:instrText>Migración de Datos:</w:instrText>
+      </w:r>
+      <w:r>
+        <w:instrText>Tablas</w:instrText>
+      </w:r>
+      <w:r>
+        <w:instrText xml:space="preserve">" </w:instrText>
+      </w:r>
+      <w:r>
+        <w:rPr>
+          <w:b/>
+        </w:rPr>
+        <w:fldChar w:fldCharType="end"/>
+      </w:r>
+      <w:r>
+        <w:rPr>
+          <w:b/>
+        </w:rPr>
+        <w:fldChar w:fldCharType="begin"/>
+      </w:r>
+      <w:r>
+        <w:instrText xml:space="preserve"> XE "</w:instrText>
+      </w:r>
+      <w:r>
+        <w:rPr>
+          <w:b/>
+        </w:rPr>
+        <w:instrText>Tablas</w:instrText>
+      </w:r>
+      <w:r>
+        <w:instrText xml:space="preserve">" </w:instrText>
+      </w:r>
+      <w:r>
+        <w:rPr>
+          <w:b/>
+        </w:rPr>
+        <w:fldChar w:fldCharType="end"/>
+      </w:r>
     </w:p>
     <w:p>
       <w:pPr>
-        <w:pStyle w:val="ListParagraph"/>
+        <w:tabs>
+          <w:tab w:val="left" w:pos="1935"/>
+        </w:tabs>
+        <w:ind w:left="360"/>
+      </w:pPr>
+      <w:r>
+        <w:rPr>
+          <w:b/>
+          <w:bCs/>
+          <w:color w:val="C00000"/>
+          <w:sz w:val="24"/>
+          <w:szCs w:val="24"/>
+          <w:u w:val="single"/>
+        </w:rPr>
+        <w:t>Cliente</w:t>
+      </w:r>
+      <w:r>
+        <w:t>:</w:t>
+      </w:r>
+      <w:r>
+        <w:t xml:space="preserve"> Tabla que representa el modelado de todos los clientes. Llamamos cliente en nuestro sistema de venta a las entidades que pueden comprar pasajes o estadías ya adquiridas previamente por nosotros. Se identifican unívocamente por un campo ID y se almacena </w:t>
+      </w:r>
+    </w:p>
+    <w:p>
+      <w:pPr>
+        <w:pStyle w:val="Prrafodelista"/>
         <w:numPr>
           <w:ilvl w:val="0"/>
-          <w:numId w:val="19"/>
+          <w:numId w:val="21"/>
         </w:numPr>
         <w:tabs>
           <w:tab w:val="left" w:pos="1935"/>
         </w:tabs>
-      </w:pPr>
-      <w:r>
-        <w:t>Cliente:</w:t>
+        <w:ind w:left="1434" w:hanging="357"/>
+      </w:pPr>
+      <w:r>
+        <w:t>el DNI,</w:t>
       </w:r>
     </w:p>
     <w:p>
       <w:pPr>
-        <w:pStyle w:val="ListParagraph"/>
+        <w:pStyle w:val="Prrafodelista"/>
         <w:numPr>
           <w:ilvl w:val="0"/>
-          <w:numId w:val="19"/>
+          <w:numId w:val="21"/>
         </w:numPr>
         <w:tabs>
           <w:tab w:val="left" w:pos="1935"/>
         </w:tabs>
-      </w:pPr>
-      <w:r>
-        <w:t>Compra_Estadia</w:t>
+        <w:ind w:left="1434" w:hanging="357"/>
+      </w:pPr>
+      <w:r>
+        <w:t>nombre y apellido,</w:t>
       </w:r>
     </w:p>
     <w:p>
       <w:pPr>
-        <w:pStyle w:val="ListParagraph"/>
+        <w:pStyle w:val="Prrafodelista"/>
         <w:numPr>
           <w:ilvl w:val="0"/>
-          <w:numId w:val="19"/>
+          <w:numId w:val="21"/>
         </w:numPr>
         <w:tabs>
           <w:tab w:val="left" w:pos="1935"/>
         </w:tabs>
-      </w:pPr>
-      <w:r>
-        <w:t>Compra_Pasaje</w:t>
+        <w:ind w:left="1434" w:hanging="357"/>
+      </w:pPr>
+      <w:r>
+        <w:t>fecha de nacimiento,</w:t>
       </w:r>
     </w:p>
     <w:p>
       <w:pPr>
-        <w:pStyle w:val="ListParagraph"/>
+        <w:pStyle w:val="Prrafodelista"/>
         <w:numPr>
           <w:ilvl w:val="0"/>
-          <w:numId w:val="19"/>
+          <w:numId w:val="21"/>
         </w:numPr>
         <w:tabs>
           <w:tab w:val="left" w:pos="1935"/>
         </w:tabs>
-      </w:pPr>
-      <w:r>
-        <w:t>Estadia_Habitación</w:t>
+        <w:ind w:left="1434" w:hanging="357"/>
+      </w:pPr>
+      <w:r>
+        <w:t>su dirección de correo electrónico y</w:t>
       </w:r>
     </w:p>
     <w:p>
       <w:pPr>
-        <w:pStyle w:val="ListParagraph"/>
+        <w:pStyle w:val="Prrafodelista"/>
         <w:numPr>
           <w:ilvl w:val="0"/>
-          <w:numId w:val="19"/>
+          <w:numId w:val="21"/>
         </w:numPr>
         <w:tabs>
           <w:tab w:val="left" w:pos="1935"/>
         </w:tabs>
-      </w:pPr>
-      <w:r>
-        <w:t>Factura</w:t>
+        <w:ind w:left="1434" w:hanging="357"/>
+      </w:pPr>
+      <w:r>
+        <w:t>su teléfono de contacto</w:t>
+      </w:r>
+      <w:r>
+        <w:t>.</w:t>
       </w:r>
     </w:p>
     <w:p>
       <w:pPr>
-        <w:pStyle w:val="ListParagraph"/>
+        <w:pStyle w:val="Prrafodelista"/>
+        <w:tabs>
+          <w:tab w:val="left" w:pos="1935"/>
+        </w:tabs>
+      </w:pPr>
+    </w:p>
+    <w:p>
+      <w:pPr>
+        <w:tabs>
+          <w:tab w:val="left" w:pos="1935"/>
+        </w:tabs>
+        <w:ind w:left="360"/>
+      </w:pPr>
+      <w:proofErr w:type="spellStart"/>
+      <w:r>
+        <w:rPr>
+          <w:b/>
+          <w:bCs/>
+          <w:color w:val="C00000"/>
+          <w:u w:val="single"/>
+        </w:rPr>
+        <w:t>Compra_Estadia</w:t>
+      </w:r>
+      <w:proofErr w:type="spellEnd"/>
+      <w:r>
+        <w:t xml:space="preserve">: Entidad que tiene la información de la compra de las estadías por parte de nuestra agencia respecto de la empresa que emite las estadías. En nuestro sistema se almacenan los siguientes datos de las compras de las estadías: </w:t>
+      </w:r>
+    </w:p>
+    <w:p>
+      <w:pPr>
+        <w:pStyle w:val="Prrafodelista"/>
         <w:numPr>
           <w:ilvl w:val="0"/>
-          <w:numId w:val="19"/>
+          <w:numId w:val="22"/>
         </w:numPr>
         <w:tabs>
           <w:tab w:val="left" w:pos="1935"/>
         </w:tabs>
-      </w:pPr>
-      <w:r>
-        <w:t>Habitación</w:t>
+        <w:ind w:left="1434" w:hanging="357"/>
+      </w:pPr>
+      <w:r>
+        <w:t>código de estadía comprada (clave primaria</w:t>
+      </w:r>
+      <w:r>
+        <w:t xml:space="preserve"> de la tabla</w:t>
+      </w:r>
+      <w:r>
+        <w:t>),</w:t>
       </w:r>
     </w:p>
     <w:p>
       <w:pPr>
-        <w:pStyle w:val="ListParagraph"/>
+        <w:pStyle w:val="Prrafodelista"/>
         <w:numPr>
           <w:ilvl w:val="0"/>
-          <w:numId w:val="19"/>
+          <w:numId w:val="22"/>
         </w:numPr>
         <w:tabs>
           <w:tab w:val="left" w:pos="1935"/>
         </w:tabs>
-      </w:pPr>
-      <w:r>
-        <w:t>Inconsistencia</w:t>
+        <w:ind w:left="1434" w:hanging="357"/>
+      </w:pPr>
+      <w:r>
+        <w:t>fecha en la cual se realizó la compra,</w:t>
       </w:r>
     </w:p>
     <w:p>
       <w:pPr>
-        <w:pStyle w:val="ListParagraph"/>
+        <w:pStyle w:val="Prrafodelista"/>
         <w:numPr>
           <w:ilvl w:val="0"/>
-          <w:numId w:val="19"/>
+          <w:numId w:val="22"/>
         </w:numPr>
         <w:tabs>
           <w:tab w:val="left" w:pos="1935"/>
         </w:tabs>
-      </w:pPr>
-      <w:r>
-        <w:t>Pasaje</w:t>
+        <w:ind w:left="1434" w:hanging="357"/>
+      </w:pPr>
+      <w:r>
+        <w:t>número de compra,</w:t>
       </w:r>
     </w:p>
     <w:p>
       <w:pPr>
-        <w:pStyle w:val="ListParagraph"/>
+        <w:pStyle w:val="Prrafodelista"/>
         <w:numPr>
           <w:ilvl w:val="0"/>
-          <w:numId w:val="19"/>
+          <w:numId w:val="22"/>
         </w:numPr>
         <w:tabs>
           <w:tab w:val="left" w:pos="1935"/>
         </w:tabs>
-      </w:pPr>
-      <w:r>
-        <w:t>Pasaje_Anomalo</w:t>
+        <w:ind w:left="1434" w:hanging="357"/>
+      </w:pPr>
+      <w:r>
+        <w:t>fecha de inicio de la estadía comprada,</w:t>
       </w:r>
     </w:p>
     <w:p>
       <w:pPr>
-        <w:pStyle w:val="ListParagraph"/>
+        <w:pStyle w:val="Prrafodelista"/>
         <w:numPr>
           <w:ilvl w:val="0"/>
-          <w:numId w:val="19"/>
+          <w:numId w:val="22"/>
         </w:numPr>
         <w:tabs>
           <w:tab w:val="left" w:pos="1935"/>
         </w:tabs>
-      </w:pPr>
-      <w:r>
-        <w:t>Venta_Estadia</w:t>
-      </w:r>
-      <w:bookmarkStart w:id="0" w:name="_GoBack"/>
-      <w:bookmarkEnd w:id="0"/>
+        <w:ind w:left="1434" w:hanging="357"/>
+      </w:pPr>
+      <w:r>
+        <w:t>cantidad de noches de la estadía comprada,</w:t>
+      </w:r>
     </w:p>
     <w:p>
       <w:pPr>
-        <w:pStyle w:val="ListParagraph"/>
+        <w:pStyle w:val="Prrafodelista"/>
         <w:numPr>
           <w:ilvl w:val="0"/>
-          <w:numId w:val="19"/>
+          <w:numId w:val="22"/>
         </w:numPr>
         <w:tabs>
           <w:tab w:val="left" w:pos="1935"/>
         </w:tabs>
-      </w:pPr>
-      <w:r>
-        <w:t>Venta_Estadia_Habitacion</w:t>
+        <w:ind w:left="1434" w:hanging="357"/>
+      </w:pPr>
+      <w:r>
+        <w:t>empresa a la cual le pertenece la estadía comprada.</w:t>
       </w:r>
     </w:p>
     <w:p>
       <w:pPr>
+        <w:pStyle w:val="Prrafodelista"/>
         <w:tabs>
           <w:tab w:val="left" w:pos="1935"/>
         </w:tabs>
-        <w:rPr>
-          <w:b/>
-        </w:rPr>
-      </w:pPr>
-      <w:r>
-        <w:rPr>
-          <w:b/>
-        </w:rPr>
-        <w:t>Decisiones generales</w:t>
-      </w:r>
+      </w:pPr>
     </w:p>
     <w:p>
       <w:pPr>
         <w:tabs>
           <w:tab w:val="left" w:pos="1935"/>
         </w:tabs>
-      </w:pPr>
-      <w:r>
-        <w:t xml:space="preserve">Como primary key de tablas que no tenían un identificador en la Maestra, utilizamos la función </w:t>
-      </w:r>
-      <w:r>
-        <w:rPr>
-          <w:b/>
-          <w:i/>
-        </w:rPr>
-        <w:t>“select row_number() over (order by (select NULL))”</w:t>
-      </w:r>
-      <w:r>
-        <w:rPr>
-          <w:b/>
-          <w:i/>
-        </w:rPr>
-        <w:t xml:space="preserve"> </w:t>
-      </w:r>
-      <w:r>
-        <w:t xml:space="preserve">. Lo que hace esta función es darte el número de fila que estás insertando. </w:t>
-      </w:r>
-      <w:r>
-        <w:t>Así quedaría como en esta query de la tabla Empresa.</w:t>
+        <w:ind w:left="360"/>
+      </w:pPr>
+      <w:proofErr w:type="spellStart"/>
+      <w:r>
+        <w:rPr>
+          <w:b/>
+          <w:bCs/>
+          <w:color w:val="C00000"/>
+          <w:u w:val="single"/>
+        </w:rPr>
+        <w:t>Compra_Pasaje</w:t>
+      </w:r>
+      <w:proofErr w:type="spellEnd"/>
+      <w:r>
+        <w:t>: Tabla que representa la compra de los pasajes. Así como sucede con las estadías, los pasajes adquiridos por nuestra agencia deben ser previamente comprados a una empresa que omite estos pasajes. Dentro de la tabla se encuentran los datos de esa compra que son los siguientes:</w:t>
       </w:r>
     </w:p>
     <w:p>
       <w:pPr>
+        <w:pStyle w:val="Prrafodelista"/>
+        <w:numPr>
+          <w:ilvl w:val="0"/>
+          <w:numId w:val="23"/>
+        </w:numPr>
         <w:tabs>
           <w:tab w:val="left" w:pos="1935"/>
         </w:tabs>
       </w:pPr>
       <w:r>
+        <w:t>identificador de la compra del pasaje (clave primaria de la tabla),</w:t>
+      </w:r>
+    </w:p>
+    <w:p>
+      <w:pPr>
+        <w:pStyle w:val="Prrafodelista"/>
+        <w:numPr>
+          <w:ilvl w:val="0"/>
+          <w:numId w:val="23"/>
+        </w:numPr>
+        <w:tabs>
+          <w:tab w:val="left" w:pos="1935"/>
+        </w:tabs>
+      </w:pPr>
+      <w:r>
+        <w:t>fecha de compra del pasaje y</w:t>
+      </w:r>
+    </w:p>
+    <w:p>
+      <w:pPr>
+        <w:pStyle w:val="Prrafodelista"/>
+        <w:numPr>
+          <w:ilvl w:val="0"/>
+          <w:numId w:val="23"/>
+        </w:numPr>
+        <w:tabs>
+          <w:tab w:val="left" w:pos="1935"/>
+        </w:tabs>
+      </w:pPr>
+      <w:r>
+        <w:t>número de compra.</w:t>
+      </w:r>
+    </w:p>
+    <w:p>
+      <w:pPr>
+        <w:pStyle w:val="Prrafodelista"/>
+        <w:tabs>
+          <w:tab w:val="left" w:pos="1935"/>
+        </w:tabs>
+        <w:ind w:left="1440"/>
+      </w:pPr>
+    </w:p>
+    <w:p>
+      <w:pPr>
+        <w:tabs>
+          <w:tab w:val="left" w:pos="1935"/>
+        </w:tabs>
+        <w:ind w:left="360"/>
+      </w:pPr>
+      <w:proofErr w:type="spellStart"/>
+      <w:r>
+        <w:rPr>
+          <w:b/>
+          <w:bCs/>
+          <w:color w:val="C00000"/>
+          <w:u w:val="single"/>
+        </w:rPr>
+        <w:t>Estadia_Habitación</w:t>
+      </w:r>
+      <w:proofErr w:type="spellEnd"/>
+      <w:r>
+        <w:t>:</w:t>
+      </w:r>
+      <w:r>
+        <w:rPr>
+          <w:b/>
+          <w:bCs/>
+          <w:color w:val="C00000"/>
+          <w:u w:val="single"/>
+        </w:rPr>
+        <w:t xml:space="preserve"> </w:t>
+      </w:r>
+      <w:r>
+        <w:t>Tabla intermedia (o entidad relacionante) que relaciona las estadías con sus respectivas habitaciones que pueden tener las mismas. Los datos que se persisten son:</w:t>
+      </w:r>
+    </w:p>
+    <w:p>
+      <w:pPr>
+        <w:pStyle w:val="Prrafodelista"/>
+        <w:numPr>
+          <w:ilvl w:val="0"/>
+          <w:numId w:val="24"/>
+        </w:numPr>
+        <w:tabs>
+          <w:tab w:val="left" w:pos="1935"/>
+        </w:tabs>
+      </w:pPr>
+      <w:r>
+        <w:t>Identificador perteneciente a la estadía comprada y</w:t>
+      </w:r>
+    </w:p>
+    <w:p>
+      <w:pPr>
+        <w:pStyle w:val="Prrafodelista"/>
+        <w:numPr>
+          <w:ilvl w:val="0"/>
+          <w:numId w:val="24"/>
+        </w:numPr>
+        <w:tabs>
+          <w:tab w:val="left" w:pos="1935"/>
+        </w:tabs>
+      </w:pPr>
+      <w:r>
+        <w:t>Identificador perteneciente a la habitación.</w:t>
+      </w:r>
+    </w:p>
+    <w:p/>
+    <w:p/>
+    <w:p>
+      <w:pPr>
+        <w:ind w:left="360"/>
+      </w:pPr>
+      <w:r>
+        <w:rPr>
+          <w:b/>
+          <w:bCs/>
+          <w:color w:val="C00000"/>
+          <w:u w:val="single"/>
+        </w:rPr>
+        <w:lastRenderedPageBreak/>
+        <w:t>Factura</w:t>
+      </w:r>
+      <w:r>
+        <w:t>:</w:t>
+      </w:r>
+      <w:r>
+        <w:rPr>
+          <w:color w:val="C00000"/>
+        </w:rPr>
+        <w:t xml:space="preserve"> </w:t>
+      </w:r>
+      <w:r>
+        <w:t>Entidad de vital importancia, que representa los datos de facturación de todas las ventas por parte de nuestra agencia de viajes. Esta tabla está relacionada con las ventas de los pasajes y las estadías (por separado). Partiendo de la estrategia/decisión que tomamos que, al facturar, no se pueden vender estadías y pasajes en la misma factura, los datos almacenados son:</w:t>
+      </w:r>
+    </w:p>
+    <w:p>
+      <w:pPr>
+        <w:pStyle w:val="Prrafodelista"/>
+        <w:numPr>
+          <w:ilvl w:val="0"/>
+          <w:numId w:val="25"/>
+        </w:numPr>
+      </w:pPr>
+      <w:r>
+        <w:t>número de factura (clave primaria de la tabla),</w:t>
+      </w:r>
+    </w:p>
+    <w:p>
+      <w:pPr>
+        <w:pStyle w:val="Prrafodelista"/>
+        <w:numPr>
+          <w:ilvl w:val="0"/>
+          <w:numId w:val="25"/>
+        </w:numPr>
+      </w:pPr>
+      <w:r>
+        <w:t>sucursal donde se emitió la factura,</w:t>
+      </w:r>
+    </w:p>
+    <w:p>
+      <w:pPr>
+        <w:pStyle w:val="Prrafodelista"/>
+        <w:numPr>
+          <w:ilvl w:val="0"/>
+          <w:numId w:val="25"/>
+        </w:numPr>
+      </w:pPr>
+      <w:r>
+        <w:t>cliente perteneciente a nuestra agencia al cual se emitió la factura y</w:t>
+      </w:r>
+    </w:p>
+    <w:p>
+      <w:pPr>
+        <w:pStyle w:val="Prrafodelista"/>
+        <w:numPr>
+          <w:ilvl w:val="0"/>
+          <w:numId w:val="25"/>
+        </w:numPr>
+      </w:pPr>
+      <w:r>
+        <w:t>fecha de emisión de la factura.</w:t>
+      </w:r>
+    </w:p>
+    <w:p>
+      <w:pPr>
+        <w:pStyle w:val="Prrafodelista"/>
+        <w:ind w:left="1440"/>
+      </w:pPr>
+    </w:p>
+    <w:p>
+      <w:pPr>
+        <w:tabs>
+          <w:tab w:val="left" w:pos="1935"/>
+        </w:tabs>
+        <w:ind w:left="360"/>
+      </w:pPr>
+      <w:r>
+        <w:rPr>
+          <w:b/>
+          <w:bCs/>
+          <w:color w:val="C00000"/>
+          <w:u w:val="single"/>
+        </w:rPr>
+        <w:t>Habitación</w:t>
+      </w:r>
+      <w:r>
+        <w:t>:</w:t>
+      </w:r>
+      <w:r>
+        <w:rPr>
+          <w:color w:val="C00000"/>
+        </w:rPr>
+        <w:t xml:space="preserve"> </w:t>
+      </w:r>
+      <w:r>
+        <w:t xml:space="preserve">Tabla que contiene la información de las distintas habitaciones existentes dentro del alcance de nuestro sistema. Los campos de esta tabla son: </w:t>
+      </w:r>
+    </w:p>
+    <w:p>
+      <w:pPr>
+        <w:pStyle w:val="Prrafodelista"/>
+        <w:numPr>
+          <w:ilvl w:val="0"/>
+          <w:numId w:val="26"/>
+        </w:numPr>
+        <w:tabs>
+          <w:tab w:val="left" w:pos="1935"/>
+        </w:tabs>
+      </w:pPr>
+      <w:r>
+        <w:t xml:space="preserve">identificador de la habitación (clave primaria de la tabla), </w:t>
+      </w:r>
+    </w:p>
+    <w:p>
+      <w:pPr>
+        <w:pStyle w:val="Prrafodelista"/>
+        <w:numPr>
+          <w:ilvl w:val="0"/>
+          <w:numId w:val="26"/>
+        </w:numPr>
+        <w:tabs>
+          <w:tab w:val="left" w:pos="1935"/>
+        </w:tabs>
+      </w:pPr>
+      <w:r>
+        <w:t xml:space="preserve">hotel donde se encuentra la habitación, </w:t>
+      </w:r>
+    </w:p>
+    <w:p>
+      <w:pPr>
+        <w:pStyle w:val="Prrafodelista"/>
+        <w:numPr>
+          <w:ilvl w:val="0"/>
+          <w:numId w:val="26"/>
+        </w:numPr>
+        <w:tabs>
+          <w:tab w:val="left" w:pos="1935"/>
+        </w:tabs>
+      </w:pPr>
+      <w:r>
+        <w:t xml:space="preserve">el tipo de habitación, </w:t>
+      </w:r>
+    </w:p>
+    <w:p>
+      <w:pPr>
+        <w:pStyle w:val="Prrafodelista"/>
+        <w:numPr>
+          <w:ilvl w:val="0"/>
+          <w:numId w:val="26"/>
+        </w:numPr>
+        <w:tabs>
+          <w:tab w:val="left" w:pos="1935"/>
+        </w:tabs>
+      </w:pPr>
+      <w:r>
+        <w:t xml:space="preserve">el número de habitación, </w:t>
+      </w:r>
+    </w:p>
+    <w:p>
+      <w:pPr>
+        <w:pStyle w:val="Prrafodelista"/>
+        <w:numPr>
+          <w:ilvl w:val="0"/>
+          <w:numId w:val="26"/>
+        </w:numPr>
+        <w:tabs>
+          <w:tab w:val="left" w:pos="1935"/>
+        </w:tabs>
+      </w:pPr>
+      <w:r>
+        <w:t xml:space="preserve">el piso del hotel donde se encuentra la habitación, </w:t>
+      </w:r>
+    </w:p>
+    <w:p>
+      <w:pPr>
+        <w:pStyle w:val="Prrafodelista"/>
+        <w:numPr>
+          <w:ilvl w:val="0"/>
+          <w:numId w:val="26"/>
+        </w:numPr>
+        <w:tabs>
+          <w:tab w:val="left" w:pos="1935"/>
+        </w:tabs>
+      </w:pPr>
+      <w:r>
+        <w:t>booleano que indica si la habitación posee frente (</w:t>
+      </w:r>
+      <w:proofErr w:type="gramStart"/>
+      <w:r>
+        <w:t>visión hacia la calle?????</w:t>
+      </w:r>
+      <w:proofErr w:type="gramEnd"/>
+      <w:r>
+        <w:t xml:space="preserve">), </w:t>
+      </w:r>
+    </w:p>
+    <w:p>
+      <w:pPr>
+        <w:pStyle w:val="Prrafodelista"/>
+        <w:numPr>
+          <w:ilvl w:val="0"/>
+          <w:numId w:val="26"/>
+        </w:numPr>
+        <w:tabs>
+          <w:tab w:val="left" w:pos="1935"/>
+        </w:tabs>
+      </w:pPr>
+      <w:r>
+        <w:t xml:space="preserve">costo de la habitación (precio de compra) y </w:t>
+      </w:r>
+    </w:p>
+    <w:p>
+      <w:pPr>
+        <w:pStyle w:val="Prrafodelista"/>
+        <w:numPr>
+          <w:ilvl w:val="0"/>
+          <w:numId w:val="26"/>
+        </w:numPr>
+        <w:tabs>
+          <w:tab w:val="left" w:pos="1935"/>
+        </w:tabs>
+      </w:pPr>
+      <w:r>
+        <w:t>precio de venta de la habitación a nuestros clientes (precio de venta en la factura).</w:t>
+      </w:r>
+    </w:p>
+    <w:p>
+      <w:pPr>
+        <w:pStyle w:val="Prrafodelista"/>
+        <w:tabs>
+          <w:tab w:val="left" w:pos="1935"/>
+        </w:tabs>
+        <w:ind w:left="1440"/>
+      </w:pPr>
+    </w:p>
+    <w:p>
+      <w:pPr>
+        <w:tabs>
+          <w:tab w:val="left" w:pos="1935"/>
+        </w:tabs>
+        <w:ind w:left="360"/>
+        <w:rPr>
+          <w:b/>
+          <w:bCs/>
+          <w:color w:val="C00000"/>
+          <w:u w:val="single"/>
+        </w:rPr>
+      </w:pPr>
+      <w:r>
+        <w:rPr>
+          <w:b/>
+          <w:bCs/>
+          <w:color w:val="C00000"/>
+          <w:u w:val="single"/>
+        </w:rPr>
+        <w:t>Inconsistencia</w:t>
+      </w:r>
+    </w:p>
+    <w:p>
+      <w:pPr>
+        <w:tabs>
+          <w:tab w:val="left" w:pos="1935"/>
+        </w:tabs>
+        <w:ind w:left="360"/>
+        <w:rPr>
+          <w:b/>
+          <w:bCs/>
+          <w:color w:val="C00000"/>
+          <w:u w:val="single"/>
+        </w:rPr>
+      </w:pPr>
+      <w:r>
+        <w:rPr>
+          <w:b/>
+          <w:bCs/>
+          <w:color w:val="C00000"/>
+          <w:u w:val="single"/>
+        </w:rPr>
+        <w:t>Pasaje</w:t>
+      </w:r>
+    </w:p>
+    <w:p>
+      <w:pPr>
+        <w:tabs>
+          <w:tab w:val="left" w:pos="1935"/>
+        </w:tabs>
+        <w:ind w:left="360"/>
+      </w:pPr>
+      <w:proofErr w:type="spellStart"/>
+      <w:r>
+        <w:rPr>
+          <w:b/>
+          <w:bCs/>
+          <w:color w:val="C00000"/>
+          <w:u w:val="single"/>
+        </w:rPr>
+        <w:t>Pasaje_Anomalo</w:t>
+      </w:r>
+      <w:proofErr w:type="spellEnd"/>
+    </w:p>
+    <w:p>
+      <w:pPr>
+        <w:tabs>
+          <w:tab w:val="left" w:pos="1935"/>
+        </w:tabs>
+        <w:ind w:left="360"/>
+      </w:pPr>
+      <w:proofErr w:type="spellStart"/>
+      <w:r>
+        <w:rPr>
+          <w:b/>
+          <w:bCs/>
+          <w:color w:val="C00000"/>
+          <w:u w:val="single"/>
+        </w:rPr>
+        <w:t>Venta_Estadia</w:t>
+      </w:r>
+      <w:proofErr w:type="spellEnd"/>
+    </w:p>
+    <w:p>
+      <w:pPr>
+        <w:tabs>
+          <w:tab w:val="left" w:pos="1935"/>
+        </w:tabs>
+        <w:ind w:left="360"/>
+        <w:rPr>
+          <w:b/>
+          <w:bCs/>
+          <w:color w:val="C00000"/>
+          <w:u w:val="single"/>
+        </w:rPr>
+      </w:pPr>
+      <w:proofErr w:type="spellStart"/>
+      <w:r>
+        <w:rPr>
+          <w:b/>
+          <w:bCs/>
+          <w:color w:val="C00000"/>
+          <w:u w:val="single"/>
+        </w:rPr>
+        <w:t>Venta_Estadia_Habitacion</w:t>
+      </w:r>
+      <w:proofErr w:type="spellEnd"/>
+    </w:p>
+    <w:p>
+      <w:pPr>
+        <w:tabs>
+          <w:tab w:val="left" w:pos="1935"/>
+        </w:tabs>
+        <w:ind w:left="360"/>
+      </w:pPr>
+    </w:p>
+    <w:p>
+      <w:pPr>
+        <w:tabs>
+          <w:tab w:val="left" w:pos="1935"/>
+        </w:tabs>
+        <w:rPr>
+          <w:b/>
+        </w:rPr>
+      </w:pPr>
+      <w:r>
+        <w:rPr>
+          <w:b/>
+        </w:rPr>
+        <w:t>Decisiones generales</w:t>
+      </w:r>
+      <w:r>
+        <w:rPr>
+          <w:b/>
+        </w:rPr>
+        <w:fldChar w:fldCharType="begin"/>
+      </w:r>
+      <w:r>
+        <w:instrText xml:space="preserve"> XE "</w:instrText>
+      </w:r>
+      <w:r>
+        <w:rPr>
+          <w:b/>
+        </w:rPr>
+        <w:instrText>Decisiones generales</w:instrText>
+      </w:r>
+      <w:r>
+        <w:instrText xml:space="preserve">" </w:instrText>
+      </w:r>
+      <w:r>
+        <w:rPr>
+          <w:b/>
+        </w:rPr>
+        <w:fldChar w:fldCharType="end"/>
+      </w:r>
+    </w:p>
+    <w:p>
+      <w:pPr>
+        <w:tabs>
+          <w:tab w:val="left" w:pos="1935"/>
+        </w:tabs>
+      </w:pPr>
+      <w:r>
+        <w:t xml:space="preserve">Como </w:t>
+      </w:r>
+      <w:proofErr w:type="spellStart"/>
+      <w:r>
+        <w:t>primary</w:t>
+      </w:r>
+      <w:proofErr w:type="spellEnd"/>
+      <w:r>
+        <w:t xml:space="preserve"> </w:t>
+      </w:r>
+      <w:proofErr w:type="spellStart"/>
+      <w:r>
+        <w:t>key</w:t>
+      </w:r>
+      <w:proofErr w:type="spellEnd"/>
+      <w:r>
+        <w:t xml:space="preserve"> de tablas que no tenían un identificador en la Maestra, utilizamos la función </w:t>
+      </w:r>
+      <w:r>
+        <w:rPr>
+          <w:b/>
+          <w:i/>
+        </w:rPr>
+        <w:t>“</w:t>
+      </w:r>
+      <w:proofErr w:type="spellStart"/>
+      <w:r>
+        <w:rPr>
+          <w:b/>
+          <w:i/>
+        </w:rPr>
+        <w:t>select</w:t>
+      </w:r>
+      <w:proofErr w:type="spellEnd"/>
+      <w:r>
+        <w:rPr>
+          <w:b/>
+          <w:i/>
+        </w:rPr>
+        <w:t xml:space="preserve"> </w:t>
+      </w:r>
+      <w:proofErr w:type="spellStart"/>
+      <w:r>
+        <w:rPr>
+          <w:b/>
+          <w:i/>
+        </w:rPr>
+        <w:t>row_</w:t>
+      </w:r>
+      <w:proofErr w:type="gramStart"/>
+      <w:r>
+        <w:rPr>
+          <w:b/>
+          <w:i/>
+        </w:rPr>
+        <w:t>number</w:t>
+      </w:r>
+      <w:proofErr w:type="spellEnd"/>
+      <w:r>
+        <w:rPr>
+          <w:b/>
+          <w:i/>
+        </w:rPr>
+        <w:t>(</w:t>
+      </w:r>
+      <w:proofErr w:type="gramEnd"/>
+      <w:r>
+        <w:rPr>
+          <w:b/>
+          <w:i/>
+        </w:rPr>
+        <w:t xml:space="preserve">) </w:t>
+      </w:r>
+      <w:proofErr w:type="spellStart"/>
+      <w:r>
+        <w:rPr>
+          <w:b/>
+          <w:i/>
+        </w:rPr>
+        <w:t>over</w:t>
+      </w:r>
+      <w:proofErr w:type="spellEnd"/>
+      <w:r>
+        <w:rPr>
+          <w:b/>
+          <w:i/>
+        </w:rPr>
+        <w:t xml:space="preserve"> (</w:t>
+      </w:r>
+      <w:proofErr w:type="spellStart"/>
+      <w:r>
+        <w:rPr>
+          <w:b/>
+          <w:i/>
+        </w:rPr>
+        <w:t>order</w:t>
+      </w:r>
+      <w:proofErr w:type="spellEnd"/>
+      <w:r>
+        <w:rPr>
+          <w:b/>
+          <w:i/>
+        </w:rPr>
+        <w:t xml:space="preserve"> </w:t>
+      </w:r>
+      <w:proofErr w:type="spellStart"/>
+      <w:r>
+        <w:rPr>
+          <w:b/>
+          <w:i/>
+        </w:rPr>
+        <w:t>by</w:t>
+      </w:r>
+      <w:proofErr w:type="spellEnd"/>
+      <w:r>
+        <w:rPr>
+          <w:b/>
+          <w:i/>
+        </w:rPr>
+        <w:t xml:space="preserve"> (</w:t>
+      </w:r>
+      <w:proofErr w:type="spellStart"/>
+      <w:r>
+        <w:rPr>
+          <w:b/>
+          <w:i/>
+        </w:rPr>
+        <w:t>select</w:t>
+      </w:r>
+      <w:proofErr w:type="spellEnd"/>
+      <w:r>
+        <w:rPr>
+          <w:b/>
+          <w:i/>
+        </w:rPr>
+        <w:t xml:space="preserve"> NULL))”</w:t>
+      </w:r>
+      <w:r>
+        <w:rPr>
+          <w:b/>
+          <w:i/>
+        </w:rPr>
+        <w:t xml:space="preserve"> </w:t>
+      </w:r>
+      <w:r>
+        <w:t xml:space="preserve">. Lo que hace esta función es darte el número de fila que estás insertando. </w:t>
+      </w:r>
+      <w:r>
+        <w:t xml:space="preserve">Así quedaría como en esta </w:t>
+      </w:r>
+      <w:proofErr w:type="spellStart"/>
+      <w:r>
+        <w:t>query</w:t>
+      </w:r>
+      <w:proofErr w:type="spellEnd"/>
+      <w:r>
+        <w:t xml:space="preserve"> de la tabla Empresa.</w:t>
+      </w:r>
+    </w:p>
+    <w:p>
+      <w:pPr>
+        <w:tabs>
+          <w:tab w:val="left" w:pos="1935"/>
+        </w:tabs>
+      </w:pPr>
+      <w:r>
+        <w:rPr>
+          <w:noProof/>
+        </w:rPr>
+        <w:lastRenderedPageBreak/>
         <w:drawing>
           <wp:inline distT="0" distB="0" distL="0" distR="0" wp14:anchorId="1CF0E230" wp14:editId="00CDD04F">
             <wp:extent cx="3419952" cy="2934109"/>
@@ -5577,7 +6443,7 @@
 </file>
 
 <file path=word/endnotes.xml><?xml version="1.0" encoding="utf-8"?>
-<w:endnotes xmlns:wpc="http://schemas.microsoft.com/office/word/2010/wordprocessingCanvas" xmlns:cx="http://schemas.microsoft.com/office/drawing/2014/chartex" xmlns:mc="http://schemas.openxmlformats.org/markup-compatibility/2006" xmlns:o="urn:schemas-microsoft-com:office:office" xmlns:r="http://schemas.openxmlformats.org/officeDocument/2006/relationships" xmlns:m="http://schemas.openxmlformats.org/officeDocument/2006/math" xmlns:v="urn:schemas-microsoft-com:vml" xmlns:wp14="http://schemas.microsoft.com/office/word/2010/wordprocessingDrawing" xmlns:wp="http://schemas.openxmlformats.org/drawingml/2006/wordprocessingDrawing" xmlns:w10="urn:schemas-microsoft-com:office:word" xmlns:w="http://schemas.openxmlformats.org/wordprocessingml/2006/main" xmlns:w14="http://schemas.microsoft.com/office/word/2010/wordml" xmlns:w15="http://schemas.microsoft.com/office/word/2012/wordml" xmlns:w16se="http://schemas.microsoft.com/office/word/2015/wordml/symex" xmlns:wpg="http://schemas.microsoft.com/office/word/2010/wordprocessingGroup" xmlns:wpi="http://schemas.microsoft.com/office/word/2010/wordprocessingInk" xmlns:wne="http://schemas.microsoft.com/office/word/2006/wordml" xmlns:wps="http://schemas.microsoft.com/office/word/2010/wordprocessingShape" mc:Ignorable="w14 w15 w16se wp14">
+<w:endnotes xmlns:wpc="http://schemas.microsoft.com/office/word/2010/wordprocessingCanvas" xmlns:cx="http://schemas.microsoft.com/office/drawing/2014/chartex" xmlns:cx1="http://schemas.microsoft.com/office/drawing/2015/9/8/chartex" xmlns:cx2="http://schemas.microsoft.com/office/drawing/2015/10/21/chartex" xmlns:cx3="http://schemas.microsoft.com/office/drawing/2016/5/9/chartex" xmlns:cx4="http://schemas.microsoft.com/office/drawing/2016/5/10/chartex" xmlns:cx5="http://schemas.microsoft.com/office/drawing/2016/5/11/chartex" xmlns:cx6="http://schemas.microsoft.com/office/drawing/2016/5/12/chartex" xmlns:cx7="http://schemas.microsoft.com/office/drawing/2016/5/13/chartex" xmlns:cx8="http://schemas.microsoft.com/office/drawing/2016/5/14/chartex" xmlns:mc="http://schemas.openxmlformats.org/markup-compatibility/2006" xmlns:aink="http://schemas.microsoft.com/office/drawing/2016/ink" xmlns:am3d="http://schemas.microsoft.com/office/drawing/2017/model3d" xmlns:o="urn:schemas-microsoft-com:office:office" xmlns:r="http://schemas.openxmlformats.org/officeDocument/2006/relationships" xmlns:m="http://schemas.openxmlformats.org/officeDocument/2006/math" xmlns:v="urn:schemas-microsoft-com:vml" xmlns:wp14="http://schemas.microsoft.com/office/word/2010/wordprocessingDrawing" xmlns:wp="http://schemas.openxmlformats.org/drawingml/2006/wordprocessingDrawing" xmlns:w10="urn:schemas-microsoft-com:office:word" xmlns:w="http://schemas.openxmlformats.org/wordprocessingml/2006/main" xmlns:w14="http://schemas.microsoft.com/office/word/2010/wordml" xmlns:w15="http://schemas.microsoft.com/office/word/2012/wordml" xmlns:w16cex="http://schemas.microsoft.com/office/word/2018/wordml/cex" xmlns:w16cid="http://schemas.microsoft.com/office/word/2016/wordml/cid" xmlns:w16="http://schemas.microsoft.com/office/word/2018/wordml" xmlns:w16se="http://schemas.microsoft.com/office/word/2015/wordml/symex" xmlns:wpg="http://schemas.microsoft.com/office/word/2010/wordprocessingGroup" xmlns:wpi="http://schemas.microsoft.com/office/word/2010/wordprocessingInk" xmlns:wne="http://schemas.microsoft.com/office/word/2006/wordml" xmlns:wps="http://schemas.microsoft.com/office/word/2010/wordprocessingShape" mc:Ignorable="w14 w15 w16se w16cid w16 w16cex wp14">
   <w:endnote w:type="separator" w:id="-1">
     <w:p>
       <w:pPr>
@@ -5602,10 +6468,10 @@
 </file>
 
 <file path=word/footer1.xml><?xml version="1.0" encoding="utf-8"?>
-<w:ftr xmlns:wpc="http://schemas.microsoft.com/office/word/2010/wordprocessingCanvas" xmlns:cx="http://schemas.microsoft.com/office/drawing/2014/chartex" xmlns:mc="http://schemas.openxmlformats.org/markup-compatibility/2006" xmlns:o="urn:schemas-microsoft-com:office:office" xmlns:r="http://schemas.openxmlformats.org/officeDocument/2006/relationships" xmlns:m="http://schemas.openxmlformats.org/officeDocument/2006/math" xmlns:v="urn:schemas-microsoft-com:vml" xmlns:wp14="http://schemas.microsoft.com/office/word/2010/wordprocessingDrawing" xmlns:wp="http://schemas.openxmlformats.org/drawingml/2006/wordprocessingDrawing" xmlns:w10="urn:schemas-microsoft-com:office:word" xmlns:w="http://schemas.openxmlformats.org/wordprocessingml/2006/main" xmlns:w14="http://schemas.microsoft.com/office/word/2010/wordml" xmlns:w15="http://schemas.microsoft.com/office/word/2012/wordml" xmlns:w16se="http://schemas.microsoft.com/office/word/2015/wordml/symex" xmlns:wpg="http://schemas.microsoft.com/office/word/2010/wordprocessingGroup" xmlns:wpi="http://schemas.microsoft.com/office/word/2010/wordprocessingInk" xmlns:wne="http://schemas.microsoft.com/office/word/2006/wordml" xmlns:wps="http://schemas.microsoft.com/office/word/2010/wordprocessingShape" mc:Ignorable="w14 w15 w16se wp14">
+<w:ftr xmlns:wpc="http://schemas.microsoft.com/office/word/2010/wordprocessingCanvas" xmlns:cx="http://schemas.microsoft.com/office/drawing/2014/chartex" xmlns:cx1="http://schemas.microsoft.com/office/drawing/2015/9/8/chartex" xmlns:cx2="http://schemas.microsoft.com/office/drawing/2015/10/21/chartex" xmlns:cx3="http://schemas.microsoft.com/office/drawing/2016/5/9/chartex" xmlns:cx4="http://schemas.microsoft.com/office/drawing/2016/5/10/chartex" xmlns:cx5="http://schemas.microsoft.com/office/drawing/2016/5/11/chartex" xmlns:cx6="http://schemas.microsoft.com/office/drawing/2016/5/12/chartex" xmlns:cx7="http://schemas.microsoft.com/office/drawing/2016/5/13/chartex" xmlns:cx8="http://schemas.microsoft.com/office/drawing/2016/5/14/chartex" xmlns:mc="http://schemas.openxmlformats.org/markup-compatibility/2006" xmlns:aink="http://schemas.microsoft.com/office/drawing/2016/ink" xmlns:am3d="http://schemas.microsoft.com/office/drawing/2017/model3d" xmlns:o="urn:schemas-microsoft-com:office:office" xmlns:r="http://schemas.openxmlformats.org/officeDocument/2006/relationships" xmlns:m="http://schemas.openxmlformats.org/officeDocument/2006/math" xmlns:v="urn:schemas-microsoft-com:vml" xmlns:wp14="http://schemas.microsoft.com/office/word/2010/wordprocessingDrawing" xmlns:wp="http://schemas.openxmlformats.org/drawingml/2006/wordprocessingDrawing" xmlns:w10="urn:schemas-microsoft-com:office:word" xmlns:w="http://schemas.openxmlformats.org/wordprocessingml/2006/main" xmlns:w14="http://schemas.microsoft.com/office/word/2010/wordml" xmlns:w15="http://schemas.microsoft.com/office/word/2012/wordml" xmlns:w16cex="http://schemas.microsoft.com/office/word/2018/wordml/cex" xmlns:w16cid="http://schemas.microsoft.com/office/word/2016/wordml/cid" xmlns:w16="http://schemas.microsoft.com/office/word/2018/wordml" xmlns:w16se="http://schemas.microsoft.com/office/word/2015/wordml/symex" xmlns:wpg="http://schemas.microsoft.com/office/word/2010/wordprocessingGroup" xmlns:wpi="http://schemas.microsoft.com/office/word/2010/wordprocessingInk" xmlns:wne="http://schemas.microsoft.com/office/word/2006/wordml" xmlns:wps="http://schemas.microsoft.com/office/word/2010/wordprocessingShape" mc:Ignorable="w14 w15 w16se w16cid w16 w16cex wp14">
   <w:p>
     <w:pPr>
-      <w:pStyle w:val="Footer"/>
+      <w:pStyle w:val="Piedepgina"/>
       <w:pBdr>
         <w:top w:val="thinThickSmallGap" w:sz="24" w:space="1" w:color="622423" w:themeColor="accent2" w:themeShade="7F"/>
       </w:pBdr>
@@ -5672,7 +6538,7 @@
   </w:p>
   <w:p>
     <w:pPr>
-      <w:pStyle w:val="Footer"/>
+      <w:pStyle w:val="Piedepgina"/>
       <w:rPr>
         <w:rFonts w:cstheme="minorHAnsi"/>
       </w:rPr>
@@ -5682,7 +6548,7 @@
 </file>
 
 <file path=word/footer2.xml><?xml version="1.0" encoding="utf-8"?>
-<w:ftr xmlns:wpc="http://schemas.microsoft.com/office/word/2010/wordprocessingCanvas" xmlns:cx="http://schemas.microsoft.com/office/drawing/2014/chartex" xmlns:mc="http://schemas.openxmlformats.org/markup-compatibility/2006" xmlns:o="urn:schemas-microsoft-com:office:office" xmlns:r="http://schemas.openxmlformats.org/officeDocument/2006/relationships" xmlns:m="http://schemas.openxmlformats.org/officeDocument/2006/math" xmlns:v="urn:schemas-microsoft-com:vml" xmlns:wp14="http://schemas.microsoft.com/office/word/2010/wordprocessingDrawing" xmlns:wp="http://schemas.openxmlformats.org/drawingml/2006/wordprocessingDrawing" xmlns:w10="urn:schemas-microsoft-com:office:word" xmlns:w="http://schemas.openxmlformats.org/wordprocessingml/2006/main" xmlns:w14="http://schemas.microsoft.com/office/word/2010/wordml" xmlns:w15="http://schemas.microsoft.com/office/word/2012/wordml" xmlns:w16se="http://schemas.microsoft.com/office/word/2015/wordml/symex" xmlns:wpg="http://schemas.microsoft.com/office/word/2010/wordprocessingGroup" xmlns:wpi="http://schemas.microsoft.com/office/word/2010/wordprocessingInk" xmlns:wne="http://schemas.microsoft.com/office/word/2006/wordml" xmlns:wps="http://schemas.microsoft.com/office/word/2010/wordprocessingShape" mc:Ignorable="w14 w15 w16se wp14">
+<w:ftr xmlns:wpc="http://schemas.microsoft.com/office/word/2010/wordprocessingCanvas" xmlns:cx="http://schemas.microsoft.com/office/drawing/2014/chartex" xmlns:cx1="http://schemas.microsoft.com/office/drawing/2015/9/8/chartex" xmlns:cx2="http://schemas.microsoft.com/office/drawing/2015/10/21/chartex" xmlns:cx3="http://schemas.microsoft.com/office/drawing/2016/5/9/chartex" xmlns:cx4="http://schemas.microsoft.com/office/drawing/2016/5/10/chartex" xmlns:cx5="http://schemas.microsoft.com/office/drawing/2016/5/11/chartex" xmlns:cx6="http://schemas.microsoft.com/office/drawing/2016/5/12/chartex" xmlns:cx7="http://schemas.microsoft.com/office/drawing/2016/5/13/chartex" xmlns:cx8="http://schemas.microsoft.com/office/drawing/2016/5/14/chartex" xmlns:mc="http://schemas.openxmlformats.org/markup-compatibility/2006" xmlns:aink="http://schemas.microsoft.com/office/drawing/2016/ink" xmlns:am3d="http://schemas.microsoft.com/office/drawing/2017/model3d" xmlns:o="urn:schemas-microsoft-com:office:office" xmlns:r="http://schemas.openxmlformats.org/officeDocument/2006/relationships" xmlns:m="http://schemas.openxmlformats.org/officeDocument/2006/math" xmlns:v="urn:schemas-microsoft-com:vml" xmlns:wp14="http://schemas.microsoft.com/office/word/2010/wordprocessingDrawing" xmlns:wp="http://schemas.openxmlformats.org/drawingml/2006/wordprocessingDrawing" xmlns:w10="urn:schemas-microsoft-com:office:word" xmlns:w="http://schemas.openxmlformats.org/wordprocessingml/2006/main" xmlns:w14="http://schemas.microsoft.com/office/word/2010/wordml" xmlns:w15="http://schemas.microsoft.com/office/word/2012/wordml" xmlns:w16cex="http://schemas.microsoft.com/office/word/2018/wordml/cex" xmlns:w16cid="http://schemas.microsoft.com/office/word/2016/wordml/cid" xmlns:w16="http://schemas.microsoft.com/office/word/2018/wordml" xmlns:w16se="http://schemas.microsoft.com/office/word/2015/wordml/symex" xmlns:wpg="http://schemas.microsoft.com/office/word/2010/wordprocessingGroup" xmlns:wpi="http://schemas.microsoft.com/office/word/2010/wordprocessingInk" xmlns:wne="http://schemas.microsoft.com/office/word/2006/wordml" xmlns:wps="http://schemas.microsoft.com/office/word/2010/wordprocessingShape" mc:Ignorable="w14 w15 w16se w16cid w16 w16cex wp14">
   <w:tbl>
     <w:tblPr>
       <w:tblW w:w="0" w:type="auto"/>
@@ -5701,7 +6567,7 @@
         </w:tcPr>
         <w:p>
           <w:pPr>
-            <w:pStyle w:val="Header"/>
+            <w:pStyle w:val="Encabezado"/>
             <w:ind w:left="-115"/>
           </w:pPr>
         </w:p>
@@ -5712,7 +6578,7 @@
         </w:tcPr>
         <w:p>
           <w:pPr>
-            <w:pStyle w:val="Header"/>
+            <w:pStyle w:val="Encabezado"/>
             <w:jc w:val="center"/>
           </w:pPr>
         </w:p>
@@ -5723,7 +6589,7 @@
         </w:tcPr>
         <w:p>
           <w:pPr>
-            <w:pStyle w:val="Header"/>
+            <w:pStyle w:val="Encabezado"/>
             <w:ind w:right="-115"/>
             <w:jc w:val="right"/>
           </w:pPr>
@@ -5733,14 +6599,14 @@
   </w:tbl>
   <w:p>
     <w:pPr>
-      <w:pStyle w:val="Footer"/>
+      <w:pStyle w:val="Piedepgina"/>
     </w:pPr>
   </w:p>
 </w:ftr>
 </file>
 
 <file path=word/footnotes.xml><?xml version="1.0" encoding="utf-8"?>
-<w:footnotes xmlns:wpc="http://schemas.microsoft.com/office/word/2010/wordprocessingCanvas" xmlns:cx="http://schemas.microsoft.com/office/drawing/2014/chartex" xmlns:mc="http://schemas.openxmlformats.org/markup-compatibility/2006" xmlns:o="urn:schemas-microsoft-com:office:office" xmlns:r="http://schemas.openxmlformats.org/officeDocument/2006/relationships" xmlns:m="http://schemas.openxmlformats.org/officeDocument/2006/math" xmlns:v="urn:schemas-microsoft-com:vml" xmlns:wp14="http://schemas.microsoft.com/office/word/2010/wordprocessingDrawing" xmlns:wp="http://schemas.openxmlformats.org/drawingml/2006/wordprocessingDrawing" xmlns:w10="urn:schemas-microsoft-com:office:word" xmlns:w="http://schemas.openxmlformats.org/wordprocessingml/2006/main" xmlns:w14="http://schemas.microsoft.com/office/word/2010/wordml" xmlns:w15="http://schemas.microsoft.com/office/word/2012/wordml" xmlns:w16se="http://schemas.microsoft.com/office/word/2015/wordml/symex" xmlns:wpg="http://schemas.microsoft.com/office/word/2010/wordprocessingGroup" xmlns:wpi="http://schemas.microsoft.com/office/word/2010/wordprocessingInk" xmlns:wne="http://schemas.microsoft.com/office/word/2006/wordml" xmlns:wps="http://schemas.microsoft.com/office/word/2010/wordprocessingShape" mc:Ignorable="w14 w15 w16se wp14">
+<w:footnotes xmlns:wpc="http://schemas.microsoft.com/office/word/2010/wordprocessingCanvas" xmlns:cx="http://schemas.microsoft.com/office/drawing/2014/chartex" xmlns:cx1="http://schemas.microsoft.com/office/drawing/2015/9/8/chartex" xmlns:cx2="http://schemas.microsoft.com/office/drawing/2015/10/21/chartex" xmlns:cx3="http://schemas.microsoft.com/office/drawing/2016/5/9/chartex" xmlns:cx4="http://schemas.microsoft.com/office/drawing/2016/5/10/chartex" xmlns:cx5="http://schemas.microsoft.com/office/drawing/2016/5/11/chartex" xmlns:cx6="http://schemas.microsoft.com/office/drawing/2016/5/12/chartex" xmlns:cx7="http://schemas.microsoft.com/office/drawing/2016/5/13/chartex" xmlns:cx8="http://schemas.microsoft.com/office/drawing/2016/5/14/chartex" xmlns:mc="http://schemas.openxmlformats.org/markup-compatibility/2006" xmlns:aink="http://schemas.microsoft.com/office/drawing/2016/ink" xmlns:am3d="http://schemas.microsoft.com/office/drawing/2017/model3d" xmlns:o="urn:schemas-microsoft-com:office:office" xmlns:r="http://schemas.openxmlformats.org/officeDocument/2006/relationships" xmlns:m="http://schemas.openxmlformats.org/officeDocument/2006/math" xmlns:v="urn:schemas-microsoft-com:vml" xmlns:wp14="http://schemas.microsoft.com/office/word/2010/wordprocessingDrawing" xmlns:wp="http://schemas.openxmlformats.org/drawingml/2006/wordprocessingDrawing" xmlns:w10="urn:schemas-microsoft-com:office:word" xmlns:w="http://schemas.openxmlformats.org/wordprocessingml/2006/main" xmlns:w14="http://schemas.microsoft.com/office/word/2010/wordml" xmlns:w15="http://schemas.microsoft.com/office/word/2012/wordml" xmlns:w16cex="http://schemas.microsoft.com/office/word/2018/wordml/cex" xmlns:w16cid="http://schemas.microsoft.com/office/word/2016/wordml/cid" xmlns:w16="http://schemas.microsoft.com/office/word/2018/wordml" xmlns:w16se="http://schemas.microsoft.com/office/word/2015/wordml/symex" xmlns:wpg="http://schemas.microsoft.com/office/word/2010/wordprocessingGroup" xmlns:wpi="http://schemas.microsoft.com/office/word/2010/wordprocessingInk" xmlns:wne="http://schemas.microsoft.com/office/word/2006/wordml" xmlns:wps="http://schemas.microsoft.com/office/word/2010/wordprocessingShape" mc:Ignorable="w14 w15 w16se w16cid w16 w16cex wp14">
   <w:footnote w:type="separator" w:id="-1">
     <w:p>
       <w:pPr>
@@ -5765,7 +6631,7 @@
 </file>
 
 <file path=word/header1.xml><?xml version="1.0" encoding="utf-8"?>
-<w:hdr xmlns:wpc="http://schemas.microsoft.com/office/word/2010/wordprocessingCanvas" xmlns:cx="http://schemas.microsoft.com/office/drawing/2014/chartex" xmlns:mc="http://schemas.openxmlformats.org/markup-compatibility/2006" xmlns:o="urn:schemas-microsoft-com:office:office" xmlns:r="http://schemas.openxmlformats.org/officeDocument/2006/relationships" xmlns:m="http://schemas.openxmlformats.org/officeDocument/2006/math" xmlns:v="urn:schemas-microsoft-com:vml" xmlns:wp14="http://schemas.microsoft.com/office/word/2010/wordprocessingDrawing" xmlns:wp="http://schemas.openxmlformats.org/drawingml/2006/wordprocessingDrawing" xmlns:w10="urn:schemas-microsoft-com:office:word" xmlns:w="http://schemas.openxmlformats.org/wordprocessingml/2006/main" xmlns:w14="http://schemas.microsoft.com/office/word/2010/wordml" xmlns:w15="http://schemas.microsoft.com/office/word/2012/wordml" xmlns:w16se="http://schemas.microsoft.com/office/word/2015/wordml/symex" xmlns:wpg="http://schemas.microsoft.com/office/word/2010/wordprocessingGroup" xmlns:wpi="http://schemas.microsoft.com/office/word/2010/wordprocessingInk" xmlns:wne="http://schemas.microsoft.com/office/word/2006/wordml" xmlns:wps="http://schemas.microsoft.com/office/word/2010/wordprocessingShape" mc:Ignorable="w14 w15 w16se wp14">
+<w:hdr xmlns:wpc="http://schemas.microsoft.com/office/word/2010/wordprocessingCanvas" xmlns:cx="http://schemas.microsoft.com/office/drawing/2014/chartex" xmlns:cx1="http://schemas.microsoft.com/office/drawing/2015/9/8/chartex" xmlns:cx2="http://schemas.microsoft.com/office/drawing/2015/10/21/chartex" xmlns:cx3="http://schemas.microsoft.com/office/drawing/2016/5/9/chartex" xmlns:cx4="http://schemas.microsoft.com/office/drawing/2016/5/10/chartex" xmlns:cx5="http://schemas.microsoft.com/office/drawing/2016/5/11/chartex" xmlns:cx6="http://schemas.microsoft.com/office/drawing/2016/5/12/chartex" xmlns:cx7="http://schemas.microsoft.com/office/drawing/2016/5/13/chartex" xmlns:cx8="http://schemas.microsoft.com/office/drawing/2016/5/14/chartex" xmlns:mc="http://schemas.openxmlformats.org/markup-compatibility/2006" xmlns:aink="http://schemas.microsoft.com/office/drawing/2016/ink" xmlns:am3d="http://schemas.microsoft.com/office/drawing/2017/model3d" xmlns:o="urn:schemas-microsoft-com:office:office" xmlns:r="http://schemas.openxmlformats.org/officeDocument/2006/relationships" xmlns:m="http://schemas.openxmlformats.org/officeDocument/2006/math" xmlns:v="urn:schemas-microsoft-com:vml" xmlns:wp14="http://schemas.microsoft.com/office/word/2010/wordprocessingDrawing" xmlns:wp="http://schemas.openxmlformats.org/drawingml/2006/wordprocessingDrawing" xmlns:w10="urn:schemas-microsoft-com:office:word" xmlns:w="http://schemas.openxmlformats.org/wordprocessingml/2006/main" xmlns:w14="http://schemas.microsoft.com/office/word/2010/wordml" xmlns:w15="http://schemas.microsoft.com/office/word/2012/wordml" xmlns:w16cex="http://schemas.microsoft.com/office/word/2018/wordml/cex" xmlns:w16cid="http://schemas.microsoft.com/office/word/2016/wordml/cid" xmlns:w16="http://schemas.microsoft.com/office/word/2018/wordml" xmlns:w16se="http://schemas.microsoft.com/office/word/2015/wordml/symex" xmlns:wpg="http://schemas.microsoft.com/office/word/2010/wordprocessingGroup" xmlns:wpi="http://schemas.microsoft.com/office/word/2010/wordprocessingInk" xmlns:wne="http://schemas.microsoft.com/office/word/2006/wordml" xmlns:wps="http://schemas.microsoft.com/office/word/2010/wordprocessingShape" mc:Ignorable="w14 w15 w16se w16cid w16 w16cex wp14">
   <w:tbl>
     <w:tblPr>
       <w:tblW w:w="0" w:type="auto"/>
@@ -5784,7 +6650,7 @@
         </w:tcPr>
         <w:p>
           <w:pPr>
-            <w:pStyle w:val="Header"/>
+            <w:pStyle w:val="Encabezado"/>
             <w:ind w:left="-115"/>
           </w:pPr>
         </w:p>
@@ -5795,7 +6661,7 @@
         </w:tcPr>
         <w:p>
           <w:pPr>
-            <w:pStyle w:val="Header"/>
+            <w:pStyle w:val="Encabezado"/>
             <w:jc w:val="center"/>
           </w:pPr>
         </w:p>
@@ -5806,7 +6672,7 @@
         </w:tcPr>
         <w:p>
           <w:pPr>
-            <w:pStyle w:val="Header"/>
+            <w:pStyle w:val="Encabezado"/>
             <w:ind w:right="-115"/>
             <w:jc w:val="right"/>
           </w:pPr>
@@ -5816,14 +6682,14 @@
   </w:tbl>
   <w:p>
     <w:pPr>
-      <w:pStyle w:val="Header"/>
+      <w:pStyle w:val="Encabezado"/>
     </w:pPr>
   </w:p>
 </w:hdr>
 </file>
 
 <file path=word/header2.xml><?xml version="1.0" encoding="utf-8"?>
-<w:hdr xmlns:wpc="http://schemas.microsoft.com/office/word/2010/wordprocessingCanvas" xmlns:cx="http://schemas.microsoft.com/office/drawing/2014/chartex" xmlns:mc="http://schemas.openxmlformats.org/markup-compatibility/2006" xmlns:o="urn:schemas-microsoft-com:office:office" xmlns:r="http://schemas.openxmlformats.org/officeDocument/2006/relationships" xmlns:m="http://schemas.openxmlformats.org/officeDocument/2006/math" xmlns:v="urn:schemas-microsoft-com:vml" xmlns:wp14="http://schemas.microsoft.com/office/word/2010/wordprocessingDrawing" xmlns:wp="http://schemas.openxmlformats.org/drawingml/2006/wordprocessingDrawing" xmlns:w10="urn:schemas-microsoft-com:office:word" xmlns:w="http://schemas.openxmlformats.org/wordprocessingml/2006/main" xmlns:w14="http://schemas.microsoft.com/office/word/2010/wordml" xmlns:w15="http://schemas.microsoft.com/office/word/2012/wordml" xmlns:w16se="http://schemas.microsoft.com/office/word/2015/wordml/symex" xmlns:wpg="http://schemas.microsoft.com/office/word/2010/wordprocessingGroup" xmlns:wpi="http://schemas.microsoft.com/office/word/2010/wordprocessingInk" xmlns:wne="http://schemas.microsoft.com/office/word/2006/wordml" xmlns:wps="http://schemas.microsoft.com/office/word/2010/wordprocessingShape" mc:Ignorable="w14 w15 w16se wp14">
+<w:hdr xmlns:wpc="http://schemas.microsoft.com/office/word/2010/wordprocessingCanvas" xmlns:cx="http://schemas.microsoft.com/office/drawing/2014/chartex" xmlns:cx1="http://schemas.microsoft.com/office/drawing/2015/9/8/chartex" xmlns:cx2="http://schemas.microsoft.com/office/drawing/2015/10/21/chartex" xmlns:cx3="http://schemas.microsoft.com/office/drawing/2016/5/9/chartex" xmlns:cx4="http://schemas.microsoft.com/office/drawing/2016/5/10/chartex" xmlns:cx5="http://schemas.microsoft.com/office/drawing/2016/5/11/chartex" xmlns:cx6="http://schemas.microsoft.com/office/drawing/2016/5/12/chartex" xmlns:cx7="http://schemas.microsoft.com/office/drawing/2016/5/13/chartex" xmlns:cx8="http://schemas.microsoft.com/office/drawing/2016/5/14/chartex" xmlns:mc="http://schemas.openxmlformats.org/markup-compatibility/2006" xmlns:aink="http://schemas.microsoft.com/office/drawing/2016/ink" xmlns:am3d="http://schemas.microsoft.com/office/drawing/2017/model3d" xmlns:o="urn:schemas-microsoft-com:office:office" xmlns:r="http://schemas.openxmlformats.org/officeDocument/2006/relationships" xmlns:m="http://schemas.openxmlformats.org/officeDocument/2006/math" xmlns:v="urn:schemas-microsoft-com:vml" xmlns:wp14="http://schemas.microsoft.com/office/word/2010/wordprocessingDrawing" xmlns:wp="http://schemas.openxmlformats.org/drawingml/2006/wordprocessingDrawing" xmlns:w10="urn:schemas-microsoft-com:office:word" xmlns:w="http://schemas.openxmlformats.org/wordprocessingml/2006/main" xmlns:w14="http://schemas.microsoft.com/office/word/2010/wordml" xmlns:w15="http://schemas.microsoft.com/office/word/2012/wordml" xmlns:w16cex="http://schemas.microsoft.com/office/word/2018/wordml/cex" xmlns:w16cid="http://schemas.microsoft.com/office/word/2016/wordml/cid" xmlns:w16="http://schemas.microsoft.com/office/word/2018/wordml" xmlns:w16se="http://schemas.microsoft.com/office/word/2015/wordml/symex" xmlns:wpg="http://schemas.microsoft.com/office/word/2010/wordprocessingGroup" xmlns:wpi="http://schemas.microsoft.com/office/word/2010/wordprocessingInk" xmlns:wne="http://schemas.microsoft.com/office/word/2006/wordml" xmlns:wps="http://schemas.microsoft.com/office/word/2010/wordprocessingShape" mc:Ignorable="w14 w15 w16se w16cid w16 w16cex wp14">
   <w:tbl>
     <w:tblPr>
       <w:tblW w:w="0" w:type="auto"/>
@@ -5842,7 +6708,7 @@
         </w:tcPr>
         <w:p>
           <w:pPr>
-            <w:pStyle w:val="Header"/>
+            <w:pStyle w:val="Encabezado"/>
             <w:ind w:left="-115"/>
           </w:pPr>
         </w:p>
@@ -5853,7 +6719,7 @@
         </w:tcPr>
         <w:p>
           <w:pPr>
-            <w:pStyle w:val="Header"/>
+            <w:pStyle w:val="Encabezado"/>
             <w:jc w:val="center"/>
           </w:pPr>
         </w:p>
@@ -5864,7 +6730,7 @@
         </w:tcPr>
         <w:p>
           <w:pPr>
-            <w:pStyle w:val="Header"/>
+            <w:pStyle w:val="Encabezado"/>
             <w:ind w:right="-115"/>
             <w:jc w:val="right"/>
           </w:pPr>
@@ -5874,14 +6740,14 @@
   </w:tbl>
   <w:p>
     <w:pPr>
-      <w:pStyle w:val="Header"/>
+      <w:pStyle w:val="Encabezado"/>
     </w:pPr>
   </w:p>
 </w:hdr>
 </file>
 
 <file path=word/numbering.xml><?xml version="1.0" encoding="utf-8"?>
-<w:numbering xmlns:wpc="http://schemas.microsoft.com/office/word/2010/wordprocessingCanvas" xmlns:cx="http://schemas.microsoft.com/office/drawing/2014/chartex" xmlns:mc="http://schemas.openxmlformats.org/markup-compatibility/2006" xmlns:o="urn:schemas-microsoft-com:office:office" xmlns:r="http://schemas.openxmlformats.org/officeDocument/2006/relationships" xmlns:m="http://schemas.openxmlformats.org/officeDocument/2006/math" xmlns:v="urn:schemas-microsoft-com:vml" xmlns:wp14="http://schemas.microsoft.com/office/word/2010/wordprocessingDrawing" xmlns:wp="http://schemas.openxmlformats.org/drawingml/2006/wordprocessingDrawing" xmlns:w10="urn:schemas-microsoft-com:office:word" xmlns:w="http://schemas.openxmlformats.org/wordprocessingml/2006/main" xmlns:w14="http://schemas.microsoft.com/office/word/2010/wordml" xmlns:w15="http://schemas.microsoft.com/office/word/2012/wordml" xmlns:w16se="http://schemas.microsoft.com/office/word/2015/wordml/symex" xmlns:wpg="http://schemas.microsoft.com/office/word/2010/wordprocessingGroup" xmlns:wpi="http://schemas.microsoft.com/office/word/2010/wordprocessingInk" xmlns:wne="http://schemas.microsoft.com/office/word/2006/wordml" xmlns:wps="http://schemas.microsoft.com/office/word/2010/wordprocessingShape" mc:Ignorable="w14 w15 w16se wp14">
+<w:numbering xmlns:wpc="http://schemas.microsoft.com/office/word/2010/wordprocessingCanvas" xmlns:cx="http://schemas.microsoft.com/office/drawing/2014/chartex" xmlns:cx1="http://schemas.microsoft.com/office/drawing/2015/9/8/chartex" xmlns:cx2="http://schemas.microsoft.com/office/drawing/2015/10/21/chartex" xmlns:cx3="http://schemas.microsoft.com/office/drawing/2016/5/9/chartex" xmlns:cx4="http://schemas.microsoft.com/office/drawing/2016/5/10/chartex" xmlns:cx5="http://schemas.microsoft.com/office/drawing/2016/5/11/chartex" xmlns:cx6="http://schemas.microsoft.com/office/drawing/2016/5/12/chartex" xmlns:cx7="http://schemas.microsoft.com/office/drawing/2016/5/13/chartex" xmlns:cx8="http://schemas.microsoft.com/office/drawing/2016/5/14/chartex" xmlns:mc="http://schemas.openxmlformats.org/markup-compatibility/2006" xmlns:aink="http://schemas.microsoft.com/office/drawing/2016/ink" xmlns:am3d="http://schemas.microsoft.com/office/drawing/2017/model3d" xmlns:o="urn:schemas-microsoft-com:office:office" xmlns:r="http://schemas.openxmlformats.org/officeDocument/2006/relationships" xmlns:m="http://schemas.openxmlformats.org/officeDocument/2006/math" xmlns:v="urn:schemas-microsoft-com:vml" xmlns:wp14="http://schemas.microsoft.com/office/word/2010/wordprocessingDrawing" xmlns:wp="http://schemas.openxmlformats.org/drawingml/2006/wordprocessingDrawing" xmlns:w10="urn:schemas-microsoft-com:office:word" xmlns:w="http://schemas.openxmlformats.org/wordprocessingml/2006/main" xmlns:w14="http://schemas.microsoft.com/office/word/2010/wordml" xmlns:w15="http://schemas.microsoft.com/office/word/2012/wordml" xmlns:w16cex="http://schemas.microsoft.com/office/word/2018/wordml/cex" xmlns:w16cid="http://schemas.microsoft.com/office/word/2016/wordml/cid" xmlns:w16="http://schemas.microsoft.com/office/word/2018/wordml" xmlns:w16se="http://schemas.microsoft.com/office/word/2015/wordml/symex" xmlns:wpg="http://schemas.microsoft.com/office/word/2010/wordprocessingGroup" xmlns:wpi="http://schemas.microsoft.com/office/word/2010/wordprocessingInk" xmlns:wne="http://schemas.microsoft.com/office/word/2006/wordml" xmlns:wps="http://schemas.microsoft.com/office/word/2010/wordprocessingShape" mc:Ignorable="w14 w15 w16se w16cid w16 w16cex wp14">
   <w:abstractNum w:abstractNumId="0" w15:restartNumberingAfterBreak="0">
     <w:nsid w:val="07E2279F"/>
     <w:multiLevelType w:val="hybridMultilevel"/>
@@ -5996,6 +6862,122 @@
     </w:lvl>
   </w:abstractNum>
   <w:abstractNum w:abstractNumId="1" w15:restartNumberingAfterBreak="0">
+    <w:nsid w:val="09955B11"/>
+    <w:multiLevelType w:val="hybridMultilevel"/>
+    <w:tmpl w:val="A9440262"/>
+    <w:lvl w:ilvl="0" w:tplc="28BCFCEE">
+      <w:start w:val="1"/>
+      <w:numFmt w:val="bullet"/>
+      <w:lvlText w:val=""/>
+      <w:lvlJc w:val="left"/>
+      <w:pPr>
+        <w:ind w:left="1440" w:hanging="360"/>
+      </w:pPr>
+      <w:rPr>
+        <w:rFonts w:ascii="Symbol" w:hAnsi="Symbol" w:hint="default"/>
+        <w:color w:val="auto"/>
+        <w:sz w:val="22"/>
+        <w:szCs w:val="22"/>
+      </w:rPr>
+    </w:lvl>
+    <w:lvl w:ilvl="1" w:tplc="0C0A0003" w:tentative="1">
+      <w:start w:val="1"/>
+      <w:numFmt w:val="bullet"/>
+      <w:lvlText w:val="o"/>
+      <w:lvlJc w:val="left"/>
+      <w:pPr>
+        <w:ind w:left="1800" w:hanging="360"/>
+      </w:pPr>
+      <w:rPr>
+        <w:rFonts w:ascii="Courier New" w:hAnsi="Courier New" w:cs="Courier New" w:hint="default"/>
+      </w:rPr>
+    </w:lvl>
+    <w:lvl w:ilvl="2" w:tplc="0C0A0005" w:tentative="1">
+      <w:start w:val="1"/>
+      <w:numFmt w:val="bullet"/>
+      <w:lvlText w:val=""/>
+      <w:lvlJc w:val="left"/>
+      <w:pPr>
+        <w:ind w:left="2520" w:hanging="360"/>
+      </w:pPr>
+      <w:rPr>
+        <w:rFonts w:ascii="Wingdings" w:hAnsi="Wingdings" w:hint="default"/>
+      </w:rPr>
+    </w:lvl>
+    <w:lvl w:ilvl="3" w:tplc="0C0A0001" w:tentative="1">
+      <w:start w:val="1"/>
+      <w:numFmt w:val="bullet"/>
+      <w:lvlText w:val=""/>
+      <w:lvlJc w:val="left"/>
+      <w:pPr>
+        <w:ind w:left="3240" w:hanging="360"/>
+      </w:pPr>
+      <w:rPr>
+        <w:rFonts w:ascii="Symbol" w:hAnsi="Symbol" w:hint="default"/>
+      </w:rPr>
+    </w:lvl>
+    <w:lvl w:ilvl="4" w:tplc="0C0A0003" w:tentative="1">
+      <w:start w:val="1"/>
+      <w:numFmt w:val="bullet"/>
+      <w:lvlText w:val="o"/>
+      <w:lvlJc w:val="left"/>
+      <w:pPr>
+        <w:ind w:left="3960" w:hanging="360"/>
+      </w:pPr>
+      <w:rPr>
+        <w:rFonts w:ascii="Courier New" w:hAnsi="Courier New" w:cs="Courier New" w:hint="default"/>
+      </w:rPr>
+    </w:lvl>
+    <w:lvl w:ilvl="5" w:tplc="0C0A0005" w:tentative="1">
+      <w:start w:val="1"/>
+      <w:numFmt w:val="bullet"/>
+      <w:lvlText w:val=""/>
+      <w:lvlJc w:val="left"/>
+      <w:pPr>
+        <w:ind w:left="4680" w:hanging="360"/>
+      </w:pPr>
+      <w:rPr>
+        <w:rFonts w:ascii="Wingdings" w:hAnsi="Wingdings" w:hint="default"/>
+      </w:rPr>
+    </w:lvl>
+    <w:lvl w:ilvl="6" w:tplc="0C0A0001" w:tentative="1">
+      <w:start w:val="1"/>
+      <w:numFmt w:val="bullet"/>
+      <w:lvlText w:val=""/>
+      <w:lvlJc w:val="left"/>
+      <w:pPr>
+        <w:ind w:left="5400" w:hanging="360"/>
+      </w:pPr>
+      <w:rPr>
+        <w:rFonts w:ascii="Symbol" w:hAnsi="Symbol" w:hint="default"/>
+      </w:rPr>
+    </w:lvl>
+    <w:lvl w:ilvl="7" w:tplc="0C0A0003" w:tentative="1">
+      <w:start w:val="1"/>
+      <w:numFmt w:val="bullet"/>
+      <w:lvlText w:val="o"/>
+      <w:lvlJc w:val="left"/>
+      <w:pPr>
+        <w:ind w:left="6120" w:hanging="360"/>
+      </w:pPr>
+      <w:rPr>
+        <w:rFonts w:ascii="Courier New" w:hAnsi="Courier New" w:cs="Courier New" w:hint="default"/>
+      </w:rPr>
+    </w:lvl>
+    <w:lvl w:ilvl="8" w:tplc="0C0A0005" w:tentative="1">
+      <w:start w:val="1"/>
+      <w:numFmt w:val="bullet"/>
+      <w:lvlText w:val=""/>
+      <w:lvlJc w:val="left"/>
+      <w:pPr>
+        <w:ind w:left="6840" w:hanging="360"/>
+      </w:pPr>
+      <w:rPr>
+        <w:rFonts w:ascii="Wingdings" w:hAnsi="Wingdings" w:hint="default"/>
+      </w:rPr>
+    </w:lvl>
+  </w:abstractNum>
+  <w:abstractNum w:abstractNumId="2" w15:restartNumberingAfterBreak="0">
     <w:nsid w:val="09A41B08"/>
     <w:multiLevelType w:val="hybridMultilevel"/>
     <w:tmpl w:val="89226726"/>
@@ -6108,7 +7090,123 @@
       </w:rPr>
     </w:lvl>
   </w:abstractNum>
-  <w:abstractNum w:abstractNumId="2" w15:restartNumberingAfterBreak="0">
+  <w:abstractNum w:abstractNumId="3" w15:restartNumberingAfterBreak="0">
+    <w:nsid w:val="09F126E6"/>
+    <w:multiLevelType w:val="hybridMultilevel"/>
+    <w:tmpl w:val="E2A8E79A"/>
+    <w:lvl w:ilvl="0" w:tplc="28BCFCEE">
+      <w:start w:val="1"/>
+      <w:numFmt w:val="bullet"/>
+      <w:lvlText w:val=""/>
+      <w:lvlJc w:val="left"/>
+      <w:pPr>
+        <w:ind w:left="1440" w:hanging="360"/>
+      </w:pPr>
+      <w:rPr>
+        <w:rFonts w:ascii="Symbol" w:hAnsi="Symbol" w:hint="default"/>
+        <w:color w:val="auto"/>
+        <w:sz w:val="22"/>
+        <w:szCs w:val="22"/>
+      </w:rPr>
+    </w:lvl>
+    <w:lvl w:ilvl="1" w:tplc="0C0A0003" w:tentative="1">
+      <w:start w:val="1"/>
+      <w:numFmt w:val="bullet"/>
+      <w:lvlText w:val="o"/>
+      <w:lvlJc w:val="left"/>
+      <w:pPr>
+        <w:ind w:left="1800" w:hanging="360"/>
+      </w:pPr>
+      <w:rPr>
+        <w:rFonts w:ascii="Courier New" w:hAnsi="Courier New" w:cs="Courier New" w:hint="default"/>
+      </w:rPr>
+    </w:lvl>
+    <w:lvl w:ilvl="2" w:tplc="0C0A0005" w:tentative="1">
+      <w:start w:val="1"/>
+      <w:numFmt w:val="bullet"/>
+      <w:lvlText w:val=""/>
+      <w:lvlJc w:val="left"/>
+      <w:pPr>
+        <w:ind w:left="2520" w:hanging="360"/>
+      </w:pPr>
+      <w:rPr>
+        <w:rFonts w:ascii="Wingdings" w:hAnsi="Wingdings" w:hint="default"/>
+      </w:rPr>
+    </w:lvl>
+    <w:lvl w:ilvl="3" w:tplc="0C0A0001" w:tentative="1">
+      <w:start w:val="1"/>
+      <w:numFmt w:val="bullet"/>
+      <w:lvlText w:val=""/>
+      <w:lvlJc w:val="left"/>
+      <w:pPr>
+        <w:ind w:left="3240" w:hanging="360"/>
+      </w:pPr>
+      <w:rPr>
+        <w:rFonts w:ascii="Symbol" w:hAnsi="Symbol" w:hint="default"/>
+      </w:rPr>
+    </w:lvl>
+    <w:lvl w:ilvl="4" w:tplc="0C0A0003" w:tentative="1">
+      <w:start w:val="1"/>
+      <w:numFmt w:val="bullet"/>
+      <w:lvlText w:val="o"/>
+      <w:lvlJc w:val="left"/>
+      <w:pPr>
+        <w:ind w:left="3960" w:hanging="360"/>
+      </w:pPr>
+      <w:rPr>
+        <w:rFonts w:ascii="Courier New" w:hAnsi="Courier New" w:cs="Courier New" w:hint="default"/>
+      </w:rPr>
+    </w:lvl>
+    <w:lvl w:ilvl="5" w:tplc="0C0A0005" w:tentative="1">
+      <w:start w:val="1"/>
+      <w:numFmt w:val="bullet"/>
+      <w:lvlText w:val=""/>
+      <w:lvlJc w:val="left"/>
+      <w:pPr>
+        <w:ind w:left="4680" w:hanging="360"/>
+      </w:pPr>
+      <w:rPr>
+        <w:rFonts w:ascii="Wingdings" w:hAnsi="Wingdings" w:hint="default"/>
+      </w:rPr>
+    </w:lvl>
+    <w:lvl w:ilvl="6" w:tplc="0C0A0001" w:tentative="1">
+      <w:start w:val="1"/>
+      <w:numFmt w:val="bullet"/>
+      <w:lvlText w:val=""/>
+      <w:lvlJc w:val="left"/>
+      <w:pPr>
+        <w:ind w:left="5400" w:hanging="360"/>
+      </w:pPr>
+      <w:rPr>
+        <w:rFonts w:ascii="Symbol" w:hAnsi="Symbol" w:hint="default"/>
+      </w:rPr>
+    </w:lvl>
+    <w:lvl w:ilvl="7" w:tplc="0C0A0003" w:tentative="1">
+      <w:start w:val="1"/>
+      <w:numFmt w:val="bullet"/>
+      <w:lvlText w:val="o"/>
+      <w:lvlJc w:val="left"/>
+      <w:pPr>
+        <w:ind w:left="6120" w:hanging="360"/>
+      </w:pPr>
+      <w:rPr>
+        <w:rFonts w:ascii="Courier New" w:hAnsi="Courier New" w:cs="Courier New" w:hint="default"/>
+      </w:rPr>
+    </w:lvl>
+    <w:lvl w:ilvl="8" w:tplc="0C0A0005" w:tentative="1">
+      <w:start w:val="1"/>
+      <w:numFmt w:val="bullet"/>
+      <w:lvlText w:val=""/>
+      <w:lvlJc w:val="left"/>
+      <w:pPr>
+        <w:ind w:left="6840" w:hanging="360"/>
+      </w:pPr>
+      <w:rPr>
+        <w:rFonts w:ascii="Wingdings" w:hAnsi="Wingdings" w:hint="default"/>
+      </w:rPr>
+    </w:lvl>
+  </w:abstractNum>
+  <w:abstractNum w:abstractNumId="4" w15:restartNumberingAfterBreak="0">
     <w:nsid w:val="12613DF3"/>
     <w:multiLevelType w:val="hybridMultilevel"/>
     <w:tmpl w:val="CA48A5E2"/>
@@ -6221,7 +7319,123 @@
       </w:rPr>
     </w:lvl>
   </w:abstractNum>
-  <w:abstractNum w:abstractNumId="3" w15:restartNumberingAfterBreak="0">
+  <w:abstractNum w:abstractNumId="5" w15:restartNumberingAfterBreak="0">
+    <w:nsid w:val="1502356B"/>
+    <w:multiLevelType w:val="hybridMultilevel"/>
+    <w:tmpl w:val="2CE0D3A0"/>
+    <w:lvl w:ilvl="0" w:tplc="28BCFCEE">
+      <w:start w:val="1"/>
+      <w:numFmt w:val="bullet"/>
+      <w:lvlText w:val=""/>
+      <w:lvlJc w:val="left"/>
+      <w:pPr>
+        <w:ind w:left="1440" w:hanging="360"/>
+      </w:pPr>
+      <w:rPr>
+        <w:rFonts w:ascii="Symbol" w:hAnsi="Symbol" w:hint="default"/>
+        <w:color w:val="auto"/>
+        <w:sz w:val="22"/>
+        <w:szCs w:val="22"/>
+      </w:rPr>
+    </w:lvl>
+    <w:lvl w:ilvl="1" w:tplc="0C0A0003" w:tentative="1">
+      <w:start w:val="1"/>
+      <w:numFmt w:val="bullet"/>
+      <w:lvlText w:val="o"/>
+      <w:lvlJc w:val="left"/>
+      <w:pPr>
+        <w:ind w:left="1800" w:hanging="360"/>
+      </w:pPr>
+      <w:rPr>
+        <w:rFonts w:ascii="Courier New" w:hAnsi="Courier New" w:cs="Courier New" w:hint="default"/>
+      </w:rPr>
+    </w:lvl>
+    <w:lvl w:ilvl="2" w:tplc="0C0A0005" w:tentative="1">
+      <w:start w:val="1"/>
+      <w:numFmt w:val="bullet"/>
+      <w:lvlText w:val=""/>
+      <w:lvlJc w:val="left"/>
+      <w:pPr>
+        <w:ind w:left="2520" w:hanging="360"/>
+      </w:pPr>
+      <w:rPr>
+        <w:rFonts w:ascii="Wingdings" w:hAnsi="Wingdings" w:hint="default"/>
+      </w:rPr>
+    </w:lvl>
+    <w:lvl w:ilvl="3" w:tplc="0C0A0001" w:tentative="1">
+      <w:start w:val="1"/>
+      <w:numFmt w:val="bullet"/>
+      <w:lvlText w:val=""/>
+      <w:lvlJc w:val="left"/>
+      <w:pPr>
+        <w:ind w:left="3240" w:hanging="360"/>
+      </w:pPr>
+      <w:rPr>
+        <w:rFonts w:ascii="Symbol" w:hAnsi="Symbol" w:hint="default"/>
+      </w:rPr>
+    </w:lvl>
+    <w:lvl w:ilvl="4" w:tplc="0C0A0003" w:tentative="1">
+      <w:start w:val="1"/>
+      <w:numFmt w:val="bullet"/>
+      <w:lvlText w:val="o"/>
+      <w:lvlJc w:val="left"/>
+      <w:pPr>
+        <w:ind w:left="3960" w:hanging="360"/>
+      </w:pPr>
+      <w:rPr>
+        <w:rFonts w:ascii="Courier New" w:hAnsi="Courier New" w:cs="Courier New" w:hint="default"/>
+      </w:rPr>
+    </w:lvl>
+    <w:lvl w:ilvl="5" w:tplc="0C0A0005" w:tentative="1">
+      <w:start w:val="1"/>
+      <w:numFmt w:val="bullet"/>
+      <w:lvlText w:val=""/>
+      <w:lvlJc w:val="left"/>
+      <w:pPr>
+        <w:ind w:left="4680" w:hanging="360"/>
+      </w:pPr>
+      <w:rPr>
+        <w:rFonts w:ascii="Wingdings" w:hAnsi="Wingdings" w:hint="default"/>
+      </w:rPr>
+    </w:lvl>
+    <w:lvl w:ilvl="6" w:tplc="0C0A0001" w:tentative="1">
+      <w:start w:val="1"/>
+      <w:numFmt w:val="bullet"/>
+      <w:lvlText w:val=""/>
+      <w:lvlJc w:val="left"/>
+      <w:pPr>
+        <w:ind w:left="5400" w:hanging="360"/>
+      </w:pPr>
+      <w:rPr>
+        <w:rFonts w:ascii="Symbol" w:hAnsi="Symbol" w:hint="default"/>
+      </w:rPr>
+    </w:lvl>
+    <w:lvl w:ilvl="7" w:tplc="0C0A0003" w:tentative="1">
+      <w:start w:val="1"/>
+      <w:numFmt w:val="bullet"/>
+      <w:lvlText w:val="o"/>
+      <w:lvlJc w:val="left"/>
+      <w:pPr>
+        <w:ind w:left="6120" w:hanging="360"/>
+      </w:pPr>
+      <w:rPr>
+        <w:rFonts w:ascii="Courier New" w:hAnsi="Courier New" w:cs="Courier New" w:hint="default"/>
+      </w:rPr>
+    </w:lvl>
+    <w:lvl w:ilvl="8" w:tplc="0C0A0005" w:tentative="1">
+      <w:start w:val="1"/>
+      <w:numFmt w:val="bullet"/>
+      <w:lvlText w:val=""/>
+      <w:lvlJc w:val="left"/>
+      <w:pPr>
+        <w:ind w:left="6840" w:hanging="360"/>
+      </w:pPr>
+      <w:rPr>
+        <w:rFonts w:ascii="Wingdings" w:hAnsi="Wingdings" w:hint="default"/>
+      </w:rPr>
+    </w:lvl>
+  </w:abstractNum>
+  <w:abstractNum w:abstractNumId="6" w15:restartNumberingAfterBreak="0">
     <w:nsid w:val="156878C9"/>
     <w:multiLevelType w:val="hybridMultilevel"/>
     <w:tmpl w:val="FFB6798E"/>
@@ -6334,7 +7548,7 @@
       </w:rPr>
     </w:lvl>
   </w:abstractNum>
-  <w:abstractNum w:abstractNumId="4" w15:restartNumberingAfterBreak="0">
+  <w:abstractNum w:abstractNumId="7" w15:restartNumberingAfterBreak="0">
     <w:nsid w:val="177C18A6"/>
     <w:multiLevelType w:val="hybridMultilevel"/>
     <w:tmpl w:val="FA82D0AA"/>
@@ -6446,7 +7660,123 @@
       </w:rPr>
     </w:lvl>
   </w:abstractNum>
-  <w:abstractNum w:abstractNumId="5" w15:restartNumberingAfterBreak="0">
+  <w:abstractNum w:abstractNumId="8" w15:restartNumberingAfterBreak="0">
+    <w:nsid w:val="1831506B"/>
+    <w:multiLevelType w:val="hybridMultilevel"/>
+    <w:tmpl w:val="BC92A144"/>
+    <w:lvl w:ilvl="0" w:tplc="28BCFCEE">
+      <w:start w:val="1"/>
+      <w:numFmt w:val="bullet"/>
+      <w:lvlText w:val=""/>
+      <w:lvlJc w:val="left"/>
+      <w:pPr>
+        <w:ind w:left="1440" w:hanging="360"/>
+      </w:pPr>
+      <w:rPr>
+        <w:rFonts w:ascii="Symbol" w:hAnsi="Symbol" w:hint="default"/>
+        <w:color w:val="auto"/>
+        <w:sz w:val="22"/>
+        <w:szCs w:val="22"/>
+      </w:rPr>
+    </w:lvl>
+    <w:lvl w:ilvl="1" w:tplc="0C0A0003" w:tentative="1">
+      <w:start w:val="1"/>
+      <w:numFmt w:val="bullet"/>
+      <w:lvlText w:val="o"/>
+      <w:lvlJc w:val="left"/>
+      <w:pPr>
+        <w:ind w:left="1800" w:hanging="360"/>
+      </w:pPr>
+      <w:rPr>
+        <w:rFonts w:ascii="Courier New" w:hAnsi="Courier New" w:cs="Courier New" w:hint="default"/>
+      </w:rPr>
+    </w:lvl>
+    <w:lvl w:ilvl="2" w:tplc="0C0A0005" w:tentative="1">
+      <w:start w:val="1"/>
+      <w:numFmt w:val="bullet"/>
+      <w:lvlText w:val=""/>
+      <w:lvlJc w:val="left"/>
+      <w:pPr>
+        <w:ind w:left="2520" w:hanging="360"/>
+      </w:pPr>
+      <w:rPr>
+        <w:rFonts w:ascii="Wingdings" w:hAnsi="Wingdings" w:hint="default"/>
+      </w:rPr>
+    </w:lvl>
+    <w:lvl w:ilvl="3" w:tplc="0C0A0001" w:tentative="1">
+      <w:start w:val="1"/>
+      <w:numFmt w:val="bullet"/>
+      <w:lvlText w:val=""/>
+      <w:lvlJc w:val="left"/>
+      <w:pPr>
+        <w:ind w:left="3240" w:hanging="360"/>
+      </w:pPr>
+      <w:rPr>
+        <w:rFonts w:ascii="Symbol" w:hAnsi="Symbol" w:hint="default"/>
+      </w:rPr>
+    </w:lvl>
+    <w:lvl w:ilvl="4" w:tplc="0C0A0003" w:tentative="1">
+      <w:start w:val="1"/>
+      <w:numFmt w:val="bullet"/>
+      <w:lvlText w:val="o"/>
+      <w:lvlJc w:val="left"/>
+      <w:pPr>
+        <w:ind w:left="3960" w:hanging="360"/>
+      </w:pPr>
+      <w:rPr>
+        <w:rFonts w:ascii="Courier New" w:hAnsi="Courier New" w:cs="Courier New" w:hint="default"/>
+      </w:rPr>
+    </w:lvl>
+    <w:lvl w:ilvl="5" w:tplc="0C0A0005" w:tentative="1">
+      <w:start w:val="1"/>
+      <w:numFmt w:val="bullet"/>
+      <w:lvlText w:val=""/>
+      <w:lvlJc w:val="left"/>
+      <w:pPr>
+        <w:ind w:left="4680" w:hanging="360"/>
+      </w:pPr>
+      <w:rPr>
+        <w:rFonts w:ascii="Wingdings" w:hAnsi="Wingdings" w:hint="default"/>
+      </w:rPr>
+    </w:lvl>
+    <w:lvl w:ilvl="6" w:tplc="0C0A0001" w:tentative="1">
+      <w:start w:val="1"/>
+      <w:numFmt w:val="bullet"/>
+      <w:lvlText w:val=""/>
+      <w:lvlJc w:val="left"/>
+      <w:pPr>
+        <w:ind w:left="5400" w:hanging="360"/>
+      </w:pPr>
+      <w:rPr>
+        <w:rFonts w:ascii="Symbol" w:hAnsi="Symbol" w:hint="default"/>
+      </w:rPr>
+    </w:lvl>
+    <w:lvl w:ilvl="7" w:tplc="0C0A0003" w:tentative="1">
+      <w:start w:val="1"/>
+      <w:numFmt w:val="bullet"/>
+      <w:lvlText w:val="o"/>
+      <w:lvlJc w:val="left"/>
+      <w:pPr>
+        <w:ind w:left="6120" w:hanging="360"/>
+      </w:pPr>
+      <w:rPr>
+        <w:rFonts w:ascii="Courier New" w:hAnsi="Courier New" w:cs="Courier New" w:hint="default"/>
+      </w:rPr>
+    </w:lvl>
+    <w:lvl w:ilvl="8" w:tplc="0C0A0005" w:tentative="1">
+      <w:start w:val="1"/>
+      <w:numFmt w:val="bullet"/>
+      <w:lvlText w:val=""/>
+      <w:lvlJc w:val="left"/>
+      <w:pPr>
+        <w:ind w:left="6840" w:hanging="360"/>
+      </w:pPr>
+      <w:rPr>
+        <w:rFonts w:ascii="Wingdings" w:hAnsi="Wingdings" w:hint="default"/>
+      </w:rPr>
+    </w:lvl>
+  </w:abstractNum>
+  <w:abstractNum w:abstractNumId="9" w15:restartNumberingAfterBreak="0">
     <w:nsid w:val="19620A18"/>
     <w:multiLevelType w:val="hybridMultilevel"/>
     <w:tmpl w:val="FBE0727C"/>
@@ -6559,7 +7889,7 @@
       </w:rPr>
     </w:lvl>
   </w:abstractNum>
-  <w:abstractNum w:abstractNumId="6" w15:restartNumberingAfterBreak="0">
+  <w:abstractNum w:abstractNumId="10" w15:restartNumberingAfterBreak="0">
     <w:nsid w:val="279C556E"/>
     <w:multiLevelType w:val="hybridMultilevel"/>
     <w:tmpl w:val="3BAE09A0"/>
@@ -6672,7 +8002,7 @@
       </w:rPr>
     </w:lvl>
   </w:abstractNum>
-  <w:abstractNum w:abstractNumId="7" w15:restartNumberingAfterBreak="0">
+  <w:abstractNum w:abstractNumId="11" w15:restartNumberingAfterBreak="0">
     <w:nsid w:val="29A67505"/>
     <w:multiLevelType w:val="hybridMultilevel"/>
     <w:tmpl w:val="16AAE7A0"/>
@@ -6784,7 +8114,7 @@
       </w:rPr>
     </w:lvl>
   </w:abstractNum>
-  <w:abstractNum w:abstractNumId="8" w15:restartNumberingAfterBreak="0">
+  <w:abstractNum w:abstractNumId="12" w15:restartNumberingAfterBreak="0">
     <w:nsid w:val="2A0C44AD"/>
     <w:multiLevelType w:val="hybridMultilevel"/>
     <w:tmpl w:val="36F24B96"/>
@@ -6896,7 +8226,123 @@
       </w:rPr>
     </w:lvl>
   </w:abstractNum>
-  <w:abstractNum w:abstractNumId="9" w15:restartNumberingAfterBreak="0">
+  <w:abstractNum w:abstractNumId="13" w15:restartNumberingAfterBreak="0">
+    <w:nsid w:val="33772CE2"/>
+    <w:multiLevelType w:val="hybridMultilevel"/>
+    <w:tmpl w:val="35D6DB4C"/>
+    <w:lvl w:ilvl="0" w:tplc="96BC223C">
+      <w:start w:val="1"/>
+      <w:numFmt w:val="bullet"/>
+      <w:lvlText w:val=""/>
+      <w:lvlJc w:val="left"/>
+      <w:pPr>
+        <w:ind w:left="720" w:hanging="360"/>
+      </w:pPr>
+      <w:rPr>
+        <w:rFonts w:ascii="Symbol" w:hAnsi="Symbol" w:hint="default"/>
+        <w:color w:val="auto"/>
+        <w:sz w:val="36"/>
+        <w:szCs w:val="36"/>
+      </w:rPr>
+    </w:lvl>
+    <w:lvl w:ilvl="1" w:tplc="0C0A0003" w:tentative="1">
+      <w:start w:val="1"/>
+      <w:numFmt w:val="bullet"/>
+      <w:lvlText w:val="o"/>
+      <w:lvlJc w:val="left"/>
+      <w:pPr>
+        <w:ind w:left="1440" w:hanging="360"/>
+      </w:pPr>
+      <w:rPr>
+        <w:rFonts w:ascii="Courier New" w:hAnsi="Courier New" w:cs="Courier New" w:hint="default"/>
+      </w:rPr>
+    </w:lvl>
+    <w:lvl w:ilvl="2" w:tplc="0C0A0005" w:tentative="1">
+      <w:start w:val="1"/>
+      <w:numFmt w:val="bullet"/>
+      <w:lvlText w:val=""/>
+      <w:lvlJc w:val="left"/>
+      <w:pPr>
+        <w:ind w:left="2160" w:hanging="360"/>
+      </w:pPr>
+      <w:rPr>
+        <w:rFonts w:ascii="Wingdings" w:hAnsi="Wingdings" w:hint="default"/>
+      </w:rPr>
+    </w:lvl>
+    <w:lvl w:ilvl="3" w:tplc="0C0A0001" w:tentative="1">
+      <w:start w:val="1"/>
+      <w:numFmt w:val="bullet"/>
+      <w:lvlText w:val=""/>
+      <w:lvlJc w:val="left"/>
+      <w:pPr>
+        <w:ind w:left="2880" w:hanging="360"/>
+      </w:pPr>
+      <w:rPr>
+        <w:rFonts w:ascii="Symbol" w:hAnsi="Symbol" w:hint="default"/>
+      </w:rPr>
+    </w:lvl>
+    <w:lvl w:ilvl="4" w:tplc="0C0A0003" w:tentative="1">
+      <w:start w:val="1"/>
+      <w:numFmt w:val="bullet"/>
+      <w:lvlText w:val="o"/>
+      <w:lvlJc w:val="left"/>
+      <w:pPr>
+        <w:ind w:left="3600" w:hanging="360"/>
+      </w:pPr>
+      <w:rPr>
+        <w:rFonts w:ascii="Courier New" w:hAnsi="Courier New" w:cs="Courier New" w:hint="default"/>
+      </w:rPr>
+    </w:lvl>
+    <w:lvl w:ilvl="5" w:tplc="0C0A0005" w:tentative="1">
+      <w:start w:val="1"/>
+      <w:numFmt w:val="bullet"/>
+      <w:lvlText w:val=""/>
+      <w:lvlJc w:val="left"/>
+      <w:pPr>
+        <w:ind w:left="4320" w:hanging="360"/>
+      </w:pPr>
+      <w:rPr>
+        <w:rFonts w:ascii="Wingdings" w:hAnsi="Wingdings" w:hint="default"/>
+      </w:rPr>
+    </w:lvl>
+    <w:lvl w:ilvl="6" w:tplc="0C0A0001" w:tentative="1">
+      <w:start w:val="1"/>
+      <w:numFmt w:val="bullet"/>
+      <w:lvlText w:val=""/>
+      <w:lvlJc w:val="left"/>
+      <w:pPr>
+        <w:ind w:left="5040" w:hanging="360"/>
+      </w:pPr>
+      <w:rPr>
+        <w:rFonts w:ascii="Symbol" w:hAnsi="Symbol" w:hint="default"/>
+      </w:rPr>
+    </w:lvl>
+    <w:lvl w:ilvl="7" w:tplc="0C0A0003" w:tentative="1">
+      <w:start w:val="1"/>
+      <w:numFmt w:val="bullet"/>
+      <w:lvlText w:val="o"/>
+      <w:lvlJc w:val="left"/>
+      <w:pPr>
+        <w:ind w:left="5760" w:hanging="360"/>
+      </w:pPr>
+      <w:rPr>
+        <w:rFonts w:ascii="Courier New" w:hAnsi="Courier New" w:cs="Courier New" w:hint="default"/>
+      </w:rPr>
+    </w:lvl>
+    <w:lvl w:ilvl="8" w:tplc="0C0A0005" w:tentative="1">
+      <w:start w:val="1"/>
+      <w:numFmt w:val="bullet"/>
+      <w:lvlText w:val=""/>
+      <w:lvlJc w:val="left"/>
+      <w:pPr>
+        <w:ind w:left="6480" w:hanging="360"/>
+      </w:pPr>
+      <w:rPr>
+        <w:rFonts w:ascii="Wingdings" w:hAnsi="Wingdings" w:hint="default"/>
+      </w:rPr>
+    </w:lvl>
+  </w:abstractNum>
+  <w:abstractNum w:abstractNumId="14" w15:restartNumberingAfterBreak="0">
     <w:nsid w:val="3AA9145F"/>
     <w:multiLevelType w:val="hybridMultilevel"/>
     <w:tmpl w:val="8032A0F6"/>
@@ -7009,7 +8455,123 @@
       </w:rPr>
     </w:lvl>
   </w:abstractNum>
-  <w:abstractNum w:abstractNumId="10" w15:restartNumberingAfterBreak="0">
+  <w:abstractNum w:abstractNumId="15" w15:restartNumberingAfterBreak="0">
+    <w:nsid w:val="3E4472A5"/>
+    <w:multiLevelType w:val="hybridMultilevel"/>
+    <w:tmpl w:val="C7E8CA4A"/>
+    <w:lvl w:ilvl="0" w:tplc="28BCFCEE">
+      <w:start w:val="1"/>
+      <w:numFmt w:val="bullet"/>
+      <w:lvlText w:val=""/>
+      <w:lvlJc w:val="left"/>
+      <w:pPr>
+        <w:ind w:left="1080" w:hanging="360"/>
+      </w:pPr>
+      <w:rPr>
+        <w:rFonts w:ascii="Symbol" w:hAnsi="Symbol" w:hint="default"/>
+        <w:color w:val="auto"/>
+        <w:sz w:val="22"/>
+        <w:szCs w:val="22"/>
+      </w:rPr>
+    </w:lvl>
+    <w:lvl w:ilvl="1" w:tplc="0C0A0003" w:tentative="1">
+      <w:start w:val="1"/>
+      <w:numFmt w:val="bullet"/>
+      <w:lvlText w:val="o"/>
+      <w:lvlJc w:val="left"/>
+      <w:pPr>
+        <w:ind w:left="1800" w:hanging="360"/>
+      </w:pPr>
+      <w:rPr>
+        <w:rFonts w:ascii="Courier New" w:hAnsi="Courier New" w:cs="Courier New" w:hint="default"/>
+      </w:rPr>
+    </w:lvl>
+    <w:lvl w:ilvl="2" w:tplc="0C0A0005" w:tentative="1">
+      <w:start w:val="1"/>
+      <w:numFmt w:val="bullet"/>
+      <w:lvlText w:val=""/>
+      <w:lvlJc w:val="left"/>
+      <w:pPr>
+        <w:ind w:left="2520" w:hanging="360"/>
+      </w:pPr>
+      <w:rPr>
+        <w:rFonts w:ascii="Wingdings" w:hAnsi="Wingdings" w:hint="default"/>
+      </w:rPr>
+    </w:lvl>
+    <w:lvl w:ilvl="3" w:tplc="0C0A0001" w:tentative="1">
+      <w:start w:val="1"/>
+      <w:numFmt w:val="bullet"/>
+      <w:lvlText w:val=""/>
+      <w:lvlJc w:val="left"/>
+      <w:pPr>
+        <w:ind w:left="3240" w:hanging="360"/>
+      </w:pPr>
+      <w:rPr>
+        <w:rFonts w:ascii="Symbol" w:hAnsi="Symbol" w:hint="default"/>
+      </w:rPr>
+    </w:lvl>
+    <w:lvl w:ilvl="4" w:tplc="0C0A0003" w:tentative="1">
+      <w:start w:val="1"/>
+      <w:numFmt w:val="bullet"/>
+      <w:lvlText w:val="o"/>
+      <w:lvlJc w:val="left"/>
+      <w:pPr>
+        <w:ind w:left="3960" w:hanging="360"/>
+      </w:pPr>
+      <w:rPr>
+        <w:rFonts w:ascii="Courier New" w:hAnsi="Courier New" w:cs="Courier New" w:hint="default"/>
+      </w:rPr>
+    </w:lvl>
+    <w:lvl w:ilvl="5" w:tplc="0C0A0005" w:tentative="1">
+      <w:start w:val="1"/>
+      <w:numFmt w:val="bullet"/>
+      <w:lvlText w:val=""/>
+      <w:lvlJc w:val="left"/>
+      <w:pPr>
+        <w:ind w:left="4680" w:hanging="360"/>
+      </w:pPr>
+      <w:rPr>
+        <w:rFonts w:ascii="Wingdings" w:hAnsi="Wingdings" w:hint="default"/>
+      </w:rPr>
+    </w:lvl>
+    <w:lvl w:ilvl="6" w:tplc="0C0A0001" w:tentative="1">
+      <w:start w:val="1"/>
+      <w:numFmt w:val="bullet"/>
+      <w:lvlText w:val=""/>
+      <w:lvlJc w:val="left"/>
+      <w:pPr>
+        <w:ind w:left="5400" w:hanging="360"/>
+      </w:pPr>
+      <w:rPr>
+        <w:rFonts w:ascii="Symbol" w:hAnsi="Symbol" w:hint="default"/>
+      </w:rPr>
+    </w:lvl>
+    <w:lvl w:ilvl="7" w:tplc="0C0A0003" w:tentative="1">
+      <w:start w:val="1"/>
+      <w:numFmt w:val="bullet"/>
+      <w:lvlText w:val="o"/>
+      <w:lvlJc w:val="left"/>
+      <w:pPr>
+        <w:ind w:left="6120" w:hanging="360"/>
+      </w:pPr>
+      <w:rPr>
+        <w:rFonts w:ascii="Courier New" w:hAnsi="Courier New" w:cs="Courier New" w:hint="default"/>
+      </w:rPr>
+    </w:lvl>
+    <w:lvl w:ilvl="8" w:tplc="0C0A0005" w:tentative="1">
+      <w:start w:val="1"/>
+      <w:numFmt w:val="bullet"/>
+      <w:lvlText w:val=""/>
+      <w:lvlJc w:val="left"/>
+      <w:pPr>
+        <w:ind w:left="6840" w:hanging="360"/>
+      </w:pPr>
+      <w:rPr>
+        <w:rFonts w:ascii="Wingdings" w:hAnsi="Wingdings" w:hint="default"/>
+      </w:rPr>
+    </w:lvl>
+  </w:abstractNum>
+  <w:abstractNum w:abstractNumId="16" w15:restartNumberingAfterBreak="0">
     <w:nsid w:val="3E6571EF"/>
     <w:multiLevelType w:val="hybridMultilevel"/>
     <w:tmpl w:val="55A611F2"/>
@@ -7122,7 +8684,123 @@
       </w:rPr>
     </w:lvl>
   </w:abstractNum>
-  <w:abstractNum w:abstractNumId="11" w15:restartNumberingAfterBreak="0">
+  <w:abstractNum w:abstractNumId="17" w15:restartNumberingAfterBreak="0">
+    <w:nsid w:val="400E0F4D"/>
+    <w:multiLevelType w:val="hybridMultilevel"/>
+    <w:tmpl w:val="72FA8326"/>
+    <w:lvl w:ilvl="0" w:tplc="28BCFCEE">
+      <w:start w:val="1"/>
+      <w:numFmt w:val="bullet"/>
+      <w:lvlText w:val=""/>
+      <w:lvlJc w:val="left"/>
+      <w:pPr>
+        <w:ind w:left="1440" w:hanging="360"/>
+      </w:pPr>
+      <w:rPr>
+        <w:rFonts w:ascii="Symbol" w:hAnsi="Symbol" w:hint="default"/>
+        <w:color w:val="auto"/>
+        <w:sz w:val="22"/>
+        <w:szCs w:val="22"/>
+      </w:rPr>
+    </w:lvl>
+    <w:lvl w:ilvl="1" w:tplc="0C0A0003" w:tentative="1">
+      <w:start w:val="1"/>
+      <w:numFmt w:val="bullet"/>
+      <w:lvlText w:val="o"/>
+      <w:lvlJc w:val="left"/>
+      <w:pPr>
+        <w:ind w:left="1800" w:hanging="360"/>
+      </w:pPr>
+      <w:rPr>
+        <w:rFonts w:ascii="Courier New" w:hAnsi="Courier New" w:cs="Courier New" w:hint="default"/>
+      </w:rPr>
+    </w:lvl>
+    <w:lvl w:ilvl="2" w:tplc="0C0A0005" w:tentative="1">
+      <w:start w:val="1"/>
+      <w:numFmt w:val="bullet"/>
+      <w:lvlText w:val=""/>
+      <w:lvlJc w:val="left"/>
+      <w:pPr>
+        <w:ind w:left="2520" w:hanging="360"/>
+      </w:pPr>
+      <w:rPr>
+        <w:rFonts w:ascii="Wingdings" w:hAnsi="Wingdings" w:hint="default"/>
+      </w:rPr>
+    </w:lvl>
+    <w:lvl w:ilvl="3" w:tplc="0C0A0001" w:tentative="1">
+      <w:start w:val="1"/>
+      <w:numFmt w:val="bullet"/>
+      <w:lvlText w:val=""/>
+      <w:lvlJc w:val="left"/>
+      <w:pPr>
+        <w:ind w:left="3240" w:hanging="360"/>
+      </w:pPr>
+      <w:rPr>
+        <w:rFonts w:ascii="Symbol" w:hAnsi="Symbol" w:hint="default"/>
+      </w:rPr>
+    </w:lvl>
+    <w:lvl w:ilvl="4" w:tplc="0C0A0003" w:tentative="1">
+      <w:start w:val="1"/>
+      <w:numFmt w:val="bullet"/>
+      <w:lvlText w:val="o"/>
+      <w:lvlJc w:val="left"/>
+      <w:pPr>
+        <w:ind w:left="3960" w:hanging="360"/>
+      </w:pPr>
+      <w:rPr>
+        <w:rFonts w:ascii="Courier New" w:hAnsi="Courier New" w:cs="Courier New" w:hint="default"/>
+      </w:rPr>
+    </w:lvl>
+    <w:lvl w:ilvl="5" w:tplc="0C0A0005" w:tentative="1">
+      <w:start w:val="1"/>
+      <w:numFmt w:val="bullet"/>
+      <w:lvlText w:val=""/>
+      <w:lvlJc w:val="left"/>
+      <w:pPr>
+        <w:ind w:left="4680" w:hanging="360"/>
+      </w:pPr>
+      <w:rPr>
+        <w:rFonts w:ascii="Wingdings" w:hAnsi="Wingdings" w:hint="default"/>
+      </w:rPr>
+    </w:lvl>
+    <w:lvl w:ilvl="6" w:tplc="0C0A0001" w:tentative="1">
+      <w:start w:val="1"/>
+      <w:numFmt w:val="bullet"/>
+      <w:lvlText w:val=""/>
+      <w:lvlJc w:val="left"/>
+      <w:pPr>
+        <w:ind w:left="5400" w:hanging="360"/>
+      </w:pPr>
+      <w:rPr>
+        <w:rFonts w:ascii="Symbol" w:hAnsi="Symbol" w:hint="default"/>
+      </w:rPr>
+    </w:lvl>
+    <w:lvl w:ilvl="7" w:tplc="0C0A0003" w:tentative="1">
+      <w:start w:val="1"/>
+      <w:numFmt w:val="bullet"/>
+      <w:lvlText w:val="o"/>
+      <w:lvlJc w:val="left"/>
+      <w:pPr>
+        <w:ind w:left="6120" w:hanging="360"/>
+      </w:pPr>
+      <w:rPr>
+        <w:rFonts w:ascii="Courier New" w:hAnsi="Courier New" w:cs="Courier New" w:hint="default"/>
+      </w:rPr>
+    </w:lvl>
+    <w:lvl w:ilvl="8" w:tplc="0C0A0005" w:tentative="1">
+      <w:start w:val="1"/>
+      <w:numFmt w:val="bullet"/>
+      <w:lvlText w:val=""/>
+      <w:lvlJc w:val="left"/>
+      <w:pPr>
+        <w:ind w:left="6840" w:hanging="360"/>
+      </w:pPr>
+      <w:rPr>
+        <w:rFonts w:ascii="Wingdings" w:hAnsi="Wingdings" w:hint="default"/>
+      </w:rPr>
+    </w:lvl>
+  </w:abstractNum>
+  <w:abstractNum w:abstractNumId="18" w15:restartNumberingAfterBreak="0">
     <w:nsid w:val="4295215D"/>
     <w:multiLevelType w:val="hybridMultilevel"/>
     <w:tmpl w:val="E4481BDE"/>
@@ -7234,7 +8912,7 @@
       </w:rPr>
     </w:lvl>
   </w:abstractNum>
-  <w:abstractNum w:abstractNumId="12" w15:restartNumberingAfterBreak="0">
+  <w:abstractNum w:abstractNumId="19" w15:restartNumberingAfterBreak="0">
     <w:nsid w:val="43903BE1"/>
     <w:multiLevelType w:val="hybridMultilevel"/>
     <w:tmpl w:val="D21E8232"/>
@@ -7347,7 +9025,7 @@
       </w:rPr>
     </w:lvl>
   </w:abstractNum>
-  <w:abstractNum w:abstractNumId="13" w15:restartNumberingAfterBreak="0">
+  <w:abstractNum w:abstractNumId="20" w15:restartNumberingAfterBreak="0">
     <w:nsid w:val="43D57E95"/>
     <w:multiLevelType w:val="hybridMultilevel"/>
     <w:tmpl w:val="F4EC8C1C"/>
@@ -7460,7 +9138,7 @@
       </w:rPr>
     </w:lvl>
   </w:abstractNum>
-  <w:abstractNum w:abstractNumId="14" w15:restartNumberingAfterBreak="0">
+  <w:abstractNum w:abstractNumId="21" w15:restartNumberingAfterBreak="0">
     <w:nsid w:val="52501B55"/>
     <w:multiLevelType w:val="hybridMultilevel"/>
     <w:tmpl w:val="83969636"/>
@@ -7573,7 +9251,7 @@
       </w:rPr>
     </w:lvl>
   </w:abstractNum>
-  <w:abstractNum w:abstractNumId="15" w15:restartNumberingAfterBreak="0">
+  <w:abstractNum w:abstractNumId="22" w15:restartNumberingAfterBreak="0">
     <w:nsid w:val="5A8F61FF"/>
     <w:multiLevelType w:val="hybridMultilevel"/>
     <w:tmpl w:val="809E8B52"/>
@@ -7686,7 +9364,7 @@
       </w:rPr>
     </w:lvl>
   </w:abstractNum>
-  <w:abstractNum w:abstractNumId="16" w15:restartNumberingAfterBreak="0">
+  <w:abstractNum w:abstractNumId="23" w15:restartNumberingAfterBreak="0">
     <w:nsid w:val="5E3A123F"/>
     <w:multiLevelType w:val="hybridMultilevel"/>
     <w:tmpl w:val="7CD68A02"/>
@@ -7799,7 +9477,7 @@
       </w:rPr>
     </w:lvl>
   </w:abstractNum>
-  <w:abstractNum w:abstractNumId="17" w15:restartNumberingAfterBreak="0">
+  <w:abstractNum w:abstractNumId="24" w15:restartNumberingAfterBreak="0">
     <w:nsid w:val="6400252E"/>
     <w:multiLevelType w:val="hybridMultilevel"/>
     <w:tmpl w:val="B05ADDBC"/>
@@ -7912,7 +9590,7 @@
       </w:rPr>
     </w:lvl>
   </w:abstractNum>
-  <w:abstractNum w:abstractNumId="18" w15:restartNumberingAfterBreak="0">
+  <w:abstractNum w:abstractNumId="25" w15:restartNumberingAfterBreak="0">
     <w:nsid w:val="7EBA672C"/>
     <w:multiLevelType w:val="hybridMultilevel"/>
     <w:tmpl w:val="F5D6C846"/>
@@ -8025,67 +9703,88 @@
     </w:lvl>
   </w:abstractNum>
   <w:num w:numId="1">
-    <w:abstractNumId w:val="1"/>
+    <w:abstractNumId w:val="2"/>
   </w:num>
   <w:num w:numId="2">
+    <w:abstractNumId w:val="10"/>
+  </w:num>
+  <w:num w:numId="3">
+    <w:abstractNumId w:val="7"/>
+  </w:num>
+  <w:num w:numId="4">
+    <w:abstractNumId w:val="25"/>
+  </w:num>
+  <w:num w:numId="5">
+    <w:abstractNumId w:val="18"/>
+  </w:num>
+  <w:num w:numId="6">
+    <w:abstractNumId w:val="11"/>
+  </w:num>
+  <w:num w:numId="7">
+    <w:abstractNumId w:val="14"/>
+  </w:num>
+  <w:num w:numId="8">
+    <w:abstractNumId w:val="16"/>
+  </w:num>
+  <w:num w:numId="9">
+    <w:abstractNumId w:val="4"/>
+  </w:num>
+  <w:num w:numId="10">
     <w:abstractNumId w:val="6"/>
   </w:num>
-  <w:num w:numId="3">
-    <w:abstractNumId w:val="4"/>
-  </w:num>
-  <w:num w:numId="4">
-    <w:abstractNumId w:val="18"/>
-  </w:num>
-  <w:num w:numId="5">
-    <w:abstractNumId w:val="11"/>
-  </w:num>
-  <w:num w:numId="6">
-    <w:abstractNumId w:val="7"/>
-  </w:num>
-  <w:num w:numId="7">
+  <w:num w:numId="11">
     <w:abstractNumId w:val="9"/>
   </w:num>
-  <w:num w:numId="8">
-    <w:abstractNumId w:val="10"/>
-  </w:num>
-  <w:num w:numId="9">
-    <w:abstractNumId w:val="2"/>
-  </w:num>
-  <w:num w:numId="10">
-    <w:abstractNumId w:val="3"/>
-  </w:num>
-  <w:num w:numId="11">
-    <w:abstractNumId w:val="5"/>
-  </w:num>
   <w:num w:numId="12">
-    <w:abstractNumId w:val="12"/>
+    <w:abstractNumId w:val="19"/>
   </w:num>
   <w:num w:numId="13">
-    <w:abstractNumId w:val="15"/>
+    <w:abstractNumId w:val="22"/>
   </w:num>
   <w:num w:numId="14">
-    <w:abstractNumId w:val="14"/>
+    <w:abstractNumId w:val="21"/>
   </w:num>
   <w:num w:numId="15">
-    <w:abstractNumId w:val="16"/>
+    <w:abstractNumId w:val="23"/>
   </w:num>
   <w:num w:numId="16">
     <w:abstractNumId w:val="0"/>
   </w:num>
   <w:num w:numId="17">
+    <w:abstractNumId w:val="24"/>
+  </w:num>
+  <w:num w:numId="18">
+    <w:abstractNumId w:val="12"/>
+  </w:num>
+  <w:num w:numId="19">
+    <w:abstractNumId w:val="20"/>
+  </w:num>
+  <w:num w:numId="20">
+    <w:abstractNumId w:val="13"/>
+  </w:num>
+  <w:num w:numId="21">
+    <w:abstractNumId w:val="15"/>
+  </w:num>
+  <w:num w:numId="22">
+    <w:abstractNumId w:val="8"/>
+  </w:num>
+  <w:num w:numId="23">
+    <w:abstractNumId w:val="5"/>
+  </w:num>
+  <w:num w:numId="24">
     <w:abstractNumId w:val="17"/>
   </w:num>
-  <w:num w:numId="18">
-    <w:abstractNumId w:val="8"/>
+  <w:num w:numId="25">
+    <w:abstractNumId w:val="3"/>
   </w:num>
-  <w:num w:numId="19">
-    <w:abstractNumId w:val="13"/>
+  <w:num w:numId="26">
+    <w:abstractNumId w:val="1"/>
   </w:num>
 </w:numbering>
 </file>
 
 <file path=word/styles.xml><?xml version="1.0" encoding="utf-8"?>
-<w:styles xmlns:mc="http://schemas.openxmlformats.org/markup-compatibility/2006" xmlns:r="http://schemas.openxmlformats.org/officeDocument/2006/relationships" xmlns:w="http://schemas.openxmlformats.org/wordprocessingml/2006/main" xmlns:w14="http://schemas.microsoft.com/office/word/2010/wordml" xmlns:w15="http://schemas.microsoft.com/office/word/2012/wordml" xmlns:w16se="http://schemas.microsoft.com/office/word/2015/wordml/symex" mc:Ignorable="w14 w15 w16se">
+<w:styles xmlns:mc="http://schemas.openxmlformats.org/markup-compatibility/2006" xmlns:r="http://schemas.openxmlformats.org/officeDocument/2006/relationships" xmlns:w="http://schemas.openxmlformats.org/wordprocessingml/2006/main" xmlns:w14="http://schemas.microsoft.com/office/word/2010/wordml" xmlns:w15="http://schemas.microsoft.com/office/word/2012/wordml" xmlns:w16cex="http://schemas.microsoft.com/office/word/2018/wordml/cex" xmlns:w16cid="http://schemas.microsoft.com/office/word/2016/wordml/cid" xmlns:w16="http://schemas.microsoft.com/office/word/2018/wordml" xmlns:w16se="http://schemas.microsoft.com/office/word/2015/wordml/symex" mc:Ignorable="w14 w15 w16se w16cid w16 w16cex">
   <w:docDefaults>
     <w:rPrDefault>
       <w:rPr>
@@ -8101,7 +9800,7 @@
       </w:pPr>
     </w:pPrDefault>
   </w:docDefaults>
-  <w:latentStyles w:defLockedState="0" w:defUIPriority="99" w:defSemiHidden="0" w:defUnhideWhenUsed="0" w:defQFormat="0" w:count="371">
+  <w:latentStyles w:defLockedState="0" w:defUIPriority="99" w:defSemiHidden="0" w:defUnhideWhenUsed="0" w:defQFormat="0" w:count="376">
     <w:lsdException w:name="Normal" w:uiPriority="0" w:qFormat="1"/>
     <w:lsdException w:name="heading 1" w:uiPriority="9" w:qFormat="1"/>
     <w:lsdException w:name="heading 2" w:semiHidden="1" w:uiPriority="9" w:unhideWhenUsed="1" w:qFormat="1"/>
@@ -8207,7 +9906,6 @@
     <w:lsdException w:name="HTML Sample" w:semiHidden="1" w:unhideWhenUsed="1"/>
     <w:lsdException w:name="HTML Typewriter" w:semiHidden="1" w:unhideWhenUsed="1"/>
     <w:lsdException w:name="HTML Variable" w:semiHidden="1" w:unhideWhenUsed="1"/>
-    <w:lsdException w:name="Normal Table" w:semiHidden="1" w:unhideWhenUsed="1"/>
     <w:lsdException w:name="annotation subject" w:semiHidden="1" w:unhideWhenUsed="1"/>
     <w:lsdException w:name="No List" w:semiHidden="1" w:unhideWhenUsed="1"/>
     <w:lsdException w:name="Outline List 1" w:semiHidden="1" w:unhideWhenUsed="1"/>
@@ -8250,11 +9948,8 @@
     <w:lsdException w:name="Table Contemporary" w:semiHidden="1" w:unhideWhenUsed="1"/>
     <w:lsdException w:name="Table Elegant" w:semiHidden="1" w:unhideWhenUsed="1"/>
     <w:lsdException w:name="Table Professional" w:semiHidden="1" w:unhideWhenUsed="1"/>
-    <w:lsdException w:name="Table Subtle 1" w:semiHidden="1" w:unhideWhenUsed="1"/>
     <w:lsdException w:name="Table Subtle 2" w:semiHidden="1" w:unhideWhenUsed="1"/>
     <w:lsdException w:name="Table Web 1" w:semiHidden="1" w:unhideWhenUsed="1"/>
-    <w:lsdException w:name="Table Web 2" w:semiHidden="1" w:unhideWhenUsed="1"/>
-    <w:lsdException w:name="Table Web 3" w:semiHidden="1" w:unhideWhenUsed="1"/>
     <w:lsdException w:name="Balloon Text" w:semiHidden="1" w:unhideWhenUsed="1"/>
     <w:lsdException w:name="Table Grid" w:uiPriority="59"/>
     <w:lsdException w:name="Table Theme" w:semiHidden="1" w:unhideWhenUsed="1"/>
@@ -8473,18 +10168,24 @@
     <w:lsdException w:name="List Table 5 Dark Accent 6" w:uiPriority="50"/>
     <w:lsdException w:name="List Table 6 Colorful Accent 6" w:uiPriority="51"/>
     <w:lsdException w:name="List Table 7 Colorful Accent 6" w:uiPriority="52"/>
+    <w:lsdException w:name="Mention" w:semiHidden="1" w:unhideWhenUsed="1"/>
+    <w:lsdException w:name="Smart Hyperlink" w:semiHidden="1" w:unhideWhenUsed="1"/>
+    <w:lsdException w:name="Hashtag" w:semiHidden="1" w:unhideWhenUsed="1"/>
+    <w:lsdException w:name="Unresolved Mention" w:semiHidden="1" w:unhideWhenUsed="1"/>
+    <w:lsdException w:name="Smart Link" w:semiHidden="1" w:unhideWhenUsed="1"/>
   </w:latentStyles>
   <w:style w:type="paragraph" w:default="1" w:styleId="Normal">
     <w:name w:val="Normal"/>
     <w:qFormat/>
     <w:rsid w:val="003F0303"/>
   </w:style>
-  <w:style w:type="character" w:default="1" w:styleId="DefaultParagraphFont">
+  <w:style w:type="character" w:default="1" w:styleId="Fuentedeprrafopredeter">
     <w:name w:val="Default Paragraph Font"/>
     <w:uiPriority w:val="1"/>
+    <w:semiHidden/>
     <w:unhideWhenUsed/>
   </w:style>
-  <w:style w:type="table" w:default="1" w:styleId="TableNormal">
+  <w:style w:type="table" w:default="1" w:styleId="Tablanormal">
     <w:name w:val="Normal Table"/>
     <w:uiPriority w:val="99"/>
     <w:semiHidden/>
@@ -8499,13 +10200,13 @@
       </w:tblCellMar>
     </w:tblPr>
   </w:style>
-  <w:style w:type="numbering" w:default="1" w:styleId="NoList">
+  <w:style w:type="numbering" w:default="1" w:styleId="Sinlista">
     <w:name w:val="No List"/>
     <w:uiPriority w:val="99"/>
     <w:semiHidden/>
     <w:unhideWhenUsed/>
   </w:style>
-  <w:style w:type="paragraph" w:styleId="ListParagraph">
+  <w:style w:type="paragraph" w:styleId="Prrafodelista">
     <w:name w:val="List Paragraph"/>
     <w:basedOn w:val="Normal"/>
     <w:uiPriority w:val="34"/>
@@ -8516,10 +10217,10 @@
       <w:contextualSpacing/>
     </w:pPr>
   </w:style>
-  <w:style w:type="character" w:customStyle="1" w:styleId="HTMLPreformattedChar">
-    <w:name w:val="HTML Preformatted Char"/>
-    <w:basedOn w:val="DefaultParagraphFont"/>
-    <w:link w:val="HTMLPreformatted"/>
+  <w:style w:type="character" w:customStyle="1" w:styleId="HTMLconformatoprevioCar">
+    <w:name w:val="HTML con formato previo Car"/>
+    <w:basedOn w:val="Fuentedeprrafopredeter"/>
+    <w:link w:val="HTMLconformatoprevio"/>
     <w:uiPriority w:val="99"/>
     <w:semiHidden/>
     <w:rsid w:val="00EE4DDE"/>
@@ -8530,10 +10231,10 @@
       <w:lang w:eastAsia="es-AR"/>
     </w:rPr>
   </w:style>
-  <w:style w:type="paragraph" w:styleId="HTMLPreformatted">
+  <w:style w:type="paragraph" w:styleId="HTMLconformatoprevio">
     <w:name w:val="HTML Preformatted"/>
     <w:basedOn w:val="Normal"/>
-    <w:link w:val="HTMLPreformattedChar"/>
+    <w:link w:val="HTMLconformatoprevioCar"/>
     <w:uiPriority w:val="99"/>
     <w:semiHidden/>
     <w:unhideWhenUsed/>
@@ -8566,10 +10267,10 @@
       <w:lang w:eastAsia="es-AR"/>
     </w:rPr>
   </w:style>
-  <w:style w:type="paragraph" w:styleId="BalloonText">
+  <w:style w:type="paragraph" w:styleId="Textodeglobo">
     <w:name w:val="Balloon Text"/>
     <w:basedOn w:val="Normal"/>
-    <w:link w:val="BalloonTextChar"/>
+    <w:link w:val="TextodegloboCar"/>
     <w:uiPriority w:val="99"/>
     <w:semiHidden/>
     <w:unhideWhenUsed/>
@@ -8583,10 +10284,10 @@
       <w:szCs w:val="16"/>
     </w:rPr>
   </w:style>
-  <w:style w:type="character" w:customStyle="1" w:styleId="BalloonTextChar">
-    <w:name w:val="Balloon Text Char"/>
-    <w:basedOn w:val="DefaultParagraphFont"/>
-    <w:link w:val="BalloonText"/>
+  <w:style w:type="character" w:customStyle="1" w:styleId="TextodegloboCar">
+    <w:name w:val="Texto de globo Car"/>
+    <w:basedOn w:val="Fuentedeprrafopredeter"/>
+    <w:link w:val="Textodeglobo"/>
     <w:uiPriority w:val="99"/>
     <w:semiHidden/>
     <w:rsid w:val="002D1009"/>
@@ -8596,10 +10297,10 @@
       <w:szCs w:val="16"/>
     </w:rPr>
   </w:style>
-  <w:style w:type="paragraph" w:styleId="Header">
+  <w:style w:type="paragraph" w:styleId="Encabezado">
     <w:name w:val="header"/>
     <w:basedOn w:val="Normal"/>
-    <w:link w:val="HeaderChar"/>
+    <w:link w:val="EncabezadoCar"/>
     <w:uiPriority w:val="99"/>
     <w:unhideWhenUsed/>
     <w:rsid w:val="000D1973"/>
@@ -8611,17 +10312,17 @@
       <w:spacing w:after="0" w:line="240" w:lineRule="auto"/>
     </w:pPr>
   </w:style>
-  <w:style w:type="character" w:customStyle="1" w:styleId="HeaderChar">
-    <w:name w:val="Header Char"/>
-    <w:basedOn w:val="DefaultParagraphFont"/>
-    <w:link w:val="Header"/>
+  <w:style w:type="character" w:customStyle="1" w:styleId="EncabezadoCar">
+    <w:name w:val="Encabezado Car"/>
+    <w:basedOn w:val="Fuentedeprrafopredeter"/>
+    <w:link w:val="Encabezado"/>
     <w:uiPriority w:val="99"/>
     <w:rsid w:val="000D1973"/>
   </w:style>
-  <w:style w:type="paragraph" w:styleId="Footer">
+  <w:style w:type="paragraph" w:styleId="Piedepgina">
     <w:name w:val="footer"/>
     <w:basedOn w:val="Normal"/>
-    <w:link w:val="FooterChar"/>
+    <w:link w:val="PiedepginaCar"/>
     <w:uiPriority w:val="99"/>
     <w:unhideWhenUsed/>
     <w:rsid w:val="000D1973"/>
@@ -8633,16 +10334,16 @@
       <w:spacing w:after="0" w:line="240" w:lineRule="auto"/>
     </w:pPr>
   </w:style>
-  <w:style w:type="character" w:customStyle="1" w:styleId="FooterChar">
-    <w:name w:val="Footer Char"/>
-    <w:basedOn w:val="DefaultParagraphFont"/>
-    <w:link w:val="Footer"/>
+  <w:style w:type="character" w:customStyle="1" w:styleId="PiedepginaCar">
+    <w:name w:val="Pie de página Car"/>
+    <w:basedOn w:val="Fuentedeprrafopredeter"/>
+    <w:link w:val="Piedepgina"/>
     <w:uiPriority w:val="99"/>
     <w:rsid w:val="000D1973"/>
   </w:style>
-  <w:style w:type="table" w:styleId="TableGrid">
+  <w:style w:type="table" w:styleId="Tablaconcuadrcula">
     <w:name w:val="Table Grid"/>
-    <w:basedOn w:val="TableNormal"/>
+    <w:basedOn w:val="Tablanormal"/>
     <w:uiPriority w:val="59"/>
     <w:rsid w:val="00FB4123"/>
     <w:pPr>
@@ -8675,6 +10376,34 @@
       <w:szCs w:val="24"/>
       <w:lang w:val="en-US"/>
     </w:rPr>
+  </w:style>
+  <w:style w:type="paragraph" w:styleId="ndice1">
+    <w:name w:val="index 1"/>
+    <w:basedOn w:val="Normal"/>
+    <w:next w:val="Normal"/>
+    <w:autoRedefine/>
+    <w:uiPriority w:val="99"/>
+    <w:semiHidden/>
+    <w:unhideWhenUsed/>
+    <w:rsid w:val="003E7217"/>
+    <w:pPr>
+      <w:spacing w:after="0" w:line="240" w:lineRule="auto"/>
+      <w:ind w:left="220" w:hanging="220"/>
+    </w:pPr>
+  </w:style>
+  <w:style w:type="paragraph" w:styleId="ndice2">
+    <w:name w:val="index 2"/>
+    <w:basedOn w:val="Normal"/>
+    <w:next w:val="Normal"/>
+    <w:autoRedefine/>
+    <w:uiPriority w:val="99"/>
+    <w:semiHidden/>
+    <w:unhideWhenUsed/>
+    <w:rsid w:val="003E7217"/>
+    <w:pPr>
+      <w:spacing w:after="0" w:line="240" w:lineRule="auto"/>
+      <w:ind w:left="440" w:hanging="220"/>
+    </w:pPr>
   </w:style>
 </w:styles>
 </file>

</xml_diff>

<commit_message>
otra forma de persistir inconsistencias + carpeta para la entrega
</commit_message>
<xml_diff>
--- a/Estrategia.docx
+++ b/Estrategia.docx
@@ -1,6 +1,6 @@
 
 <file path=word/document.xml><?xml version="1.0" encoding="utf-8"?>
-<w:document xmlns:wpc="http://schemas.microsoft.com/office/word/2010/wordprocessingCanvas" xmlns:cx="http://schemas.microsoft.com/office/drawing/2014/chartex" xmlns:cx1="http://schemas.microsoft.com/office/drawing/2015/9/8/chartex" xmlns:cx2="http://schemas.microsoft.com/office/drawing/2015/10/21/chartex" xmlns:cx3="http://schemas.microsoft.com/office/drawing/2016/5/9/chartex" xmlns:cx4="http://schemas.microsoft.com/office/drawing/2016/5/10/chartex" xmlns:cx5="http://schemas.microsoft.com/office/drawing/2016/5/11/chartex" xmlns:cx6="http://schemas.microsoft.com/office/drawing/2016/5/12/chartex" xmlns:cx7="http://schemas.microsoft.com/office/drawing/2016/5/13/chartex" xmlns:cx8="http://schemas.microsoft.com/office/drawing/2016/5/14/chartex" xmlns:mc="http://schemas.openxmlformats.org/markup-compatibility/2006" xmlns:aink="http://schemas.microsoft.com/office/drawing/2016/ink" xmlns:am3d="http://schemas.microsoft.com/office/drawing/2017/model3d" xmlns:o="urn:schemas-microsoft-com:office:office" xmlns:r="http://schemas.openxmlformats.org/officeDocument/2006/relationships" xmlns:m="http://schemas.openxmlformats.org/officeDocument/2006/math" xmlns:v="urn:schemas-microsoft-com:vml" xmlns:wp14="http://schemas.microsoft.com/office/word/2010/wordprocessingDrawing" xmlns:wp="http://schemas.openxmlformats.org/drawingml/2006/wordprocessingDrawing" xmlns:w10="urn:schemas-microsoft-com:office:word" xmlns:w="http://schemas.openxmlformats.org/wordprocessingml/2006/main" xmlns:w14="http://schemas.microsoft.com/office/word/2010/wordml" xmlns:w15="http://schemas.microsoft.com/office/word/2012/wordml" xmlns:w16cex="http://schemas.microsoft.com/office/word/2018/wordml/cex" xmlns:w16cid="http://schemas.microsoft.com/office/word/2016/wordml/cid" xmlns:w16="http://schemas.microsoft.com/office/word/2018/wordml" xmlns:w16se="http://schemas.microsoft.com/office/word/2015/wordml/symex" xmlns:wpg="http://schemas.microsoft.com/office/word/2010/wordprocessingGroup" xmlns:wpi="http://schemas.microsoft.com/office/word/2010/wordprocessingInk" xmlns:wne="http://schemas.microsoft.com/office/word/2006/wordml" xmlns:wps="http://schemas.microsoft.com/office/word/2010/wordprocessingShape" mc:Ignorable="w14 w15 w16se w16cid w16 w16cex wp14">
+<w:document xmlns:wpc="http://schemas.microsoft.com/office/word/2010/wordprocessingCanvas" xmlns:cx="http://schemas.microsoft.com/office/drawing/2014/chartex" xmlns:mc="http://schemas.openxmlformats.org/markup-compatibility/2006" xmlns:o="urn:schemas-microsoft-com:office:office" xmlns:r="http://schemas.openxmlformats.org/officeDocument/2006/relationships" xmlns:m="http://schemas.openxmlformats.org/officeDocument/2006/math" xmlns:v="urn:schemas-microsoft-com:vml" xmlns:wp14="http://schemas.microsoft.com/office/word/2010/wordprocessingDrawing" xmlns:wp="http://schemas.openxmlformats.org/drawingml/2006/wordprocessingDrawing" xmlns:w10="urn:schemas-microsoft-com:office:word" xmlns:w="http://schemas.openxmlformats.org/wordprocessingml/2006/main" xmlns:w14="http://schemas.microsoft.com/office/word/2010/wordml" xmlns:w15="http://schemas.microsoft.com/office/word/2012/wordml" xmlns:w16se="http://schemas.microsoft.com/office/word/2015/wordml/symex" xmlns:wpg="http://schemas.microsoft.com/office/word/2010/wordprocessingGroup" xmlns:wpi="http://schemas.microsoft.com/office/word/2010/wordprocessingInk" xmlns:wne="http://schemas.microsoft.com/office/word/2006/wordml" xmlns:wps="http://schemas.microsoft.com/office/word/2010/wordprocessingShape" mc:Ignorable="w14 w15 w16se wp14">
   <w:body>
     <w:p>
       <w:pPr>
@@ -138,25 +138,7 @@
           <w:sz w:val="72"/>
           <w:szCs w:val="72"/>
         </w:rPr>
-        <w:t xml:space="preserve">TP </w:t>
-      </w:r>
-      <w:proofErr w:type="spellStart"/>
-      <w:r>
-        <w:rPr>
-          <w:rFonts w:ascii="Calibri" w:eastAsia="Calibri" w:hAnsi="Calibri" w:cs="Calibri"/>
-          <w:sz w:val="72"/>
-          <w:szCs w:val="72"/>
-        </w:rPr>
-        <w:t>Frba</w:t>
-      </w:r>
-      <w:proofErr w:type="spellEnd"/>
-      <w:r>
-        <w:rPr>
-          <w:rFonts w:ascii="Calibri" w:eastAsia="Calibri" w:hAnsi="Calibri" w:cs="Calibri"/>
-          <w:sz w:val="72"/>
-          <w:szCs w:val="72"/>
-        </w:rPr>
-        <w:t xml:space="preserve"> Viajes - 1C 2020</w:t>
+        <w:t>TP Frba Viajes - 1C 2020</w:t>
       </w:r>
     </w:p>
     <w:p>
@@ -239,25 +221,7 @@
           <w:sz w:val="36"/>
           <w:szCs w:val="41"/>
         </w:rPr>
-        <w:t xml:space="preserve">Turno: </w:t>
-      </w:r>
-      <w:proofErr w:type="gramStart"/>
-      <w:r>
-        <w:rPr>
-          <w:rFonts w:ascii="Calibri" w:hAnsi="Calibri" w:cs="Calibri"/>
-          <w:sz w:val="36"/>
-          <w:szCs w:val="41"/>
-        </w:rPr>
-        <w:t>Martes</w:t>
-      </w:r>
-      <w:proofErr w:type="gramEnd"/>
-      <w:r>
-        <w:rPr>
-          <w:rFonts w:ascii="Calibri" w:hAnsi="Calibri" w:cs="Calibri"/>
-          <w:sz w:val="36"/>
-          <w:szCs w:val="41"/>
-        </w:rPr>
-        <w:t xml:space="preserve"> y Jueves </w:t>
+        <w:t xml:space="preserve">Turno: Martes y Jueves </w:t>
       </w:r>
       <w:r>
         <w:rPr>
@@ -359,7 +323,7 @@
     </w:p>
     <w:p>
       <w:pPr>
-        <w:pStyle w:val="Prrafodelista"/>
+        <w:pStyle w:val="ListParagraph"/>
         <w:numPr>
           <w:ilvl w:val="0"/>
           <w:numId w:val="20"/>
@@ -371,28 +335,18 @@
           <w:szCs w:val="36"/>
         </w:rPr>
       </w:pPr>
-      <w:proofErr w:type="spellStart"/>
       <w:r>
         <w:rPr>
           <w:rFonts w:ascii="Calibri" w:hAnsi="Calibri" w:cs="Calibri"/>
           <w:sz w:val="36"/>
           <w:szCs w:val="36"/>
         </w:rPr>
-        <w:t>Vitelli</w:t>
-      </w:r>
-      <w:proofErr w:type="spellEnd"/>
-      <w:r>
-        <w:rPr>
-          <w:rFonts w:ascii="Calibri" w:hAnsi="Calibri" w:cs="Calibri"/>
-          <w:sz w:val="36"/>
-          <w:szCs w:val="36"/>
-        </w:rPr>
-        <w:t>, Maximiliano 158.008-5</w:t>
+        <w:t>Vitelli, Maximiliano 158.008-5</w:t>
       </w:r>
     </w:p>
     <w:p>
       <w:pPr>
-        <w:pStyle w:val="Prrafodelista"/>
+        <w:pStyle w:val="ListParagraph"/>
         <w:numPr>
           <w:ilvl w:val="0"/>
           <w:numId w:val="20"/>
@@ -463,7 +417,7 @@
     </w:p>
     <w:p>
       <w:pPr>
-        <w:pStyle w:val="Prrafodelista"/>
+        <w:pStyle w:val="ListParagraph"/>
         <w:numPr>
           <w:ilvl w:val="0"/>
           <w:numId w:val="20"/>
@@ -545,23 +499,21 @@
           <w:lang w:eastAsia="es-AR"/>
         </w:rPr>
       </w:pPr>
-      <w:proofErr w:type="spellStart"/>
       <w:r>
         <w:rPr>
           <w:rFonts w:ascii="Calibri" w:hAnsi="Calibri" w:cs="Calibri"/>
           <w:sz w:val="36"/>
           <w:szCs w:val="36"/>
         </w:rPr>
-        <w:t>Sorbelli</w:t>
-      </w:r>
-      <w:proofErr w:type="spellEnd"/>
+        <w:t xml:space="preserve">Sorbelli, Luciana </w:t>
+      </w:r>
       <w:r>
         <w:rPr>
           <w:rFonts w:ascii="Calibri" w:hAnsi="Calibri" w:cs="Calibri"/>
           <w:sz w:val="36"/>
           <w:szCs w:val="36"/>
         </w:rPr>
-        <w:t xml:space="preserve">, Luciana </w:t>
+        <w:t>141.977-8</w:t>
       </w:r>
       <w:r>
         <w:rPr>
@@ -569,14 +521,6 @@
           <w:sz w:val="36"/>
           <w:szCs w:val="36"/>
         </w:rPr>
-        <w:t>141.977-8</w:t>
-      </w:r>
-      <w:r>
-        <w:rPr>
-          <w:rFonts w:ascii="Calibri" w:hAnsi="Calibri" w:cs="Calibri"/>
-          <w:sz w:val="36"/>
-          <w:szCs w:val="36"/>
-        </w:rPr>
         <w:tab/>
       </w:r>
       <w:r>
@@ -1246,7 +1190,6 @@
           <w:lang w:eastAsia="es-AR"/>
         </w:rPr>
       </w:pPr>
-      <w:proofErr w:type="spellStart"/>
       <w:r>
         <w:rPr>
           <w:rFonts w:eastAsia="Times New Roman" w:cstheme="minorHAnsi"/>
@@ -1257,7 +1200,6 @@
         <w:lastRenderedPageBreak/>
         <w:t>Índice</w:t>
       </w:r>
-      <w:proofErr w:type="spellEnd"/>
       <w:r>
         <w:rPr>
           <w:rFonts w:eastAsia="Times New Roman" w:cstheme="minorHAnsi"/>
@@ -5421,12 +5363,15 @@
         <w:t>:</w:t>
       </w:r>
       <w:r>
-        <w:t xml:space="preserve"> Tabla que representa el modelado de todos los clientes. Llamamos cliente en nuestro sistema de venta a las entidades que pueden comprar pasajes o estadías ya adquiridas previamente por nosotros. Se identifican unívocamente por un campo ID y se almacena </w:t>
+        <w:t xml:space="preserve"> Tabla que representa el modelado de todos los clientes. Llamamos cliente en nuestro sistema de venta a las entidades que pueden comprar pasajes o estadías ya adquiridas previamente por nosotros. Se identifican unívocament</w:t>
+      </w:r>
+      <w:r>
+        <w:t>e por un campo ID. Se optó por un ID porque existían DNI repetidos en la tabla maestra y no era posible utilizar este campo como PK. Se almacena:</w:t>
       </w:r>
     </w:p>
     <w:p>
       <w:pPr>
-        <w:pStyle w:val="Prrafodelista"/>
+        <w:pStyle w:val="ListParagraph"/>
         <w:numPr>
           <w:ilvl w:val="0"/>
           <w:numId w:val="21"/>
@@ -5442,7 +5387,7 @@
     </w:p>
     <w:p>
       <w:pPr>
-        <w:pStyle w:val="Prrafodelista"/>
+        <w:pStyle w:val="ListParagraph"/>
         <w:numPr>
           <w:ilvl w:val="0"/>
           <w:numId w:val="21"/>
@@ -5458,7 +5403,7 @@
     </w:p>
     <w:p>
       <w:pPr>
-        <w:pStyle w:val="Prrafodelista"/>
+        <w:pStyle w:val="ListParagraph"/>
         <w:numPr>
           <w:ilvl w:val="0"/>
           <w:numId w:val="21"/>
@@ -5474,7 +5419,7 @@
     </w:p>
     <w:p>
       <w:pPr>
-        <w:pStyle w:val="Prrafodelista"/>
+        <w:pStyle w:val="ListParagraph"/>
         <w:numPr>
           <w:ilvl w:val="0"/>
           <w:numId w:val="21"/>
@@ -5490,7 +5435,7 @@
     </w:p>
     <w:p>
       <w:pPr>
-        <w:pStyle w:val="Prrafodelista"/>
+        <w:pStyle w:val="ListParagraph"/>
         <w:numPr>
           <w:ilvl w:val="0"/>
           <w:numId w:val="21"/>
@@ -5509,11 +5454,13 @@
     </w:p>
     <w:p>
       <w:pPr>
-        <w:pStyle w:val="Prrafodelista"/>
         <w:tabs>
           <w:tab w:val="left" w:pos="1935"/>
         </w:tabs>
       </w:pPr>
+      <w:r>
+        <w:tab/>
+      </w:r>
     </w:p>
     <w:p>
       <w:pPr>
@@ -5522,7 +5469,6 @@
         </w:tabs>
         <w:ind w:left="360"/>
       </w:pPr>
-      <w:proofErr w:type="spellStart"/>
       <w:r>
         <w:rPr>
           <w:b/>
@@ -5532,14 +5478,13 @@
         </w:rPr>
         <w:t>Compra_Estadia</w:t>
       </w:r>
-      <w:proofErr w:type="spellEnd"/>
       <w:r>
         <w:t xml:space="preserve">: Entidad que tiene la información de la compra de las estadías por parte de nuestra agencia respecto de la empresa que emite las estadías. En nuestro sistema se almacenan los siguientes datos de las compras de las estadías: </w:t>
       </w:r>
     </w:p>
     <w:p>
       <w:pPr>
-        <w:pStyle w:val="Prrafodelista"/>
+        <w:pStyle w:val="ListParagraph"/>
         <w:numPr>
           <w:ilvl w:val="0"/>
           <w:numId w:val="22"/>
@@ -5561,7 +5506,7 @@
     </w:p>
     <w:p>
       <w:pPr>
-        <w:pStyle w:val="Prrafodelista"/>
+        <w:pStyle w:val="ListParagraph"/>
         <w:numPr>
           <w:ilvl w:val="0"/>
           <w:numId w:val="22"/>
@@ -5577,7 +5522,7 @@
     </w:p>
     <w:p>
       <w:pPr>
-        <w:pStyle w:val="Prrafodelista"/>
+        <w:pStyle w:val="ListParagraph"/>
         <w:numPr>
           <w:ilvl w:val="0"/>
           <w:numId w:val="22"/>
@@ -5593,7 +5538,7 @@
     </w:p>
     <w:p>
       <w:pPr>
-        <w:pStyle w:val="Prrafodelista"/>
+        <w:pStyle w:val="ListParagraph"/>
         <w:numPr>
           <w:ilvl w:val="0"/>
           <w:numId w:val="22"/>
@@ -5609,7 +5554,7 @@
     </w:p>
     <w:p>
       <w:pPr>
-        <w:pStyle w:val="Prrafodelista"/>
+        <w:pStyle w:val="ListParagraph"/>
         <w:numPr>
           <w:ilvl w:val="0"/>
           <w:numId w:val="22"/>
@@ -5625,7 +5570,7 @@
     </w:p>
     <w:p>
       <w:pPr>
-        <w:pStyle w:val="Prrafodelista"/>
+        <w:pStyle w:val="ListParagraph"/>
         <w:numPr>
           <w:ilvl w:val="0"/>
           <w:numId w:val="22"/>
@@ -5641,7 +5586,7 @@
     </w:p>
     <w:p>
       <w:pPr>
-        <w:pStyle w:val="Prrafodelista"/>
+        <w:pStyle w:val="ListParagraph"/>
         <w:tabs>
           <w:tab w:val="left" w:pos="1935"/>
         </w:tabs>
@@ -5654,7 +5599,6 @@
         </w:tabs>
         <w:ind w:left="360"/>
       </w:pPr>
-      <w:proofErr w:type="spellStart"/>
       <w:r>
         <w:rPr>
           <w:b/>
@@ -5664,14 +5608,13 @@
         </w:rPr>
         <w:t>Compra_Pasaje</w:t>
       </w:r>
-      <w:proofErr w:type="spellEnd"/>
       <w:r>
         <w:t>: Tabla que representa la compra de los pasajes. Así como sucede con las estadías, los pasajes adquiridos por nuestra agencia deben ser previamente comprados a una empresa que omite estos pasajes. Dentro de la tabla se encuentran los datos de esa compra que son los siguientes:</w:t>
       </w:r>
     </w:p>
     <w:p>
       <w:pPr>
-        <w:pStyle w:val="Prrafodelista"/>
+        <w:pStyle w:val="ListParagraph"/>
         <w:numPr>
           <w:ilvl w:val="0"/>
           <w:numId w:val="23"/>
@@ -5686,7 +5629,7 @@
     </w:p>
     <w:p>
       <w:pPr>
-        <w:pStyle w:val="Prrafodelista"/>
+        <w:pStyle w:val="ListParagraph"/>
         <w:numPr>
           <w:ilvl w:val="0"/>
           <w:numId w:val="23"/>
@@ -5701,7 +5644,7 @@
     </w:p>
     <w:p>
       <w:pPr>
-        <w:pStyle w:val="Prrafodelista"/>
+        <w:pStyle w:val="ListParagraph"/>
         <w:numPr>
           <w:ilvl w:val="0"/>
           <w:numId w:val="23"/>
@@ -5716,7 +5659,7 @@
     </w:p>
     <w:p>
       <w:pPr>
-        <w:pStyle w:val="Prrafodelista"/>
+        <w:pStyle w:val="ListParagraph"/>
         <w:tabs>
           <w:tab w:val="left" w:pos="1935"/>
         </w:tabs>
@@ -5730,7 +5673,6 @@
         </w:tabs>
         <w:ind w:left="360"/>
       </w:pPr>
-      <w:proofErr w:type="spellStart"/>
       <w:r>
         <w:rPr>
           <w:b/>
@@ -5740,7 +5682,6 @@
         </w:rPr>
         <w:t>Estadia_Habitación</w:t>
       </w:r>
-      <w:proofErr w:type="spellEnd"/>
       <w:r>
         <w:t>:</w:t>
       </w:r>
@@ -5754,12 +5695,18 @@
         <w:t xml:space="preserve"> </w:t>
       </w:r>
       <w:r>
-        <w:t>Tabla intermedia (o entidad relacionante) que relaciona las estadías con sus respectivas habitaciones que pueden tener las mismas. Los datos que se persisten son:</w:t>
+        <w:t>Tabla intermedia (o entidad relacionante) que relaciona las estadías con sus respectivas habitaciones que pueden tener las mismas.</w:t>
+      </w:r>
+      <w:r>
+        <w:t xml:space="preserve"> De esta manera, se pueden fragmentar las estadías para no tener que vender todo el paquete que compramos en una sola operación.</w:t>
+      </w:r>
+      <w:r>
+        <w:t xml:space="preserve"> Los datos que se persisten son:</w:t>
       </w:r>
     </w:p>
     <w:p>
       <w:pPr>
-        <w:pStyle w:val="Prrafodelista"/>
+        <w:pStyle w:val="ListParagraph"/>
         <w:numPr>
           <w:ilvl w:val="0"/>
           <w:numId w:val="24"/>
@@ -5769,12 +5716,15 @@
         </w:tabs>
       </w:pPr>
       <w:r>
-        <w:t>Identificador perteneciente a la estadía comprada y</w:t>
+        <w:t>Identificador perte</w:t>
+      </w:r>
+      <w:r>
+        <w:t>neciente a la estadía comprada,</w:t>
       </w:r>
     </w:p>
     <w:p>
       <w:pPr>
-        <w:pStyle w:val="Prrafodelista"/>
+        <w:pStyle w:val="ListParagraph"/>
         <w:numPr>
           <w:ilvl w:val="0"/>
           <w:numId w:val="24"/>
@@ -5787,8 +5737,6 @@
         <w:t>Identificador perteneciente a la habitación.</w:t>
       </w:r>
     </w:p>
-    <w:p/>
-    <w:p/>
     <w:p>
       <w:pPr>
         <w:ind w:left="360"/>
@@ -5818,7 +5766,7 @@
     </w:p>
     <w:p>
       <w:pPr>
-        <w:pStyle w:val="Prrafodelista"/>
+        <w:pStyle w:val="ListParagraph"/>
         <w:numPr>
           <w:ilvl w:val="0"/>
           <w:numId w:val="25"/>
@@ -5830,7 +5778,7 @@
     </w:p>
     <w:p>
       <w:pPr>
-        <w:pStyle w:val="Prrafodelista"/>
+        <w:pStyle w:val="ListParagraph"/>
         <w:numPr>
           <w:ilvl w:val="0"/>
           <w:numId w:val="25"/>
@@ -5842,7 +5790,7 @@
     </w:p>
     <w:p>
       <w:pPr>
-        <w:pStyle w:val="Prrafodelista"/>
+        <w:pStyle w:val="ListParagraph"/>
         <w:numPr>
           <w:ilvl w:val="0"/>
           <w:numId w:val="25"/>
@@ -5854,7 +5802,7 @@
     </w:p>
     <w:p>
       <w:pPr>
-        <w:pStyle w:val="Prrafodelista"/>
+        <w:pStyle w:val="ListParagraph"/>
         <w:numPr>
           <w:ilvl w:val="0"/>
           <w:numId w:val="25"/>
@@ -5866,7 +5814,7 @@
     </w:p>
     <w:p>
       <w:pPr>
-        <w:pStyle w:val="Prrafodelista"/>
+        <w:pStyle w:val="ListParagraph"/>
         <w:ind w:left="1440"/>
       </w:pPr>
     </w:p>
@@ -5901,7 +5849,7 @@
     </w:p>
     <w:p>
       <w:pPr>
-        <w:pStyle w:val="Prrafodelista"/>
+        <w:pStyle w:val="ListParagraph"/>
         <w:numPr>
           <w:ilvl w:val="0"/>
           <w:numId w:val="26"/>
@@ -5916,7 +5864,7 @@
     </w:p>
     <w:p>
       <w:pPr>
-        <w:pStyle w:val="Prrafodelista"/>
+        <w:pStyle w:val="ListParagraph"/>
         <w:numPr>
           <w:ilvl w:val="0"/>
           <w:numId w:val="26"/>
@@ -5931,7 +5879,7 @@
     </w:p>
     <w:p>
       <w:pPr>
-        <w:pStyle w:val="Prrafodelista"/>
+        <w:pStyle w:val="ListParagraph"/>
         <w:numPr>
           <w:ilvl w:val="0"/>
           <w:numId w:val="26"/>
@@ -5946,7 +5894,7 @@
     </w:p>
     <w:p>
       <w:pPr>
-        <w:pStyle w:val="Prrafodelista"/>
+        <w:pStyle w:val="ListParagraph"/>
         <w:numPr>
           <w:ilvl w:val="0"/>
           <w:numId w:val="26"/>
@@ -5961,7 +5909,7 @@
     </w:p>
     <w:p>
       <w:pPr>
-        <w:pStyle w:val="Prrafodelista"/>
+        <w:pStyle w:val="ListParagraph"/>
         <w:numPr>
           <w:ilvl w:val="0"/>
           <w:numId w:val="26"/>
@@ -5976,7 +5924,7 @@
     </w:p>
     <w:p>
       <w:pPr>
-        <w:pStyle w:val="Prrafodelista"/>
+        <w:pStyle w:val="ListParagraph"/>
         <w:numPr>
           <w:ilvl w:val="0"/>
           <w:numId w:val="26"/>
@@ -5986,20 +5934,15 @@
         </w:tabs>
       </w:pPr>
       <w:r>
-        <w:t>booleano que indica si la habitación posee frente (</w:t>
-      </w:r>
-      <w:proofErr w:type="gramStart"/>
-      <w:r>
-        <w:t>visión hacia la calle?????</w:t>
-      </w:r>
-      <w:proofErr w:type="gramEnd"/>
-      <w:r>
-        <w:t xml:space="preserve">), </w:t>
+        <w:t>booleano que indic</w:t>
+      </w:r>
+      <w:r>
+        <w:t>a si la habitación posee frente,</w:t>
       </w:r>
     </w:p>
     <w:p>
       <w:pPr>
-        <w:pStyle w:val="Prrafodelista"/>
+        <w:pStyle w:val="ListParagraph"/>
         <w:numPr>
           <w:ilvl w:val="0"/>
           <w:numId w:val="26"/>
@@ -6009,12 +5952,15 @@
         </w:tabs>
       </w:pPr>
       <w:r>
-        <w:t xml:space="preserve">costo de la habitación (precio de compra) y </w:t>
+        <w:t xml:space="preserve">costo de la </w:t>
+      </w:r>
+      <w:r>
+        <w:t>habitación (precio de compra),</w:t>
       </w:r>
     </w:p>
     <w:p>
       <w:pPr>
-        <w:pStyle w:val="Prrafodelista"/>
+        <w:pStyle w:val="ListParagraph"/>
         <w:numPr>
           <w:ilvl w:val="0"/>
           <w:numId w:val="26"/>
@@ -6029,7 +5975,7 @@
     </w:p>
     <w:p>
       <w:pPr>
-        <w:pStyle w:val="Prrafodelista"/>
+        <w:pStyle w:val="ListParagraph"/>
         <w:tabs>
           <w:tab w:val="left" w:pos="1935"/>
         </w:tabs>
@@ -6058,6 +6004,8 @@
         </w:rPr>
         <w:t>Inconsistencia</w:t>
       </w:r>
+      <w:bookmarkStart w:id="0" w:name="_GoBack"/>
+      <w:bookmarkEnd w:id="0"/>
     </w:p>
     <w:p>
       <w:pPr>
@@ -6089,7 +6037,6 @@
         </w:tabs>
         <w:ind w:left="360"/>
       </w:pPr>
-      <w:proofErr w:type="spellStart"/>
       <w:r>
         <w:rPr>
           <w:b/>
@@ -6099,7 +6046,6 @@
         </w:rPr>
         <w:t>Pasaje_Anomalo</w:t>
       </w:r>
-      <w:proofErr w:type="spellEnd"/>
     </w:p>
     <w:p>
       <w:pPr>
@@ -6108,7 +6054,6 @@
         </w:tabs>
         <w:ind w:left="360"/>
       </w:pPr>
-      <w:proofErr w:type="spellStart"/>
       <w:r>
         <w:rPr>
           <w:b/>
@@ -6118,7 +6063,6 @@
         </w:rPr>
         <w:t>Venta_Estadia</w:t>
       </w:r>
-      <w:proofErr w:type="spellEnd"/>
     </w:p>
     <w:p>
       <w:pPr>
@@ -6133,7 +6077,6 @@
           <w:u w:val="single"/>
         </w:rPr>
       </w:pPr>
-      <w:proofErr w:type="spellStart"/>
       <w:r>
         <w:rPr>
           <w:b/>
@@ -6143,7 +6086,6 @@
         </w:rPr>
         <w:t>Venta_Estadia_Habitacion</w:t>
       </w:r>
-      <w:proofErr w:type="spellEnd"/>
     </w:p>
     <w:p>
       <w:pPr>
@@ -6200,163 +6142,27 @@
         </w:tabs>
       </w:pPr>
       <w:r>
-        <w:t xml:space="preserve">Como </w:t>
-      </w:r>
-      <w:proofErr w:type="spellStart"/>
-      <w:r>
-        <w:t>primary</w:t>
-      </w:r>
-      <w:proofErr w:type="spellEnd"/>
-      <w:r>
+        <w:t xml:space="preserve">Como primary key de tablas que no tenían un identificador en la Maestra, utilizamos la función </w:t>
+      </w:r>
+      <w:r>
+        <w:rPr>
+          <w:b/>
+          <w:i/>
+        </w:rPr>
+        <w:t>“select row_number() over (order by (select NULL))”</w:t>
+      </w:r>
+      <w:r>
+        <w:rPr>
+          <w:b/>
+          <w:i/>
+        </w:rPr>
         <w:t xml:space="preserve"> </w:t>
       </w:r>
-      <w:proofErr w:type="spellStart"/>
-      <w:r>
-        <w:t>key</w:t>
-      </w:r>
-      <w:proofErr w:type="spellEnd"/>
-      <w:r>
-        <w:t xml:space="preserve"> de tablas que no tenían un identificador en la Maestra, utilizamos la función </w:t>
-      </w:r>
-      <w:r>
-        <w:rPr>
-          <w:b/>
-          <w:i/>
-        </w:rPr>
-        <w:t>“</w:t>
-      </w:r>
-      <w:proofErr w:type="spellStart"/>
-      <w:r>
-        <w:rPr>
-          <w:b/>
-          <w:i/>
-        </w:rPr>
-        <w:t>select</w:t>
-      </w:r>
-      <w:proofErr w:type="spellEnd"/>
-      <w:r>
-        <w:rPr>
-          <w:b/>
-          <w:i/>
-        </w:rPr>
-        <w:t xml:space="preserve"> </w:t>
-      </w:r>
-      <w:proofErr w:type="spellStart"/>
-      <w:r>
-        <w:rPr>
-          <w:b/>
-          <w:i/>
-        </w:rPr>
-        <w:t>row_</w:t>
-      </w:r>
-      <w:proofErr w:type="gramStart"/>
-      <w:r>
-        <w:rPr>
-          <w:b/>
-          <w:i/>
-        </w:rPr>
-        <w:t>number</w:t>
-      </w:r>
-      <w:proofErr w:type="spellEnd"/>
-      <w:r>
-        <w:rPr>
-          <w:b/>
-          <w:i/>
-        </w:rPr>
-        <w:t>(</w:t>
-      </w:r>
-      <w:proofErr w:type="gramEnd"/>
-      <w:r>
-        <w:rPr>
-          <w:b/>
-          <w:i/>
-        </w:rPr>
-        <w:t xml:space="preserve">) </w:t>
-      </w:r>
-      <w:proofErr w:type="spellStart"/>
-      <w:r>
-        <w:rPr>
-          <w:b/>
-          <w:i/>
-        </w:rPr>
-        <w:t>over</w:t>
-      </w:r>
-      <w:proofErr w:type="spellEnd"/>
-      <w:r>
-        <w:rPr>
-          <w:b/>
-          <w:i/>
-        </w:rPr>
-        <w:t xml:space="preserve"> (</w:t>
-      </w:r>
-      <w:proofErr w:type="spellStart"/>
-      <w:r>
-        <w:rPr>
-          <w:b/>
-          <w:i/>
-        </w:rPr>
-        <w:t>order</w:t>
-      </w:r>
-      <w:proofErr w:type="spellEnd"/>
-      <w:r>
-        <w:rPr>
-          <w:b/>
-          <w:i/>
-        </w:rPr>
-        <w:t xml:space="preserve"> </w:t>
-      </w:r>
-      <w:proofErr w:type="spellStart"/>
-      <w:r>
-        <w:rPr>
-          <w:b/>
-          <w:i/>
-        </w:rPr>
-        <w:t>by</w:t>
-      </w:r>
-      <w:proofErr w:type="spellEnd"/>
-      <w:r>
-        <w:rPr>
-          <w:b/>
-          <w:i/>
-        </w:rPr>
-        <w:t xml:space="preserve"> (</w:t>
-      </w:r>
-      <w:proofErr w:type="spellStart"/>
-      <w:r>
-        <w:rPr>
-          <w:b/>
-          <w:i/>
-        </w:rPr>
-        <w:t>select</w:t>
-      </w:r>
-      <w:proofErr w:type="spellEnd"/>
-      <w:r>
-        <w:rPr>
-          <w:b/>
-          <w:i/>
-        </w:rPr>
-        <w:t xml:space="preserve"> NULL))”</w:t>
-      </w:r>
-      <w:r>
-        <w:rPr>
-          <w:b/>
-          <w:i/>
-        </w:rPr>
-        <w:t xml:space="preserve"> </w:t>
-      </w:r>
       <w:r>
         <w:t xml:space="preserve">. Lo que hace esta función es darte el número de fila que estás insertando. </w:t>
       </w:r>
       <w:r>
-        <w:t xml:space="preserve">Así quedaría como en esta </w:t>
-      </w:r>
-      <w:proofErr w:type="spellStart"/>
-      <w:r>
-        <w:t>query</w:t>
-      </w:r>
-      <w:proofErr w:type="spellEnd"/>
-      <w:r>
-        <w:t xml:space="preserve"> de la tabla Empresa.</w:t>
+        <w:t>Así quedaría como en esta query de la tabla Empresa.</w:t>
       </w:r>
     </w:p>
     <w:p>
@@ -6368,6 +6174,7 @@
       <w:r>
         <w:rPr>
           <w:noProof/>
+          <w:lang w:val="en-US"/>
         </w:rPr>
         <w:lastRenderedPageBreak/>
         <w:drawing>
@@ -6443,7 +6250,7 @@
 </file>
 
 <file path=word/endnotes.xml><?xml version="1.0" encoding="utf-8"?>
-<w:endnotes xmlns:wpc="http://schemas.microsoft.com/office/word/2010/wordprocessingCanvas" xmlns:cx="http://schemas.microsoft.com/office/drawing/2014/chartex" xmlns:cx1="http://schemas.microsoft.com/office/drawing/2015/9/8/chartex" xmlns:cx2="http://schemas.microsoft.com/office/drawing/2015/10/21/chartex" xmlns:cx3="http://schemas.microsoft.com/office/drawing/2016/5/9/chartex" xmlns:cx4="http://schemas.microsoft.com/office/drawing/2016/5/10/chartex" xmlns:cx5="http://schemas.microsoft.com/office/drawing/2016/5/11/chartex" xmlns:cx6="http://schemas.microsoft.com/office/drawing/2016/5/12/chartex" xmlns:cx7="http://schemas.microsoft.com/office/drawing/2016/5/13/chartex" xmlns:cx8="http://schemas.microsoft.com/office/drawing/2016/5/14/chartex" xmlns:mc="http://schemas.openxmlformats.org/markup-compatibility/2006" xmlns:aink="http://schemas.microsoft.com/office/drawing/2016/ink" xmlns:am3d="http://schemas.microsoft.com/office/drawing/2017/model3d" xmlns:o="urn:schemas-microsoft-com:office:office" xmlns:r="http://schemas.openxmlformats.org/officeDocument/2006/relationships" xmlns:m="http://schemas.openxmlformats.org/officeDocument/2006/math" xmlns:v="urn:schemas-microsoft-com:vml" xmlns:wp14="http://schemas.microsoft.com/office/word/2010/wordprocessingDrawing" xmlns:wp="http://schemas.openxmlformats.org/drawingml/2006/wordprocessingDrawing" xmlns:w10="urn:schemas-microsoft-com:office:word" xmlns:w="http://schemas.openxmlformats.org/wordprocessingml/2006/main" xmlns:w14="http://schemas.microsoft.com/office/word/2010/wordml" xmlns:w15="http://schemas.microsoft.com/office/word/2012/wordml" xmlns:w16cex="http://schemas.microsoft.com/office/word/2018/wordml/cex" xmlns:w16cid="http://schemas.microsoft.com/office/word/2016/wordml/cid" xmlns:w16="http://schemas.microsoft.com/office/word/2018/wordml" xmlns:w16se="http://schemas.microsoft.com/office/word/2015/wordml/symex" xmlns:wpg="http://schemas.microsoft.com/office/word/2010/wordprocessingGroup" xmlns:wpi="http://schemas.microsoft.com/office/word/2010/wordprocessingInk" xmlns:wne="http://schemas.microsoft.com/office/word/2006/wordml" xmlns:wps="http://schemas.microsoft.com/office/word/2010/wordprocessingShape" mc:Ignorable="w14 w15 w16se w16cid w16 w16cex wp14">
+<w:endnotes xmlns:wpc="http://schemas.microsoft.com/office/word/2010/wordprocessingCanvas" xmlns:cx="http://schemas.microsoft.com/office/drawing/2014/chartex" xmlns:mc="http://schemas.openxmlformats.org/markup-compatibility/2006" xmlns:o="urn:schemas-microsoft-com:office:office" xmlns:r="http://schemas.openxmlformats.org/officeDocument/2006/relationships" xmlns:m="http://schemas.openxmlformats.org/officeDocument/2006/math" xmlns:v="urn:schemas-microsoft-com:vml" xmlns:wp14="http://schemas.microsoft.com/office/word/2010/wordprocessingDrawing" xmlns:wp="http://schemas.openxmlformats.org/drawingml/2006/wordprocessingDrawing" xmlns:w10="urn:schemas-microsoft-com:office:word" xmlns:w="http://schemas.openxmlformats.org/wordprocessingml/2006/main" xmlns:w14="http://schemas.microsoft.com/office/word/2010/wordml" xmlns:w15="http://schemas.microsoft.com/office/word/2012/wordml" xmlns:w16se="http://schemas.microsoft.com/office/word/2015/wordml/symex" xmlns:wpg="http://schemas.microsoft.com/office/word/2010/wordprocessingGroup" xmlns:wpi="http://schemas.microsoft.com/office/word/2010/wordprocessingInk" xmlns:wne="http://schemas.microsoft.com/office/word/2006/wordml" xmlns:wps="http://schemas.microsoft.com/office/word/2010/wordprocessingShape" mc:Ignorable="w14 w15 w16se wp14">
   <w:endnote w:type="separator" w:id="-1">
     <w:p>
       <w:pPr>
@@ -6468,10 +6275,10 @@
 </file>
 
 <file path=word/footer1.xml><?xml version="1.0" encoding="utf-8"?>
-<w:ftr xmlns:wpc="http://schemas.microsoft.com/office/word/2010/wordprocessingCanvas" xmlns:cx="http://schemas.microsoft.com/office/drawing/2014/chartex" xmlns:cx1="http://schemas.microsoft.com/office/drawing/2015/9/8/chartex" xmlns:cx2="http://schemas.microsoft.com/office/drawing/2015/10/21/chartex" xmlns:cx3="http://schemas.microsoft.com/office/drawing/2016/5/9/chartex" xmlns:cx4="http://schemas.microsoft.com/office/drawing/2016/5/10/chartex" xmlns:cx5="http://schemas.microsoft.com/office/drawing/2016/5/11/chartex" xmlns:cx6="http://schemas.microsoft.com/office/drawing/2016/5/12/chartex" xmlns:cx7="http://schemas.microsoft.com/office/drawing/2016/5/13/chartex" xmlns:cx8="http://schemas.microsoft.com/office/drawing/2016/5/14/chartex" xmlns:mc="http://schemas.openxmlformats.org/markup-compatibility/2006" xmlns:aink="http://schemas.microsoft.com/office/drawing/2016/ink" xmlns:am3d="http://schemas.microsoft.com/office/drawing/2017/model3d" xmlns:o="urn:schemas-microsoft-com:office:office" xmlns:r="http://schemas.openxmlformats.org/officeDocument/2006/relationships" xmlns:m="http://schemas.openxmlformats.org/officeDocument/2006/math" xmlns:v="urn:schemas-microsoft-com:vml" xmlns:wp14="http://schemas.microsoft.com/office/word/2010/wordprocessingDrawing" xmlns:wp="http://schemas.openxmlformats.org/drawingml/2006/wordprocessingDrawing" xmlns:w10="urn:schemas-microsoft-com:office:word" xmlns:w="http://schemas.openxmlformats.org/wordprocessingml/2006/main" xmlns:w14="http://schemas.microsoft.com/office/word/2010/wordml" xmlns:w15="http://schemas.microsoft.com/office/word/2012/wordml" xmlns:w16cex="http://schemas.microsoft.com/office/word/2018/wordml/cex" xmlns:w16cid="http://schemas.microsoft.com/office/word/2016/wordml/cid" xmlns:w16="http://schemas.microsoft.com/office/word/2018/wordml" xmlns:w16se="http://schemas.microsoft.com/office/word/2015/wordml/symex" xmlns:wpg="http://schemas.microsoft.com/office/word/2010/wordprocessingGroup" xmlns:wpi="http://schemas.microsoft.com/office/word/2010/wordprocessingInk" xmlns:wne="http://schemas.microsoft.com/office/word/2006/wordml" xmlns:wps="http://schemas.microsoft.com/office/word/2010/wordprocessingShape" mc:Ignorable="w14 w15 w16se w16cid w16 w16cex wp14">
+<w:ftr xmlns:wpc="http://schemas.microsoft.com/office/word/2010/wordprocessingCanvas" xmlns:cx="http://schemas.microsoft.com/office/drawing/2014/chartex" xmlns:mc="http://schemas.openxmlformats.org/markup-compatibility/2006" xmlns:o="urn:schemas-microsoft-com:office:office" xmlns:r="http://schemas.openxmlformats.org/officeDocument/2006/relationships" xmlns:m="http://schemas.openxmlformats.org/officeDocument/2006/math" xmlns:v="urn:schemas-microsoft-com:vml" xmlns:wp14="http://schemas.microsoft.com/office/word/2010/wordprocessingDrawing" xmlns:wp="http://schemas.openxmlformats.org/drawingml/2006/wordprocessingDrawing" xmlns:w10="urn:schemas-microsoft-com:office:word" xmlns:w="http://schemas.openxmlformats.org/wordprocessingml/2006/main" xmlns:w14="http://schemas.microsoft.com/office/word/2010/wordml" xmlns:w15="http://schemas.microsoft.com/office/word/2012/wordml" xmlns:w16se="http://schemas.microsoft.com/office/word/2015/wordml/symex" xmlns:wpg="http://schemas.microsoft.com/office/word/2010/wordprocessingGroup" xmlns:wpi="http://schemas.microsoft.com/office/word/2010/wordprocessingInk" xmlns:wne="http://schemas.microsoft.com/office/word/2006/wordml" xmlns:wps="http://schemas.microsoft.com/office/word/2010/wordprocessingShape" mc:Ignorable="w14 w15 w16se wp14">
   <w:p>
     <w:pPr>
-      <w:pStyle w:val="Piedepgina"/>
+      <w:pStyle w:val="Footer"/>
       <w:pBdr>
         <w:top w:val="thinThickSmallGap" w:sz="24" w:space="1" w:color="622423" w:themeColor="accent2" w:themeShade="7F"/>
       </w:pBdr>
@@ -6526,7 +6333,7 @@
         <w:rFonts w:eastAsiaTheme="majorEastAsia" w:cstheme="minorHAnsi"/>
         <w:noProof/>
       </w:rPr>
-      <w:t>2</w:t>
+      <w:t>3</w:t>
     </w:r>
     <w:r>
       <w:rPr>
@@ -6538,7 +6345,7 @@
   </w:p>
   <w:p>
     <w:pPr>
-      <w:pStyle w:val="Piedepgina"/>
+      <w:pStyle w:val="Footer"/>
       <w:rPr>
         <w:rFonts w:cstheme="minorHAnsi"/>
       </w:rPr>
@@ -6548,7 +6355,7 @@
 </file>
 
 <file path=word/footer2.xml><?xml version="1.0" encoding="utf-8"?>
-<w:ftr xmlns:wpc="http://schemas.microsoft.com/office/word/2010/wordprocessingCanvas" xmlns:cx="http://schemas.microsoft.com/office/drawing/2014/chartex" xmlns:cx1="http://schemas.microsoft.com/office/drawing/2015/9/8/chartex" xmlns:cx2="http://schemas.microsoft.com/office/drawing/2015/10/21/chartex" xmlns:cx3="http://schemas.microsoft.com/office/drawing/2016/5/9/chartex" xmlns:cx4="http://schemas.microsoft.com/office/drawing/2016/5/10/chartex" xmlns:cx5="http://schemas.microsoft.com/office/drawing/2016/5/11/chartex" xmlns:cx6="http://schemas.microsoft.com/office/drawing/2016/5/12/chartex" xmlns:cx7="http://schemas.microsoft.com/office/drawing/2016/5/13/chartex" xmlns:cx8="http://schemas.microsoft.com/office/drawing/2016/5/14/chartex" xmlns:mc="http://schemas.openxmlformats.org/markup-compatibility/2006" xmlns:aink="http://schemas.microsoft.com/office/drawing/2016/ink" xmlns:am3d="http://schemas.microsoft.com/office/drawing/2017/model3d" xmlns:o="urn:schemas-microsoft-com:office:office" xmlns:r="http://schemas.openxmlformats.org/officeDocument/2006/relationships" xmlns:m="http://schemas.openxmlformats.org/officeDocument/2006/math" xmlns:v="urn:schemas-microsoft-com:vml" xmlns:wp14="http://schemas.microsoft.com/office/word/2010/wordprocessingDrawing" xmlns:wp="http://schemas.openxmlformats.org/drawingml/2006/wordprocessingDrawing" xmlns:w10="urn:schemas-microsoft-com:office:word" xmlns:w="http://schemas.openxmlformats.org/wordprocessingml/2006/main" xmlns:w14="http://schemas.microsoft.com/office/word/2010/wordml" xmlns:w15="http://schemas.microsoft.com/office/word/2012/wordml" xmlns:w16cex="http://schemas.microsoft.com/office/word/2018/wordml/cex" xmlns:w16cid="http://schemas.microsoft.com/office/word/2016/wordml/cid" xmlns:w16="http://schemas.microsoft.com/office/word/2018/wordml" xmlns:w16se="http://schemas.microsoft.com/office/word/2015/wordml/symex" xmlns:wpg="http://schemas.microsoft.com/office/word/2010/wordprocessingGroup" xmlns:wpi="http://schemas.microsoft.com/office/word/2010/wordprocessingInk" xmlns:wne="http://schemas.microsoft.com/office/word/2006/wordml" xmlns:wps="http://schemas.microsoft.com/office/word/2010/wordprocessingShape" mc:Ignorable="w14 w15 w16se w16cid w16 w16cex wp14">
+<w:ftr xmlns:wpc="http://schemas.microsoft.com/office/word/2010/wordprocessingCanvas" xmlns:cx="http://schemas.microsoft.com/office/drawing/2014/chartex" xmlns:mc="http://schemas.openxmlformats.org/markup-compatibility/2006" xmlns:o="urn:schemas-microsoft-com:office:office" xmlns:r="http://schemas.openxmlformats.org/officeDocument/2006/relationships" xmlns:m="http://schemas.openxmlformats.org/officeDocument/2006/math" xmlns:v="urn:schemas-microsoft-com:vml" xmlns:wp14="http://schemas.microsoft.com/office/word/2010/wordprocessingDrawing" xmlns:wp="http://schemas.openxmlformats.org/drawingml/2006/wordprocessingDrawing" xmlns:w10="urn:schemas-microsoft-com:office:word" xmlns:w="http://schemas.openxmlformats.org/wordprocessingml/2006/main" xmlns:w14="http://schemas.microsoft.com/office/word/2010/wordml" xmlns:w15="http://schemas.microsoft.com/office/word/2012/wordml" xmlns:w16se="http://schemas.microsoft.com/office/word/2015/wordml/symex" xmlns:wpg="http://schemas.microsoft.com/office/word/2010/wordprocessingGroup" xmlns:wpi="http://schemas.microsoft.com/office/word/2010/wordprocessingInk" xmlns:wne="http://schemas.microsoft.com/office/word/2006/wordml" xmlns:wps="http://schemas.microsoft.com/office/word/2010/wordprocessingShape" mc:Ignorable="w14 w15 w16se wp14">
   <w:tbl>
     <w:tblPr>
       <w:tblW w:w="0" w:type="auto"/>
@@ -6567,7 +6374,7 @@
         </w:tcPr>
         <w:p>
           <w:pPr>
-            <w:pStyle w:val="Encabezado"/>
+            <w:pStyle w:val="Header"/>
             <w:ind w:left="-115"/>
           </w:pPr>
         </w:p>
@@ -6578,7 +6385,7 @@
         </w:tcPr>
         <w:p>
           <w:pPr>
-            <w:pStyle w:val="Encabezado"/>
+            <w:pStyle w:val="Header"/>
             <w:jc w:val="center"/>
           </w:pPr>
         </w:p>
@@ -6589,7 +6396,7 @@
         </w:tcPr>
         <w:p>
           <w:pPr>
-            <w:pStyle w:val="Encabezado"/>
+            <w:pStyle w:val="Header"/>
             <w:ind w:right="-115"/>
             <w:jc w:val="right"/>
           </w:pPr>
@@ -6599,14 +6406,14 @@
   </w:tbl>
   <w:p>
     <w:pPr>
-      <w:pStyle w:val="Piedepgina"/>
+      <w:pStyle w:val="Footer"/>
     </w:pPr>
   </w:p>
 </w:ftr>
 </file>
 
 <file path=word/footnotes.xml><?xml version="1.0" encoding="utf-8"?>
-<w:footnotes xmlns:wpc="http://schemas.microsoft.com/office/word/2010/wordprocessingCanvas" xmlns:cx="http://schemas.microsoft.com/office/drawing/2014/chartex" xmlns:cx1="http://schemas.microsoft.com/office/drawing/2015/9/8/chartex" xmlns:cx2="http://schemas.microsoft.com/office/drawing/2015/10/21/chartex" xmlns:cx3="http://schemas.microsoft.com/office/drawing/2016/5/9/chartex" xmlns:cx4="http://schemas.microsoft.com/office/drawing/2016/5/10/chartex" xmlns:cx5="http://schemas.microsoft.com/office/drawing/2016/5/11/chartex" xmlns:cx6="http://schemas.microsoft.com/office/drawing/2016/5/12/chartex" xmlns:cx7="http://schemas.microsoft.com/office/drawing/2016/5/13/chartex" xmlns:cx8="http://schemas.microsoft.com/office/drawing/2016/5/14/chartex" xmlns:mc="http://schemas.openxmlformats.org/markup-compatibility/2006" xmlns:aink="http://schemas.microsoft.com/office/drawing/2016/ink" xmlns:am3d="http://schemas.microsoft.com/office/drawing/2017/model3d" xmlns:o="urn:schemas-microsoft-com:office:office" xmlns:r="http://schemas.openxmlformats.org/officeDocument/2006/relationships" xmlns:m="http://schemas.openxmlformats.org/officeDocument/2006/math" xmlns:v="urn:schemas-microsoft-com:vml" xmlns:wp14="http://schemas.microsoft.com/office/word/2010/wordprocessingDrawing" xmlns:wp="http://schemas.openxmlformats.org/drawingml/2006/wordprocessingDrawing" xmlns:w10="urn:schemas-microsoft-com:office:word" xmlns:w="http://schemas.openxmlformats.org/wordprocessingml/2006/main" xmlns:w14="http://schemas.microsoft.com/office/word/2010/wordml" xmlns:w15="http://schemas.microsoft.com/office/word/2012/wordml" xmlns:w16cex="http://schemas.microsoft.com/office/word/2018/wordml/cex" xmlns:w16cid="http://schemas.microsoft.com/office/word/2016/wordml/cid" xmlns:w16="http://schemas.microsoft.com/office/word/2018/wordml" xmlns:w16se="http://schemas.microsoft.com/office/word/2015/wordml/symex" xmlns:wpg="http://schemas.microsoft.com/office/word/2010/wordprocessingGroup" xmlns:wpi="http://schemas.microsoft.com/office/word/2010/wordprocessingInk" xmlns:wne="http://schemas.microsoft.com/office/word/2006/wordml" xmlns:wps="http://schemas.microsoft.com/office/word/2010/wordprocessingShape" mc:Ignorable="w14 w15 w16se w16cid w16 w16cex wp14">
+<w:footnotes xmlns:wpc="http://schemas.microsoft.com/office/word/2010/wordprocessingCanvas" xmlns:cx="http://schemas.microsoft.com/office/drawing/2014/chartex" xmlns:mc="http://schemas.openxmlformats.org/markup-compatibility/2006" xmlns:o="urn:schemas-microsoft-com:office:office" xmlns:r="http://schemas.openxmlformats.org/officeDocument/2006/relationships" xmlns:m="http://schemas.openxmlformats.org/officeDocument/2006/math" xmlns:v="urn:schemas-microsoft-com:vml" xmlns:wp14="http://schemas.microsoft.com/office/word/2010/wordprocessingDrawing" xmlns:wp="http://schemas.openxmlformats.org/drawingml/2006/wordprocessingDrawing" xmlns:w10="urn:schemas-microsoft-com:office:word" xmlns:w="http://schemas.openxmlformats.org/wordprocessingml/2006/main" xmlns:w14="http://schemas.microsoft.com/office/word/2010/wordml" xmlns:w15="http://schemas.microsoft.com/office/word/2012/wordml" xmlns:w16se="http://schemas.microsoft.com/office/word/2015/wordml/symex" xmlns:wpg="http://schemas.microsoft.com/office/word/2010/wordprocessingGroup" xmlns:wpi="http://schemas.microsoft.com/office/word/2010/wordprocessingInk" xmlns:wne="http://schemas.microsoft.com/office/word/2006/wordml" xmlns:wps="http://schemas.microsoft.com/office/word/2010/wordprocessingShape" mc:Ignorable="w14 w15 w16se wp14">
   <w:footnote w:type="separator" w:id="-1">
     <w:p>
       <w:pPr>
@@ -6631,7 +6438,7 @@
 </file>
 
 <file path=word/header1.xml><?xml version="1.0" encoding="utf-8"?>
-<w:hdr xmlns:wpc="http://schemas.microsoft.com/office/word/2010/wordprocessingCanvas" xmlns:cx="http://schemas.microsoft.com/office/drawing/2014/chartex" xmlns:cx1="http://schemas.microsoft.com/office/drawing/2015/9/8/chartex" xmlns:cx2="http://schemas.microsoft.com/office/drawing/2015/10/21/chartex" xmlns:cx3="http://schemas.microsoft.com/office/drawing/2016/5/9/chartex" xmlns:cx4="http://schemas.microsoft.com/office/drawing/2016/5/10/chartex" xmlns:cx5="http://schemas.microsoft.com/office/drawing/2016/5/11/chartex" xmlns:cx6="http://schemas.microsoft.com/office/drawing/2016/5/12/chartex" xmlns:cx7="http://schemas.microsoft.com/office/drawing/2016/5/13/chartex" xmlns:cx8="http://schemas.microsoft.com/office/drawing/2016/5/14/chartex" xmlns:mc="http://schemas.openxmlformats.org/markup-compatibility/2006" xmlns:aink="http://schemas.microsoft.com/office/drawing/2016/ink" xmlns:am3d="http://schemas.microsoft.com/office/drawing/2017/model3d" xmlns:o="urn:schemas-microsoft-com:office:office" xmlns:r="http://schemas.openxmlformats.org/officeDocument/2006/relationships" xmlns:m="http://schemas.openxmlformats.org/officeDocument/2006/math" xmlns:v="urn:schemas-microsoft-com:vml" xmlns:wp14="http://schemas.microsoft.com/office/word/2010/wordprocessingDrawing" xmlns:wp="http://schemas.openxmlformats.org/drawingml/2006/wordprocessingDrawing" xmlns:w10="urn:schemas-microsoft-com:office:word" xmlns:w="http://schemas.openxmlformats.org/wordprocessingml/2006/main" xmlns:w14="http://schemas.microsoft.com/office/word/2010/wordml" xmlns:w15="http://schemas.microsoft.com/office/word/2012/wordml" xmlns:w16cex="http://schemas.microsoft.com/office/word/2018/wordml/cex" xmlns:w16cid="http://schemas.microsoft.com/office/word/2016/wordml/cid" xmlns:w16="http://schemas.microsoft.com/office/word/2018/wordml" xmlns:w16se="http://schemas.microsoft.com/office/word/2015/wordml/symex" xmlns:wpg="http://schemas.microsoft.com/office/word/2010/wordprocessingGroup" xmlns:wpi="http://schemas.microsoft.com/office/word/2010/wordprocessingInk" xmlns:wne="http://schemas.microsoft.com/office/word/2006/wordml" xmlns:wps="http://schemas.microsoft.com/office/word/2010/wordprocessingShape" mc:Ignorable="w14 w15 w16se w16cid w16 w16cex wp14">
+<w:hdr xmlns:wpc="http://schemas.microsoft.com/office/word/2010/wordprocessingCanvas" xmlns:cx="http://schemas.microsoft.com/office/drawing/2014/chartex" xmlns:mc="http://schemas.openxmlformats.org/markup-compatibility/2006" xmlns:o="urn:schemas-microsoft-com:office:office" xmlns:r="http://schemas.openxmlformats.org/officeDocument/2006/relationships" xmlns:m="http://schemas.openxmlformats.org/officeDocument/2006/math" xmlns:v="urn:schemas-microsoft-com:vml" xmlns:wp14="http://schemas.microsoft.com/office/word/2010/wordprocessingDrawing" xmlns:wp="http://schemas.openxmlformats.org/drawingml/2006/wordprocessingDrawing" xmlns:w10="urn:schemas-microsoft-com:office:word" xmlns:w="http://schemas.openxmlformats.org/wordprocessingml/2006/main" xmlns:w14="http://schemas.microsoft.com/office/word/2010/wordml" xmlns:w15="http://schemas.microsoft.com/office/word/2012/wordml" xmlns:w16se="http://schemas.microsoft.com/office/word/2015/wordml/symex" xmlns:wpg="http://schemas.microsoft.com/office/word/2010/wordprocessingGroup" xmlns:wpi="http://schemas.microsoft.com/office/word/2010/wordprocessingInk" xmlns:wne="http://schemas.microsoft.com/office/word/2006/wordml" xmlns:wps="http://schemas.microsoft.com/office/word/2010/wordprocessingShape" mc:Ignorable="w14 w15 w16se wp14">
   <w:tbl>
     <w:tblPr>
       <w:tblW w:w="0" w:type="auto"/>
@@ -6650,7 +6457,7 @@
         </w:tcPr>
         <w:p>
           <w:pPr>
-            <w:pStyle w:val="Encabezado"/>
+            <w:pStyle w:val="Header"/>
             <w:ind w:left="-115"/>
           </w:pPr>
         </w:p>
@@ -6661,7 +6468,7 @@
         </w:tcPr>
         <w:p>
           <w:pPr>
-            <w:pStyle w:val="Encabezado"/>
+            <w:pStyle w:val="Header"/>
             <w:jc w:val="center"/>
           </w:pPr>
         </w:p>
@@ -6672,7 +6479,7 @@
         </w:tcPr>
         <w:p>
           <w:pPr>
-            <w:pStyle w:val="Encabezado"/>
+            <w:pStyle w:val="Header"/>
             <w:ind w:right="-115"/>
             <w:jc w:val="right"/>
           </w:pPr>
@@ -6682,14 +6489,14 @@
   </w:tbl>
   <w:p>
     <w:pPr>
-      <w:pStyle w:val="Encabezado"/>
+      <w:pStyle w:val="Header"/>
     </w:pPr>
   </w:p>
 </w:hdr>
 </file>
 
 <file path=word/header2.xml><?xml version="1.0" encoding="utf-8"?>
-<w:hdr xmlns:wpc="http://schemas.microsoft.com/office/word/2010/wordprocessingCanvas" xmlns:cx="http://schemas.microsoft.com/office/drawing/2014/chartex" xmlns:cx1="http://schemas.microsoft.com/office/drawing/2015/9/8/chartex" xmlns:cx2="http://schemas.microsoft.com/office/drawing/2015/10/21/chartex" xmlns:cx3="http://schemas.microsoft.com/office/drawing/2016/5/9/chartex" xmlns:cx4="http://schemas.microsoft.com/office/drawing/2016/5/10/chartex" xmlns:cx5="http://schemas.microsoft.com/office/drawing/2016/5/11/chartex" xmlns:cx6="http://schemas.microsoft.com/office/drawing/2016/5/12/chartex" xmlns:cx7="http://schemas.microsoft.com/office/drawing/2016/5/13/chartex" xmlns:cx8="http://schemas.microsoft.com/office/drawing/2016/5/14/chartex" xmlns:mc="http://schemas.openxmlformats.org/markup-compatibility/2006" xmlns:aink="http://schemas.microsoft.com/office/drawing/2016/ink" xmlns:am3d="http://schemas.microsoft.com/office/drawing/2017/model3d" xmlns:o="urn:schemas-microsoft-com:office:office" xmlns:r="http://schemas.openxmlformats.org/officeDocument/2006/relationships" xmlns:m="http://schemas.openxmlformats.org/officeDocument/2006/math" xmlns:v="urn:schemas-microsoft-com:vml" xmlns:wp14="http://schemas.microsoft.com/office/word/2010/wordprocessingDrawing" xmlns:wp="http://schemas.openxmlformats.org/drawingml/2006/wordprocessingDrawing" xmlns:w10="urn:schemas-microsoft-com:office:word" xmlns:w="http://schemas.openxmlformats.org/wordprocessingml/2006/main" xmlns:w14="http://schemas.microsoft.com/office/word/2010/wordml" xmlns:w15="http://schemas.microsoft.com/office/word/2012/wordml" xmlns:w16cex="http://schemas.microsoft.com/office/word/2018/wordml/cex" xmlns:w16cid="http://schemas.microsoft.com/office/word/2016/wordml/cid" xmlns:w16="http://schemas.microsoft.com/office/word/2018/wordml" xmlns:w16se="http://schemas.microsoft.com/office/word/2015/wordml/symex" xmlns:wpg="http://schemas.microsoft.com/office/word/2010/wordprocessingGroup" xmlns:wpi="http://schemas.microsoft.com/office/word/2010/wordprocessingInk" xmlns:wne="http://schemas.microsoft.com/office/word/2006/wordml" xmlns:wps="http://schemas.microsoft.com/office/word/2010/wordprocessingShape" mc:Ignorable="w14 w15 w16se w16cid w16 w16cex wp14">
+<w:hdr xmlns:wpc="http://schemas.microsoft.com/office/word/2010/wordprocessingCanvas" xmlns:cx="http://schemas.microsoft.com/office/drawing/2014/chartex" xmlns:mc="http://schemas.openxmlformats.org/markup-compatibility/2006" xmlns:o="urn:schemas-microsoft-com:office:office" xmlns:r="http://schemas.openxmlformats.org/officeDocument/2006/relationships" xmlns:m="http://schemas.openxmlformats.org/officeDocument/2006/math" xmlns:v="urn:schemas-microsoft-com:vml" xmlns:wp14="http://schemas.microsoft.com/office/word/2010/wordprocessingDrawing" xmlns:wp="http://schemas.openxmlformats.org/drawingml/2006/wordprocessingDrawing" xmlns:w10="urn:schemas-microsoft-com:office:word" xmlns:w="http://schemas.openxmlformats.org/wordprocessingml/2006/main" xmlns:w14="http://schemas.microsoft.com/office/word/2010/wordml" xmlns:w15="http://schemas.microsoft.com/office/word/2012/wordml" xmlns:w16se="http://schemas.microsoft.com/office/word/2015/wordml/symex" xmlns:wpg="http://schemas.microsoft.com/office/word/2010/wordprocessingGroup" xmlns:wpi="http://schemas.microsoft.com/office/word/2010/wordprocessingInk" xmlns:wne="http://schemas.microsoft.com/office/word/2006/wordml" xmlns:wps="http://schemas.microsoft.com/office/word/2010/wordprocessingShape" mc:Ignorable="w14 w15 w16se wp14">
   <w:tbl>
     <w:tblPr>
       <w:tblW w:w="0" w:type="auto"/>
@@ -6708,7 +6515,7 @@
         </w:tcPr>
         <w:p>
           <w:pPr>
-            <w:pStyle w:val="Encabezado"/>
+            <w:pStyle w:val="Header"/>
             <w:ind w:left="-115"/>
           </w:pPr>
         </w:p>
@@ -6719,7 +6526,7 @@
         </w:tcPr>
         <w:p>
           <w:pPr>
-            <w:pStyle w:val="Encabezado"/>
+            <w:pStyle w:val="Header"/>
             <w:jc w:val="center"/>
           </w:pPr>
         </w:p>
@@ -6730,7 +6537,7 @@
         </w:tcPr>
         <w:p>
           <w:pPr>
-            <w:pStyle w:val="Encabezado"/>
+            <w:pStyle w:val="Header"/>
             <w:ind w:right="-115"/>
             <w:jc w:val="right"/>
           </w:pPr>
@@ -6740,14 +6547,14 @@
   </w:tbl>
   <w:p>
     <w:pPr>
-      <w:pStyle w:val="Encabezado"/>
+      <w:pStyle w:val="Header"/>
     </w:pPr>
   </w:p>
 </w:hdr>
 </file>
 
 <file path=word/numbering.xml><?xml version="1.0" encoding="utf-8"?>
-<w:numbering xmlns:wpc="http://schemas.microsoft.com/office/word/2010/wordprocessingCanvas" xmlns:cx="http://schemas.microsoft.com/office/drawing/2014/chartex" xmlns:cx1="http://schemas.microsoft.com/office/drawing/2015/9/8/chartex" xmlns:cx2="http://schemas.microsoft.com/office/drawing/2015/10/21/chartex" xmlns:cx3="http://schemas.microsoft.com/office/drawing/2016/5/9/chartex" xmlns:cx4="http://schemas.microsoft.com/office/drawing/2016/5/10/chartex" xmlns:cx5="http://schemas.microsoft.com/office/drawing/2016/5/11/chartex" xmlns:cx6="http://schemas.microsoft.com/office/drawing/2016/5/12/chartex" xmlns:cx7="http://schemas.microsoft.com/office/drawing/2016/5/13/chartex" xmlns:cx8="http://schemas.microsoft.com/office/drawing/2016/5/14/chartex" xmlns:mc="http://schemas.openxmlformats.org/markup-compatibility/2006" xmlns:aink="http://schemas.microsoft.com/office/drawing/2016/ink" xmlns:am3d="http://schemas.microsoft.com/office/drawing/2017/model3d" xmlns:o="urn:schemas-microsoft-com:office:office" xmlns:r="http://schemas.openxmlformats.org/officeDocument/2006/relationships" xmlns:m="http://schemas.openxmlformats.org/officeDocument/2006/math" xmlns:v="urn:schemas-microsoft-com:vml" xmlns:wp14="http://schemas.microsoft.com/office/word/2010/wordprocessingDrawing" xmlns:wp="http://schemas.openxmlformats.org/drawingml/2006/wordprocessingDrawing" xmlns:w10="urn:schemas-microsoft-com:office:word" xmlns:w="http://schemas.openxmlformats.org/wordprocessingml/2006/main" xmlns:w14="http://schemas.microsoft.com/office/word/2010/wordml" xmlns:w15="http://schemas.microsoft.com/office/word/2012/wordml" xmlns:w16cex="http://schemas.microsoft.com/office/word/2018/wordml/cex" xmlns:w16cid="http://schemas.microsoft.com/office/word/2016/wordml/cid" xmlns:w16="http://schemas.microsoft.com/office/word/2018/wordml" xmlns:w16se="http://schemas.microsoft.com/office/word/2015/wordml/symex" xmlns:wpg="http://schemas.microsoft.com/office/word/2010/wordprocessingGroup" xmlns:wpi="http://schemas.microsoft.com/office/word/2010/wordprocessingInk" xmlns:wne="http://schemas.microsoft.com/office/word/2006/wordml" xmlns:wps="http://schemas.microsoft.com/office/word/2010/wordprocessingShape" mc:Ignorable="w14 w15 w16se w16cid w16 w16cex wp14">
+<w:numbering xmlns:wpc="http://schemas.microsoft.com/office/word/2010/wordprocessingCanvas" xmlns:cx="http://schemas.microsoft.com/office/drawing/2014/chartex" xmlns:mc="http://schemas.openxmlformats.org/markup-compatibility/2006" xmlns:o="urn:schemas-microsoft-com:office:office" xmlns:r="http://schemas.openxmlformats.org/officeDocument/2006/relationships" xmlns:m="http://schemas.openxmlformats.org/officeDocument/2006/math" xmlns:v="urn:schemas-microsoft-com:vml" xmlns:wp14="http://schemas.microsoft.com/office/word/2010/wordprocessingDrawing" xmlns:wp="http://schemas.openxmlformats.org/drawingml/2006/wordprocessingDrawing" xmlns:w10="urn:schemas-microsoft-com:office:word" xmlns:w="http://schemas.openxmlformats.org/wordprocessingml/2006/main" xmlns:w14="http://schemas.microsoft.com/office/word/2010/wordml" xmlns:w15="http://schemas.microsoft.com/office/word/2012/wordml" xmlns:w16se="http://schemas.microsoft.com/office/word/2015/wordml/symex" xmlns:wpg="http://schemas.microsoft.com/office/word/2010/wordprocessingGroup" xmlns:wpi="http://schemas.microsoft.com/office/word/2010/wordprocessingInk" xmlns:wne="http://schemas.microsoft.com/office/word/2006/wordml" xmlns:wps="http://schemas.microsoft.com/office/word/2010/wordprocessingShape" mc:Ignorable="w14 w15 w16se wp14">
   <w:abstractNum w:abstractNumId="0" w15:restartNumberingAfterBreak="0">
     <w:nsid w:val="07E2279F"/>
     <w:multiLevelType w:val="hybridMultilevel"/>
@@ -9784,7 +9591,7 @@
 </file>
 
 <file path=word/styles.xml><?xml version="1.0" encoding="utf-8"?>
-<w:styles xmlns:mc="http://schemas.openxmlformats.org/markup-compatibility/2006" xmlns:r="http://schemas.openxmlformats.org/officeDocument/2006/relationships" xmlns:w="http://schemas.openxmlformats.org/wordprocessingml/2006/main" xmlns:w14="http://schemas.microsoft.com/office/word/2010/wordml" xmlns:w15="http://schemas.microsoft.com/office/word/2012/wordml" xmlns:w16cex="http://schemas.microsoft.com/office/word/2018/wordml/cex" xmlns:w16cid="http://schemas.microsoft.com/office/word/2016/wordml/cid" xmlns:w16="http://schemas.microsoft.com/office/word/2018/wordml" xmlns:w16se="http://schemas.microsoft.com/office/word/2015/wordml/symex" mc:Ignorable="w14 w15 w16se w16cid w16 w16cex">
+<w:styles xmlns:mc="http://schemas.openxmlformats.org/markup-compatibility/2006" xmlns:r="http://schemas.openxmlformats.org/officeDocument/2006/relationships" xmlns:w="http://schemas.openxmlformats.org/wordprocessingml/2006/main" xmlns:w14="http://schemas.microsoft.com/office/word/2010/wordml" xmlns:w15="http://schemas.microsoft.com/office/word/2012/wordml" xmlns:w16se="http://schemas.microsoft.com/office/word/2015/wordml/symex" mc:Ignorable="w14 w15 w16se">
   <w:docDefaults>
     <w:rPrDefault>
       <w:rPr>
@@ -9800,7 +9607,7 @@
       </w:pPr>
     </w:pPrDefault>
   </w:docDefaults>
-  <w:latentStyles w:defLockedState="0" w:defUIPriority="99" w:defSemiHidden="0" w:defUnhideWhenUsed="0" w:defQFormat="0" w:count="376">
+  <w:latentStyles w:defLockedState="0" w:defUIPriority="99" w:defSemiHidden="0" w:defUnhideWhenUsed="0" w:defQFormat="0" w:count="371">
     <w:lsdException w:name="Normal" w:uiPriority="0" w:qFormat="1"/>
     <w:lsdException w:name="heading 1" w:uiPriority="9" w:qFormat="1"/>
     <w:lsdException w:name="heading 2" w:semiHidden="1" w:uiPriority="9" w:unhideWhenUsed="1" w:qFormat="1"/>
@@ -9906,6 +9713,7 @@
     <w:lsdException w:name="HTML Sample" w:semiHidden="1" w:unhideWhenUsed="1"/>
     <w:lsdException w:name="HTML Typewriter" w:semiHidden="1" w:unhideWhenUsed="1"/>
     <w:lsdException w:name="HTML Variable" w:semiHidden="1" w:unhideWhenUsed="1"/>
+    <w:lsdException w:name="Normal Table" w:semiHidden="1" w:unhideWhenUsed="1"/>
     <w:lsdException w:name="annotation subject" w:semiHidden="1" w:unhideWhenUsed="1"/>
     <w:lsdException w:name="No List" w:semiHidden="1" w:unhideWhenUsed="1"/>
     <w:lsdException w:name="Outline List 1" w:semiHidden="1" w:unhideWhenUsed="1"/>
@@ -9948,8 +9756,11 @@
     <w:lsdException w:name="Table Contemporary" w:semiHidden="1" w:unhideWhenUsed="1"/>
     <w:lsdException w:name="Table Elegant" w:semiHidden="1" w:unhideWhenUsed="1"/>
     <w:lsdException w:name="Table Professional" w:semiHidden="1" w:unhideWhenUsed="1"/>
+    <w:lsdException w:name="Table Subtle 1" w:semiHidden="1" w:unhideWhenUsed="1"/>
     <w:lsdException w:name="Table Subtle 2" w:semiHidden="1" w:unhideWhenUsed="1"/>
     <w:lsdException w:name="Table Web 1" w:semiHidden="1" w:unhideWhenUsed="1"/>
+    <w:lsdException w:name="Table Web 2" w:semiHidden="1" w:unhideWhenUsed="1"/>
+    <w:lsdException w:name="Table Web 3" w:semiHidden="1" w:unhideWhenUsed="1"/>
     <w:lsdException w:name="Balloon Text" w:semiHidden="1" w:unhideWhenUsed="1"/>
     <w:lsdException w:name="Table Grid" w:uiPriority="59"/>
     <w:lsdException w:name="Table Theme" w:semiHidden="1" w:unhideWhenUsed="1"/>
@@ -10168,24 +9979,19 @@
     <w:lsdException w:name="List Table 5 Dark Accent 6" w:uiPriority="50"/>
     <w:lsdException w:name="List Table 6 Colorful Accent 6" w:uiPriority="51"/>
     <w:lsdException w:name="List Table 7 Colorful Accent 6" w:uiPriority="52"/>
-    <w:lsdException w:name="Mention" w:semiHidden="1" w:unhideWhenUsed="1"/>
-    <w:lsdException w:name="Smart Hyperlink" w:semiHidden="1" w:unhideWhenUsed="1"/>
-    <w:lsdException w:name="Hashtag" w:semiHidden="1" w:unhideWhenUsed="1"/>
-    <w:lsdException w:name="Unresolved Mention" w:semiHidden="1" w:unhideWhenUsed="1"/>
-    <w:lsdException w:name="Smart Link" w:semiHidden="1" w:unhideWhenUsed="1"/>
   </w:latentStyles>
   <w:style w:type="paragraph" w:default="1" w:styleId="Normal">
     <w:name w:val="Normal"/>
     <w:qFormat/>
     <w:rsid w:val="003F0303"/>
   </w:style>
-  <w:style w:type="character" w:default="1" w:styleId="Fuentedeprrafopredeter">
+  <w:style w:type="character" w:default="1" w:styleId="DefaultParagraphFont">
     <w:name w:val="Default Paragraph Font"/>
     <w:uiPriority w:val="1"/>
     <w:semiHidden/>
     <w:unhideWhenUsed/>
   </w:style>
-  <w:style w:type="table" w:default="1" w:styleId="Tablanormal">
+  <w:style w:type="table" w:default="1" w:styleId="TableNormal">
     <w:name w:val="Normal Table"/>
     <w:uiPriority w:val="99"/>
     <w:semiHidden/>
@@ -10200,13 +10006,13 @@
       </w:tblCellMar>
     </w:tblPr>
   </w:style>
-  <w:style w:type="numbering" w:default="1" w:styleId="Sinlista">
+  <w:style w:type="numbering" w:default="1" w:styleId="NoList">
     <w:name w:val="No List"/>
     <w:uiPriority w:val="99"/>
     <w:semiHidden/>
     <w:unhideWhenUsed/>
   </w:style>
-  <w:style w:type="paragraph" w:styleId="Prrafodelista">
+  <w:style w:type="paragraph" w:styleId="ListParagraph">
     <w:name w:val="List Paragraph"/>
     <w:basedOn w:val="Normal"/>
     <w:uiPriority w:val="34"/>
@@ -10217,10 +10023,10 @@
       <w:contextualSpacing/>
     </w:pPr>
   </w:style>
-  <w:style w:type="character" w:customStyle="1" w:styleId="HTMLconformatoprevioCar">
-    <w:name w:val="HTML con formato previo Car"/>
-    <w:basedOn w:val="Fuentedeprrafopredeter"/>
-    <w:link w:val="HTMLconformatoprevio"/>
+  <w:style w:type="character" w:customStyle="1" w:styleId="HTMLPreformattedChar">
+    <w:name w:val="HTML Preformatted Char"/>
+    <w:basedOn w:val="DefaultParagraphFont"/>
+    <w:link w:val="HTMLPreformatted"/>
     <w:uiPriority w:val="99"/>
     <w:semiHidden/>
     <w:rsid w:val="00EE4DDE"/>
@@ -10231,10 +10037,10 @@
       <w:lang w:eastAsia="es-AR"/>
     </w:rPr>
   </w:style>
-  <w:style w:type="paragraph" w:styleId="HTMLconformatoprevio">
+  <w:style w:type="paragraph" w:styleId="HTMLPreformatted">
     <w:name w:val="HTML Preformatted"/>
     <w:basedOn w:val="Normal"/>
-    <w:link w:val="HTMLconformatoprevioCar"/>
+    <w:link w:val="HTMLPreformattedChar"/>
     <w:uiPriority w:val="99"/>
     <w:semiHidden/>
     <w:unhideWhenUsed/>
@@ -10267,10 +10073,10 @@
       <w:lang w:eastAsia="es-AR"/>
     </w:rPr>
   </w:style>
-  <w:style w:type="paragraph" w:styleId="Textodeglobo">
+  <w:style w:type="paragraph" w:styleId="BalloonText">
     <w:name w:val="Balloon Text"/>
     <w:basedOn w:val="Normal"/>
-    <w:link w:val="TextodegloboCar"/>
+    <w:link w:val="BalloonTextChar"/>
     <w:uiPriority w:val="99"/>
     <w:semiHidden/>
     <w:unhideWhenUsed/>
@@ -10284,10 +10090,10 @@
       <w:szCs w:val="16"/>
     </w:rPr>
   </w:style>
-  <w:style w:type="character" w:customStyle="1" w:styleId="TextodegloboCar">
-    <w:name w:val="Texto de globo Car"/>
-    <w:basedOn w:val="Fuentedeprrafopredeter"/>
-    <w:link w:val="Textodeglobo"/>
+  <w:style w:type="character" w:customStyle="1" w:styleId="BalloonTextChar">
+    <w:name w:val="Balloon Text Char"/>
+    <w:basedOn w:val="DefaultParagraphFont"/>
+    <w:link w:val="BalloonText"/>
     <w:uiPriority w:val="99"/>
     <w:semiHidden/>
     <w:rsid w:val="002D1009"/>
@@ -10297,10 +10103,10 @@
       <w:szCs w:val="16"/>
     </w:rPr>
   </w:style>
-  <w:style w:type="paragraph" w:styleId="Encabezado">
+  <w:style w:type="paragraph" w:styleId="Header">
     <w:name w:val="header"/>
     <w:basedOn w:val="Normal"/>
-    <w:link w:val="EncabezadoCar"/>
+    <w:link w:val="HeaderChar"/>
     <w:uiPriority w:val="99"/>
     <w:unhideWhenUsed/>
     <w:rsid w:val="000D1973"/>
@@ -10312,17 +10118,17 @@
       <w:spacing w:after="0" w:line="240" w:lineRule="auto"/>
     </w:pPr>
   </w:style>
-  <w:style w:type="character" w:customStyle="1" w:styleId="EncabezadoCar">
-    <w:name w:val="Encabezado Car"/>
-    <w:basedOn w:val="Fuentedeprrafopredeter"/>
-    <w:link w:val="Encabezado"/>
+  <w:style w:type="character" w:customStyle="1" w:styleId="HeaderChar">
+    <w:name w:val="Header Char"/>
+    <w:basedOn w:val="DefaultParagraphFont"/>
+    <w:link w:val="Header"/>
     <w:uiPriority w:val="99"/>
     <w:rsid w:val="000D1973"/>
   </w:style>
-  <w:style w:type="paragraph" w:styleId="Piedepgina">
+  <w:style w:type="paragraph" w:styleId="Footer">
     <w:name w:val="footer"/>
     <w:basedOn w:val="Normal"/>
-    <w:link w:val="PiedepginaCar"/>
+    <w:link w:val="FooterChar"/>
     <w:uiPriority w:val="99"/>
     <w:unhideWhenUsed/>
     <w:rsid w:val="000D1973"/>
@@ -10334,16 +10140,16 @@
       <w:spacing w:after="0" w:line="240" w:lineRule="auto"/>
     </w:pPr>
   </w:style>
-  <w:style w:type="character" w:customStyle="1" w:styleId="PiedepginaCar">
-    <w:name w:val="Pie de página Car"/>
-    <w:basedOn w:val="Fuentedeprrafopredeter"/>
-    <w:link w:val="Piedepgina"/>
+  <w:style w:type="character" w:customStyle="1" w:styleId="FooterChar">
+    <w:name w:val="Footer Char"/>
+    <w:basedOn w:val="DefaultParagraphFont"/>
+    <w:link w:val="Footer"/>
     <w:uiPriority w:val="99"/>
     <w:rsid w:val="000D1973"/>
   </w:style>
-  <w:style w:type="table" w:styleId="Tablaconcuadrcula">
+  <w:style w:type="table" w:styleId="TableGrid">
     <w:name w:val="Table Grid"/>
-    <w:basedOn w:val="Tablanormal"/>
+    <w:basedOn w:val="TableNormal"/>
     <w:uiPriority w:val="59"/>
     <w:rsid w:val="00FB4123"/>
     <w:pPr>
@@ -10377,7 +10183,7 @@
       <w:lang w:val="en-US"/>
     </w:rPr>
   </w:style>
-  <w:style w:type="paragraph" w:styleId="ndice1">
+  <w:style w:type="paragraph" w:styleId="Index1">
     <w:name w:val="index 1"/>
     <w:basedOn w:val="Normal"/>
     <w:next w:val="Normal"/>
@@ -10391,7 +10197,7 @@
       <w:ind w:left="220" w:hanging="220"/>
     </w:pPr>
   </w:style>
-  <w:style w:type="paragraph" w:styleId="ndice2">
+  <w:style w:type="paragraph" w:styleId="Index2">
     <w:name w:val="index 2"/>
     <w:basedOn w:val="Normal"/>
     <w:next w:val="Normal"/>
@@ -10698,7 +10504,7 @@
 </file>
 
 <file path=customXml/itemProps1.xml><?xml version="1.0" encoding="utf-8"?>
-<ds:datastoreItem xmlns:ds="http://schemas.openxmlformats.org/officeDocument/2006/customXml" ds:itemID="{D38DD979-0C0F-4C42-933C-E376F3CB52BF}">
+<ds:datastoreItem xmlns:ds="http://schemas.openxmlformats.org/officeDocument/2006/customXml" ds:itemID="{90583E40-1405-4050-98E0-6426E03FD85F}">
   <ds:schemaRefs>
     <ds:schemaRef ds:uri="http://schemas.openxmlformats.org/officeDocument/2006/bibliography"/>
   </ds:schemaRefs>

</xml_diff>